<commit_message>
Changed my question 7
</commit_message>
<xml_diff>
--- a/Computer Science Workshop Report.docx
+++ b/Computer Science Workshop Report.docx
@@ -170,6 +170,7 @@
         </w:rPr>
         <w:t xml:space="preserve">1. </w:t>
       </w:r>
+      <w:proofErr w:type="spellStart"/>
       <w:r>
         <w:rPr>
           <w:rFonts w:ascii="Microsoft YaHei" w:eastAsia="Microsoft YaHei" w:hAnsi="Microsoft YaHei"/>
@@ -194,6 +195,7 @@
         </w:rPr>
         <w:t>year</w:t>
       </w:r>
+      <w:proofErr w:type="spellEnd"/>
       <w:r>
         <w:rPr>
           <w:rFonts w:ascii="Microsoft YaHei" w:eastAsia="Microsoft YaHei" w:hAnsi="Microsoft YaHei"/>
@@ -214,6 +216,7 @@
         </w:rPr>
         <w:t xml:space="preserve">2. </w:t>
       </w:r>
+      <w:proofErr w:type="spellStart"/>
       <w:r>
         <w:rPr>
           <w:rFonts w:ascii="Microsoft YaHei" w:eastAsia="Microsoft YaHei" w:hAnsi="Microsoft YaHei"/>
@@ -221,6 +224,7 @@
         </w:rPr>
         <w:t>experience_level</w:t>
       </w:r>
+      <w:proofErr w:type="spellEnd"/>
       <w:r>
         <w:rPr>
           <w:rFonts w:ascii="Microsoft YaHei" w:eastAsia="Microsoft YaHei" w:hAnsi="Microsoft YaHei"/>
@@ -297,6 +301,7 @@
         </w:rPr>
         <w:t xml:space="preserve">3. </w:t>
       </w:r>
+      <w:proofErr w:type="spellStart"/>
       <w:r>
         <w:rPr>
           <w:rFonts w:ascii="Microsoft YaHei" w:eastAsia="Microsoft YaHei" w:hAnsi="Microsoft YaHei"/>
@@ -304,6 +309,7 @@
         </w:rPr>
         <w:t>employment_type</w:t>
       </w:r>
+      <w:proofErr w:type="spellEnd"/>
       <w:r>
         <w:rPr>
           <w:rFonts w:ascii="Microsoft YaHei" w:eastAsia="Microsoft YaHei" w:hAnsi="Microsoft YaHei"/>
@@ -393,6 +399,7 @@
         <w:lastRenderedPageBreak/>
         <w:t xml:space="preserve">4. </w:t>
       </w:r>
+      <w:proofErr w:type="spellStart"/>
       <w:r>
         <w:rPr>
           <w:rFonts w:ascii="Microsoft YaHei" w:eastAsia="Microsoft YaHei" w:hAnsi="Microsoft YaHei"/>
@@ -401,6 +408,7 @@
         </w:rPr>
         <w:t>job_title</w:t>
       </w:r>
+      <w:proofErr w:type="spellEnd"/>
       <w:r>
         <w:rPr>
           <w:rFonts w:ascii="Microsoft YaHei" w:eastAsia="Microsoft YaHei" w:hAnsi="Microsoft YaHei"/>
@@ -448,6 +456,7 @@
         </w:rPr>
         <w:t xml:space="preserve">6. </w:t>
       </w:r>
+      <w:proofErr w:type="spellStart"/>
       <w:r>
         <w:rPr>
           <w:rFonts w:ascii="Microsoft YaHei" w:eastAsia="Microsoft YaHei" w:hAnsi="Microsoft YaHei"/>
@@ -456,6 +465,7 @@
         </w:rPr>
         <w:t>salary_currency</w:t>
       </w:r>
+      <w:proofErr w:type="spellEnd"/>
       <w:r>
         <w:rPr>
           <w:rFonts w:ascii="Microsoft YaHei" w:eastAsia="Microsoft YaHei" w:hAnsi="Microsoft YaHei"/>
@@ -476,6 +486,7 @@
         </w:rPr>
         <w:t xml:space="preserve">7. </w:t>
       </w:r>
+      <w:proofErr w:type="spellStart"/>
       <w:r>
         <w:rPr>
           <w:rFonts w:ascii="Microsoft YaHei" w:eastAsia="Microsoft YaHei" w:hAnsi="Microsoft YaHei"/>
@@ -484,6 +495,7 @@
         </w:rPr>
         <w:t>salary_in_usd</w:t>
       </w:r>
+      <w:proofErr w:type="spellEnd"/>
       <w:r>
         <w:rPr>
           <w:rFonts w:ascii="Microsoft YaHei" w:eastAsia="Microsoft YaHei" w:hAnsi="Microsoft YaHei"/>
@@ -504,6 +516,7 @@
         </w:rPr>
         <w:t xml:space="preserve">8. </w:t>
       </w:r>
+      <w:proofErr w:type="spellStart"/>
       <w:r>
         <w:rPr>
           <w:rFonts w:ascii="Microsoft YaHei" w:eastAsia="Microsoft YaHei" w:hAnsi="Microsoft YaHei"/>
@@ -512,6 +525,7 @@
         </w:rPr>
         <w:t>employee_residence</w:t>
       </w:r>
+      <w:proofErr w:type="spellEnd"/>
       <w:r>
         <w:rPr>
           <w:rFonts w:ascii="Microsoft YaHei" w:eastAsia="Microsoft YaHei" w:hAnsi="Microsoft YaHei"/>
@@ -532,6 +546,7 @@
         </w:rPr>
         <w:t xml:space="preserve">9. </w:t>
       </w:r>
+      <w:proofErr w:type="spellStart"/>
       <w:r>
         <w:rPr>
           <w:rFonts w:ascii="Microsoft YaHei" w:eastAsia="Microsoft YaHei" w:hAnsi="Microsoft YaHei"/>
@@ -540,6 +555,7 @@
         </w:rPr>
         <w:t>remote_ratio</w:t>
       </w:r>
+      <w:proofErr w:type="spellEnd"/>
       <w:r>
         <w:rPr>
           <w:rFonts w:ascii="Microsoft YaHei" w:eastAsia="Microsoft YaHei" w:hAnsi="Microsoft YaHei"/>
@@ -624,6 +640,7 @@
         </w:rPr>
         <w:t xml:space="preserve">10. </w:t>
       </w:r>
+      <w:proofErr w:type="spellStart"/>
       <w:r>
         <w:rPr>
           <w:rFonts w:ascii="Microsoft YaHei" w:eastAsia="Microsoft YaHei" w:hAnsi="Microsoft YaHei"/>
@@ -632,6 +649,7 @@
         </w:rPr>
         <w:t>company_location</w:t>
       </w:r>
+      <w:proofErr w:type="spellEnd"/>
       <w:r>
         <w:rPr>
           <w:rFonts w:ascii="Microsoft YaHei" w:eastAsia="Microsoft YaHei" w:hAnsi="Microsoft YaHei"/>
@@ -652,6 +670,7 @@
         </w:rPr>
         <w:t xml:space="preserve">11. </w:t>
       </w:r>
+      <w:proofErr w:type="spellStart"/>
       <w:r>
         <w:rPr>
           <w:rFonts w:ascii="Microsoft YaHei" w:eastAsia="Microsoft YaHei" w:hAnsi="Microsoft YaHei"/>
@@ -660,6 +679,7 @@
         </w:rPr>
         <w:t>company_size</w:t>
       </w:r>
+      <w:proofErr w:type="spellEnd"/>
       <w:r>
         <w:rPr>
           <w:rFonts w:ascii="Microsoft YaHei" w:eastAsia="Microsoft YaHei" w:hAnsi="Microsoft YaHei"/>
@@ -789,6 +809,7 @@
           <w:bCs/>
         </w:rPr>
       </w:pPr>
+      <w:proofErr w:type="spellStart"/>
       <w:r>
         <w:rPr>
           <w:rFonts w:ascii="Microsoft YaHei" w:eastAsia="Microsoft YaHei" w:hAnsi="Microsoft YaHei"/>
@@ -799,6 +820,7 @@
         </w:rPr>
         <w:t>Fiyin</w:t>
       </w:r>
+      <w:proofErr w:type="spellEnd"/>
     </w:p>
     <w:p>
       <w:pPr>
@@ -1057,8 +1079,31 @@
           <w:rFonts w:ascii="Microsoft YaHei" w:eastAsia="Microsoft YaHei" w:hAnsi="Microsoft YaHei"/>
           <w:lang w:eastAsia="en-GB"/>
         </w:rPr>
-        <w:t>What are the job titles for the top and bottom 10 for gross salary?</w:t>
-      </w:r>
+        <w:t>W</w:t>
+      </w:r>
+      <w:r>
+        <w:rPr>
+          <w:rFonts w:ascii="Microsoft YaHei" w:eastAsia="Microsoft YaHei" w:hAnsi="Microsoft YaHei"/>
+          <w:lang w:eastAsia="en-GB"/>
+        </w:rPr>
+        <w:t>hat are the job titles for the lowest ten paying jobs (in ascending order)</w:t>
+      </w:r>
+      <w:r>
+        <w:rPr>
+          <w:rFonts w:ascii="Microsoft YaHei" w:eastAsia="Microsoft YaHei" w:hAnsi="Microsoft YaHei"/>
+          <w:lang w:eastAsia="en-GB"/>
+        </w:rPr>
+        <w:t>?</w:t>
+      </w:r>
+    </w:p>
+    <w:p>
+      <w:pPr>
+        <w:pStyle w:val="ListParagraph"/>
+        <w:rPr>
+          <w:rFonts w:ascii="Microsoft YaHei" w:eastAsia="Microsoft YaHei" w:hAnsi="Microsoft YaHei"/>
+          <w:lang w:eastAsia="en-GB"/>
+        </w:rPr>
+      </w:pPr>
     </w:p>
     <w:p>
       <w:pPr>
@@ -1429,7 +1474,17 @@
           <w:szCs w:val="22"/>
           <w:lang w:eastAsia="en-GB"/>
         </w:rPr>
-        <w:t xml:space="preserve"> The menu options included are the ability to view the dataset, view the column names, view the dataset info and choose the questions to view the info from. The program will interact with the user through the user inputting the menu option they want to vie</w:t>
+        <w:t xml:space="preserve"> The menu options included are the ability to view the dataset, view the column names, view the dataset info and choose the questions to view the info from. The program will interact with the user through the user inputting </w:t>
+      </w:r>
+      <w:r>
+        <w:rPr>
+          <w:rFonts w:ascii="Microsoft YaHei" w:eastAsia="Microsoft YaHei" w:hAnsi="Microsoft YaHei"/>
+          <w:sz w:val="22"/>
+          <w:szCs w:val="22"/>
+          <w:lang w:eastAsia="en-GB"/>
+        </w:rPr>
+        <w:lastRenderedPageBreak/>
+        <w:t>the menu option they want to vie</w:t>
       </w:r>
       <w:r>
         <w:rPr>
@@ -1593,7 +1648,23 @@
           <w:rFonts w:ascii="Microsoft YaHei" w:eastAsia="Microsoft YaHei" w:hAnsi="Microsoft YaHei"/>
           <w:lang w:eastAsia="en-GB"/>
         </w:rPr>
-        <w:t xml:space="preserve">This is the original function to be able to read the dataset file which uses a variable “filepath” that can be easily changed at the top of the code in case the file ever gets lost or renamed. Using this the code opens the file and inputs the contents into a list and returns it to a variable. This ended up looking messy when viewed so I switched the code to use the </w:t>
+        <w:t>This is the original function to be able to read the dataset file which uses a variable “</w:t>
+      </w:r>
+      <w:proofErr w:type="spellStart"/>
+      <w:r>
+        <w:rPr>
+          <w:rFonts w:ascii="Microsoft YaHei" w:eastAsia="Microsoft YaHei" w:hAnsi="Microsoft YaHei"/>
+          <w:lang w:eastAsia="en-GB"/>
+        </w:rPr>
+        <w:t>filepath</w:t>
+      </w:r>
+      <w:proofErr w:type="spellEnd"/>
+      <w:r>
+        <w:rPr>
+          <w:rFonts w:ascii="Microsoft YaHei" w:eastAsia="Microsoft YaHei" w:hAnsi="Microsoft YaHei"/>
+          <w:lang w:eastAsia="en-GB"/>
+        </w:rPr>
+        <w:t xml:space="preserve">” that can be easily changed at the top of the code in case the file ever gets lost or renamed. Using this the code opens the file and inputs the contents into a list and returns it to a variable. This ended up looking messy when viewed so I switched the code to use the </w:t>
       </w:r>
       <w:proofErr w:type="gramStart"/>
       <w:r>
@@ -2154,6 +2225,7 @@
       <w:r>
         <w:rPr>
           <w:rFonts w:ascii="Microsoft YaHei" w:eastAsia="Microsoft YaHei" w:hAnsi="Microsoft YaHei"/>
+          <w:noProof/>
           <w:lang w:eastAsia="en-GB"/>
         </w:rPr>
         <w:drawing>
@@ -2391,6 +2463,7 @@
       <w:r>
         <w:rPr>
           <w:rFonts w:ascii="Microsoft YaHei" w:eastAsia="Microsoft YaHei" w:hAnsi="Microsoft YaHei"/>
+          <w:noProof/>
           <w:lang w:eastAsia="en-GB"/>
         </w:rPr>
         <w:drawing>

</xml_diff>

<commit_message>
made final changes to my section
</commit_message>
<xml_diff>
--- a/Computer Science Workshop Report.docx
+++ b/Computer Science Workshop Report.docx
@@ -315,13 +315,23 @@
           <w:bCs/>
         </w:rPr>
       </w:pPr>
-      <w:r>
-        <w:rPr>
-          <w:rFonts w:eastAsia="Microsoft YaHei" w:cs="Sans Serif Collection"/>
-          <w:b/>
-          <w:bCs/>
-        </w:rPr>
-        <w:t xml:space="preserve">Fiyin: </w:t>
+      <w:proofErr w:type="spellStart"/>
+      <w:r>
+        <w:rPr>
+          <w:rFonts w:eastAsia="Microsoft YaHei" w:cs="Sans Serif Collection"/>
+          <w:b/>
+          <w:bCs/>
+        </w:rPr>
+        <w:t>Fiyin</w:t>
+      </w:r>
+      <w:proofErr w:type="spellEnd"/>
+      <w:r>
+        <w:rPr>
+          <w:rFonts w:eastAsia="Microsoft YaHei" w:cs="Sans Serif Collection"/>
+          <w:b/>
+          <w:bCs/>
+        </w:rPr>
+        <w:t xml:space="preserve">: </w:t>
       </w:r>
     </w:p>
     <w:p>
@@ -672,7 +682,23 @@
           <w:rFonts w:eastAsia="Microsoft YaHei" w:cs="Sans Serif Collection"/>
           <w:lang w:eastAsia="en-GB"/>
         </w:rPr>
-        <w:t>What location of companies have the highest salary?</w:t>
+        <w:t xml:space="preserve">What location of companies </w:t>
+      </w:r>
+      <w:proofErr w:type="gramStart"/>
+      <w:r>
+        <w:rPr>
+          <w:rFonts w:eastAsia="Microsoft YaHei" w:cs="Sans Serif Collection"/>
+          <w:lang w:eastAsia="en-GB"/>
+        </w:rPr>
+        <w:t>have</w:t>
+      </w:r>
+      <w:proofErr w:type="gramEnd"/>
+      <w:r>
+        <w:rPr>
+          <w:rFonts w:eastAsia="Microsoft YaHei" w:cs="Sans Serif Collection"/>
+          <w:lang w:eastAsia="en-GB"/>
+        </w:rPr>
+        <w:t xml:space="preserve"> the highest salary?</w:t>
       </w:r>
     </w:p>
     <w:p>
@@ -783,6 +809,7 @@
         </w:rPr>
         <w:t xml:space="preserve">1. </w:t>
       </w:r>
+      <w:proofErr w:type="spellStart"/>
       <w:r>
         <w:rPr>
           <w:rFonts w:eastAsia="Microsoft YaHei" w:cs="Sans Serif Collection"/>
@@ -791,6 +818,7 @@
         </w:rPr>
         <w:t>work_year</w:t>
       </w:r>
+      <w:proofErr w:type="spellEnd"/>
       <w:r>
         <w:rPr>
           <w:rFonts w:eastAsia="Microsoft YaHei" w:cs="Sans Serif Collection"/>
@@ -812,6 +840,7 @@
         </w:rPr>
         <w:t xml:space="preserve">2. </w:t>
       </w:r>
+      <w:proofErr w:type="spellStart"/>
       <w:r>
         <w:rPr>
           <w:rFonts w:eastAsia="Microsoft YaHei" w:cs="Sans Serif Collection"/>
@@ -819,6 +848,7 @@
         </w:rPr>
         <w:t>experience_level</w:t>
       </w:r>
+      <w:proofErr w:type="spellEnd"/>
       <w:r>
         <w:rPr>
           <w:rFonts w:eastAsia="Microsoft YaHei" w:cs="Sans Serif Collection"/>
@@ -900,6 +930,7 @@
         </w:rPr>
         <w:t xml:space="preserve">3. </w:t>
       </w:r>
+      <w:proofErr w:type="spellStart"/>
       <w:r>
         <w:rPr>
           <w:rFonts w:eastAsia="Microsoft YaHei" w:cs="Sans Serif Collection"/>
@@ -907,6 +938,7 @@
         </w:rPr>
         <w:t>employment_type</w:t>
       </w:r>
+      <w:proofErr w:type="spellEnd"/>
       <w:r>
         <w:rPr>
           <w:rFonts w:eastAsia="Microsoft YaHei" w:cs="Sans Serif Collection"/>
@@ -989,6 +1021,7 @@
         </w:rPr>
         <w:t xml:space="preserve">4. </w:t>
       </w:r>
+      <w:proofErr w:type="spellStart"/>
       <w:r>
         <w:rPr>
           <w:rFonts w:eastAsia="Microsoft YaHei" w:cs="Sans Serif Collection"/>
@@ -997,6 +1030,7 @@
         </w:rPr>
         <w:t>job_title</w:t>
       </w:r>
+      <w:proofErr w:type="spellEnd"/>
       <w:r>
         <w:rPr>
           <w:rFonts w:eastAsia="Microsoft YaHei" w:cs="Sans Serif Collection"/>
@@ -1046,6 +1080,7 @@
         </w:rPr>
         <w:t xml:space="preserve">6. </w:t>
       </w:r>
+      <w:proofErr w:type="spellStart"/>
       <w:r>
         <w:rPr>
           <w:rFonts w:eastAsia="Microsoft YaHei" w:cs="Sans Serif Collection"/>
@@ -1054,6 +1089,7 @@
         </w:rPr>
         <w:t>salary_currency</w:t>
       </w:r>
+      <w:proofErr w:type="spellEnd"/>
       <w:r>
         <w:rPr>
           <w:rFonts w:eastAsia="Microsoft YaHei" w:cs="Sans Serif Collection"/>
@@ -1075,6 +1111,7 @@
         </w:rPr>
         <w:t xml:space="preserve">7. </w:t>
       </w:r>
+      <w:proofErr w:type="spellStart"/>
       <w:r>
         <w:rPr>
           <w:rFonts w:eastAsia="Microsoft YaHei" w:cs="Sans Serif Collection"/>
@@ -1083,6 +1120,7 @@
         </w:rPr>
         <w:t>salary_in_usd</w:t>
       </w:r>
+      <w:proofErr w:type="spellEnd"/>
       <w:r>
         <w:rPr>
           <w:rFonts w:eastAsia="Microsoft YaHei" w:cs="Sans Serif Collection"/>
@@ -1104,6 +1142,7 @@
         </w:rPr>
         <w:t xml:space="preserve">8. </w:t>
       </w:r>
+      <w:proofErr w:type="spellStart"/>
       <w:r>
         <w:rPr>
           <w:rFonts w:eastAsia="Microsoft YaHei" w:cs="Sans Serif Collection"/>
@@ -1112,6 +1151,7 @@
         </w:rPr>
         <w:t>employee_residence</w:t>
       </w:r>
+      <w:proofErr w:type="spellEnd"/>
       <w:r>
         <w:rPr>
           <w:rFonts w:eastAsia="Microsoft YaHei" w:cs="Sans Serif Collection"/>
@@ -1133,6 +1173,7 @@
         </w:rPr>
         <w:t xml:space="preserve">9. </w:t>
       </w:r>
+      <w:proofErr w:type="spellStart"/>
       <w:r>
         <w:rPr>
           <w:rFonts w:eastAsia="Microsoft YaHei" w:cs="Sans Serif Collection"/>
@@ -1141,11 +1182,26 @@
         </w:rPr>
         <w:t>remote_ratio</w:t>
       </w:r>
-      <w:r>
-        <w:rPr>
-          <w:rFonts w:eastAsia="Microsoft YaHei" w:cs="Sans Serif Collection"/>
-        </w:rPr>
-        <w:t>: The overall amount of work done remotely, possible values are as follows:</w:t>
+      <w:proofErr w:type="spellEnd"/>
+      <w:r>
+        <w:rPr>
+          <w:rFonts w:eastAsia="Microsoft YaHei" w:cs="Sans Serif Collection"/>
+        </w:rPr>
+        <w:t xml:space="preserve">: The overall amount of work done </w:t>
+      </w:r>
+      <w:proofErr w:type="gramStart"/>
+      <w:r>
+        <w:rPr>
+          <w:rFonts w:eastAsia="Microsoft YaHei" w:cs="Sans Serif Collection"/>
+        </w:rPr>
+        <w:t>remotely,</w:t>
+      </w:r>
+      <w:proofErr w:type="gramEnd"/>
+      <w:r>
+        <w:rPr>
+          <w:rFonts w:eastAsia="Microsoft YaHei" w:cs="Sans Serif Collection"/>
+        </w:rPr>
+        <w:t xml:space="preserve"> possible values are as follows:</w:t>
       </w:r>
     </w:p>
     <w:p>
@@ -1216,6 +1272,7 @@
         </w:rPr>
         <w:t xml:space="preserve">10. </w:t>
       </w:r>
+      <w:proofErr w:type="spellStart"/>
       <w:r>
         <w:rPr>
           <w:rFonts w:eastAsia="Microsoft YaHei" w:cs="Sans Serif Collection"/>
@@ -1224,6 +1281,7 @@
         </w:rPr>
         <w:t>company_location</w:t>
       </w:r>
+      <w:proofErr w:type="spellEnd"/>
       <w:r>
         <w:rPr>
           <w:rFonts w:eastAsia="Microsoft YaHei" w:cs="Sans Serif Collection"/>
@@ -1245,6 +1303,7 @@
         </w:rPr>
         <w:t xml:space="preserve">11. </w:t>
       </w:r>
+      <w:proofErr w:type="spellStart"/>
       <w:r>
         <w:rPr>
           <w:rFonts w:eastAsia="Microsoft YaHei" w:cs="Sans Serif Collection"/>
@@ -1253,6 +1312,7 @@
         </w:rPr>
         <w:t>company_size</w:t>
       </w:r>
+      <w:proofErr w:type="spellEnd"/>
       <w:r>
         <w:rPr>
           <w:rFonts w:eastAsia="Microsoft YaHei" w:cs="Sans Serif Collection"/>
@@ -1384,6 +1444,7 @@
           <w:szCs w:val="28"/>
         </w:rPr>
       </w:pPr>
+      <w:proofErr w:type="spellStart"/>
       <w:r>
         <w:rPr>
           <w:rFonts w:cs="Sans Serif Collection"/>
@@ -1392,7 +1453,18 @@
           <w:sz w:val="28"/>
           <w:szCs w:val="32"/>
         </w:rPr>
-        <w:t>groupby() and mean calculation</w:t>
+        <w:t>groupby</w:t>
+      </w:r>
+      <w:proofErr w:type="spellEnd"/>
+      <w:r>
+        <w:rPr>
+          <w:rFonts w:cs="Sans Serif Collection"/>
+          <w:b/>
+          <w:bCs/>
+          <w:sz w:val="28"/>
+          <w:szCs w:val="32"/>
+        </w:rPr>
+        <w:t>() and mean calculation</w:t>
       </w:r>
       <w:r>
         <w:rPr>
@@ -1427,6 +1499,7 @@
         </w:rPr>
         <w:t xml:space="preserve"> or </w:t>
       </w:r>
+      <w:proofErr w:type="spellStart"/>
       <w:r>
         <w:rPr>
           <w:rStyle w:val="Strong"/>
@@ -1438,12 +1511,14 @@
         </w:rPr>
         <w:t>job_title</w:t>
       </w:r>
+      <w:proofErr w:type="spellEnd"/>
       <w:r>
         <w:rPr>
           <w:rFonts w:cs="Sans Serif Collection"/>
         </w:rPr>
         <w:t xml:space="preserve">, and calculating the average salary for each group. For example, to determine which countries offer the highest salaries for AI professionals, we group the data based on </w:t>
       </w:r>
+      <w:proofErr w:type="spellStart"/>
       <w:r>
         <w:rPr>
           <w:rStyle w:val="Strong"/>
@@ -1456,6 +1531,7 @@
         <w:lastRenderedPageBreak/>
         <w:t>employee_residence</w:t>
       </w:r>
+      <w:proofErr w:type="spellEnd"/>
       <w:r>
         <w:rPr>
           <w:rFonts w:cs="Sans Serif Collection"/>
@@ -1492,7 +1568,21 @@
         <w:rPr>
           <w:rFonts w:cs="Sans Serif Collection"/>
         </w:rPr>
-        <w:t xml:space="preserve">This algorithm is one of the most common in data analysis. It is simple but yet, effective. As the name suggests, it sorts out aggregated values based on the order you want them to appear. In our analysis, after aggregating data (e.g., average salaries by job title), we used sorting to arrange the results in descending order. This allows us to quickly identify the highest-paying roles or countries. </w:t>
+        <w:t xml:space="preserve">This algorithm is one of the most common in data analysis. It is simple </w:t>
+      </w:r>
+      <w:proofErr w:type="gramStart"/>
+      <w:r>
+        <w:rPr>
+          <w:rFonts w:cs="Sans Serif Collection"/>
+        </w:rPr>
+        <w:t>but yet</w:t>
+      </w:r>
+      <w:proofErr w:type="gramEnd"/>
+      <w:r>
+        <w:rPr>
+          <w:rFonts w:cs="Sans Serif Collection"/>
+        </w:rPr>
+        <w:t xml:space="preserve">, effective. As the name suggests, it sorts out aggregated values based on the order you want them to appear. In our analysis, after aggregating data (e.g., average salaries by job title), we used sorting to arrange the results in descending order. This allows us to quickly identify the highest-paying roles or countries. </w:t>
       </w:r>
     </w:p>
     <w:p>
@@ -1739,8 +1829,21 @@
           <w:szCs w:val="28"/>
           <w:lang w:eastAsia="en-GB"/>
         </w:rPr>
-        <w:t xml:space="preserve"> &amp; Fiyin</w:t>
-      </w:r>
+        <w:t xml:space="preserve"> &amp; </w:t>
+      </w:r>
+      <w:proofErr w:type="spellStart"/>
+      <w:r>
+        <w:rPr>
+          <w:rFonts w:eastAsia="Microsoft YaHei" w:cs="Sans Serif Collection"/>
+          <w:b/>
+          <w:bCs/>
+          <w:sz w:val="26"/>
+          <w:szCs w:val="28"/>
+          <w:lang w:eastAsia="en-GB"/>
+        </w:rPr>
+        <w:t>Fiyin</w:t>
+      </w:r>
+      <w:proofErr w:type="spellEnd"/>
     </w:p>
     <w:p>
       <w:pPr>
@@ -1768,7 +1871,23 @@
           <w:rFonts w:eastAsia="Microsoft YaHei" w:cs="Sans Serif Collection"/>
           <w:lang w:eastAsia="en-GB"/>
         </w:rPr>
-        <w:t xml:space="preserve"> created a reusable function to read the csv file and extract the dataset as this would be used for all the questions and main menu functions. This went through a few iterations as originally it used csv but </w:t>
+        <w:t xml:space="preserve"> created a reusable function to read the csv file and extract the dataset as this would be used for all the questions and main menu functions. This went through a few iterations as originally it used </w:t>
+      </w:r>
+      <w:proofErr w:type="gramStart"/>
+      <w:r>
+        <w:rPr>
+          <w:rFonts w:eastAsia="Microsoft YaHei" w:cs="Sans Serif Collection"/>
+          <w:lang w:eastAsia="en-GB"/>
+        </w:rPr>
+        <w:t>csv</w:t>
+      </w:r>
+      <w:proofErr w:type="gramEnd"/>
+      <w:r>
+        <w:rPr>
+          <w:rFonts w:eastAsia="Microsoft YaHei" w:cs="Sans Serif Collection"/>
+          <w:lang w:eastAsia="en-GB"/>
+        </w:rPr>
+        <w:t xml:space="preserve"> but </w:t>
       </w:r>
       <w:r>
         <w:rPr>
@@ -1847,7 +1966,39 @@
           <w:rFonts w:eastAsia="Microsoft YaHei" w:cs="Sans Serif Collection"/>
           <w:lang w:eastAsia="en-GB"/>
         </w:rPr>
-        <w:t>This is the original function to be able to read the dataset file which uses a variable “filepath” that can be easily changed at the top of the code in case the file ever gets lost or renamed. Using this the code opens the file and inputs the contents into a list and returns it to a variable. This ended up looking messy when viewed so I switched the code to use the pandas module instead.</w:t>
+        <w:t>This is the original function to be able to read the dataset file which uses a variable “</w:t>
+      </w:r>
+      <w:proofErr w:type="spellStart"/>
+      <w:r>
+        <w:rPr>
+          <w:rFonts w:eastAsia="Microsoft YaHei" w:cs="Sans Serif Collection"/>
+          <w:lang w:eastAsia="en-GB"/>
+        </w:rPr>
+        <w:t>filepath</w:t>
+      </w:r>
+      <w:proofErr w:type="spellEnd"/>
+      <w:r>
+        <w:rPr>
+          <w:rFonts w:eastAsia="Microsoft YaHei" w:cs="Sans Serif Collection"/>
+          <w:lang w:eastAsia="en-GB"/>
+        </w:rPr>
+        <w:t xml:space="preserve">” that can be easily changed at the top of the code in case the file ever gets lost or renamed. Using this the code opens the file and inputs the contents into a list and returns it to a variable. This ended up looking messy when viewed so I switched the code to use the </w:t>
+      </w:r>
+      <w:proofErr w:type="gramStart"/>
+      <w:r>
+        <w:rPr>
+          <w:rFonts w:eastAsia="Microsoft YaHei" w:cs="Sans Serif Collection"/>
+          <w:lang w:eastAsia="en-GB"/>
+        </w:rPr>
+        <w:t>pandas</w:t>
+      </w:r>
+      <w:proofErr w:type="gramEnd"/>
+      <w:r>
+        <w:rPr>
+          <w:rFonts w:eastAsia="Microsoft YaHei" w:cs="Sans Serif Collection"/>
+          <w:lang w:eastAsia="en-GB"/>
+        </w:rPr>
+        <w:t xml:space="preserve"> module instead.</w:t>
       </w:r>
     </w:p>
     <w:p>
@@ -1911,7 +2062,23 @@
           <w:rFonts w:eastAsia="Microsoft YaHei" w:cs="Sans Serif Collection"/>
           <w:lang w:eastAsia="en-GB"/>
         </w:rPr>
-        <w:t>This is the final file reading function using the pandas module as the data outputted is automatically formatted making it easy to read as shown below.</w:t>
+        <w:t xml:space="preserve">This is the final file reading function using the </w:t>
+      </w:r>
+      <w:proofErr w:type="gramStart"/>
+      <w:r>
+        <w:rPr>
+          <w:rFonts w:eastAsia="Microsoft YaHei" w:cs="Sans Serif Collection"/>
+          <w:lang w:eastAsia="en-GB"/>
+        </w:rPr>
+        <w:t>pandas</w:t>
+      </w:r>
+      <w:proofErr w:type="gramEnd"/>
+      <w:r>
+        <w:rPr>
+          <w:rFonts w:eastAsia="Microsoft YaHei" w:cs="Sans Serif Collection"/>
+          <w:lang w:eastAsia="en-GB"/>
+        </w:rPr>
+        <w:t xml:space="preserve"> module as the data outputted is automatically formatted making it easy to read as shown below.</w:t>
       </w:r>
       <w:r>
         <w:rPr>
@@ -1967,7 +2134,23 @@
           <w:rFonts w:eastAsia="Microsoft YaHei" w:cs="Sans Serif Collection"/>
           <w:lang w:eastAsia="en-GB"/>
         </w:rPr>
-        <w:t>In addition to what Jason did, Fiyin further optimized the code by creating a separate file that reads all the readable data like the Path to the csv file, Path to the Questions file and the path to the dataset info.</w:t>
+        <w:t xml:space="preserve">In addition to what Jason did, </w:t>
+      </w:r>
+      <w:proofErr w:type="spellStart"/>
+      <w:r>
+        <w:rPr>
+          <w:rFonts w:eastAsia="Microsoft YaHei" w:cs="Sans Serif Collection"/>
+          <w:lang w:eastAsia="en-GB"/>
+        </w:rPr>
+        <w:t>Fiyin</w:t>
+      </w:r>
+      <w:proofErr w:type="spellEnd"/>
+      <w:r>
+        <w:rPr>
+          <w:rFonts w:eastAsia="Microsoft YaHei" w:cs="Sans Serif Collection"/>
+          <w:lang w:eastAsia="en-GB"/>
+        </w:rPr>
+        <w:t xml:space="preserve"> further optimized the code by creating a separate file that reads all the readable data like the Path to the csv file, Path to the Questions file and the path to the dataset info.</w:t>
       </w:r>
     </w:p>
     <w:p>
@@ -2032,7 +2215,23 @@
           <w:rFonts w:eastAsia="Microsoft YaHei" w:cs="Sans Serif Collection"/>
           <w:lang w:eastAsia="en-GB"/>
         </w:rPr>
-        <w:t xml:space="preserve">Afterwards, Fiyin further added a function that reads all those files at the same. This made the </w:t>
+        <w:t xml:space="preserve">Afterwards, </w:t>
+      </w:r>
+      <w:proofErr w:type="spellStart"/>
+      <w:r>
+        <w:rPr>
+          <w:rFonts w:eastAsia="Microsoft YaHei" w:cs="Sans Serif Collection"/>
+          <w:lang w:eastAsia="en-GB"/>
+        </w:rPr>
+        <w:t>Fiyin</w:t>
+      </w:r>
+      <w:proofErr w:type="spellEnd"/>
+      <w:r>
+        <w:rPr>
+          <w:rFonts w:eastAsia="Microsoft YaHei" w:cs="Sans Serif Collection"/>
+          <w:lang w:eastAsia="en-GB"/>
+        </w:rPr>
+        <w:t xml:space="preserve"> further added a function that reads all those files at the same. This made the </w:t>
       </w:r>
       <w:r>
         <w:rPr>
@@ -2184,8 +2383,20 @@
           <w:szCs w:val="28"/>
           <w:lang w:eastAsia="en-GB"/>
         </w:rPr>
-        <w:t>Main menu (structure) – Andrei, Prajesh &amp; Fiyin</w:t>
-      </w:r>
+        <w:t xml:space="preserve">Main menu (structure) – Andrei, Prajesh &amp; </w:t>
+      </w:r>
+      <w:proofErr w:type="spellStart"/>
+      <w:r>
+        <w:rPr>
+          <w:b/>
+          <w:bCs/>
+          <w:sz w:val="26"/>
+          <w:szCs w:val="28"/>
+          <w:lang w:eastAsia="en-GB"/>
+        </w:rPr>
+        <w:t>Fiyin</w:t>
+      </w:r>
+      <w:proofErr w:type="spellEnd"/>
     </w:p>
     <w:p>
       <w:pPr>
@@ -2204,7 +2415,27 @@
           <w:lang w:val="en-US"/>
           <w14:ligatures w14:val="none"/>
         </w:rPr>
-        <w:t>To create the main menu, Andrei and Prajesh listed out the possible options that the user would like to see, created a variable that stores the user’s input. And also created an if statement to run certain functions based on the user’s choice. The menu also checks if the value entered by the user is in the options. If it isn’t, they are prompted again till they enter a valid input. This loop continues until the user enters (5) which is the option for exiting the program.</w:t>
+        <w:t xml:space="preserve">To create the main menu, Andrei and Prajesh listed out the possible options that the user would like to see, created a variable that stores the user’s input. </w:t>
+      </w:r>
+      <w:proofErr w:type="gramStart"/>
+      <w:r>
+        <w:rPr>
+          <w:rFonts w:eastAsia="Times New Roman" w:cs="Sans Serif Collection"/>
+          <w:kern w:val="0"/>
+          <w:lang w:val="en-US"/>
+          <w14:ligatures w14:val="none"/>
+        </w:rPr>
+        <w:t>And also</w:t>
+      </w:r>
+      <w:proofErr w:type="gramEnd"/>
+      <w:r>
+        <w:rPr>
+          <w:rFonts w:eastAsia="Times New Roman" w:cs="Sans Serif Collection"/>
+          <w:kern w:val="0"/>
+          <w:lang w:val="en-US"/>
+          <w14:ligatures w14:val="none"/>
+        </w:rPr>
+        <w:t xml:space="preserve"> created an if statement to run certain functions based on the user’s choice. The menu also checks if the value entered by the user is in the options. If it isn’t, they are prompted again till they enter a valid input. This loop continues until the user enters (5) which is the option for exiting the program.</w:t>
       </w:r>
     </w:p>
     <w:p>
@@ -2273,6 +2504,7 @@
           <w14:ligatures w14:val="none"/>
         </w:rPr>
       </w:pPr>
+      <w:proofErr w:type="spellStart"/>
       <w:r>
         <w:rPr>
           <w:rFonts w:eastAsia="Times New Roman" w:cs="Sans Serif Collection"/>
@@ -2280,7 +2512,17 @@
           <w:lang w:val="en-US"/>
           <w14:ligatures w14:val="none"/>
         </w:rPr>
-        <w:t>Fiyin modified the menu and replaced the if-else statement with match-case statements. This made the menu more effective and more professional.</w:t>
+        <w:t>Fiyin</w:t>
+      </w:r>
+      <w:proofErr w:type="spellEnd"/>
+      <w:r>
+        <w:rPr>
+          <w:rFonts w:eastAsia="Times New Roman" w:cs="Sans Serif Collection"/>
+          <w:kern w:val="0"/>
+          <w:lang w:val="en-US"/>
+          <w14:ligatures w14:val="none"/>
+        </w:rPr>
+        <w:t xml:space="preserve"> modified the menu and replaced the if-else statement with match-case statements. This made the menu more effective and more professional.</w:t>
       </w:r>
     </w:p>
     <w:p>
@@ -2352,7 +2594,21 @@
         <w:rPr>
           <w:rFonts w:cs="Sans Serif Collection"/>
         </w:rPr>
-        <w:t>Based on the user’s choice, certain functions were called. One of the functions which was created by Fiyin, is called when the user wants to view the available questions on the dataset. The function starts by asking the user to enter the number that they are interested in. After the number has been entered, the function fetches the question and the solution to that question from a file called pandasSolutions.py. The file contains the solution to all the questions. After the solution is extracted, it is then displayed for the user to see.</w:t>
+        <w:t xml:space="preserve">Based on the user’s choice, certain functions were called. One of the functions which was created by </w:t>
+      </w:r>
+      <w:proofErr w:type="spellStart"/>
+      <w:r>
+        <w:rPr>
+          <w:rFonts w:cs="Sans Serif Collection"/>
+        </w:rPr>
+        <w:t>Fiyin</w:t>
+      </w:r>
+      <w:proofErr w:type="spellEnd"/>
+      <w:r>
+        <w:rPr>
+          <w:rFonts w:cs="Sans Serif Collection"/>
+        </w:rPr>
+        <w:t>, is called when the user wants to view the available questions on the dataset. The function starts by asking the user to enter the number that they are interested in. After the number has been entered, the function fetches the question and the solution to that question from a file called pandasSolutions.py. The file contains the solution to all the questions. After the solution is extracted, it is then displayed for the user to see.</w:t>
       </w:r>
     </w:p>
     <w:p>
@@ -2479,7 +2735,23 @@
           <w:rFonts w:eastAsia="Microsoft YaHei" w:cs="Sans Serif Collection"/>
           <w:lang w:eastAsia="en-GB"/>
         </w:rPr>
-        <w:t>Starting with the load dataset function I thought that it made more sense to load it upon running the application so this option has been removed in favour for doing it upon program start.</w:t>
+        <w:t xml:space="preserve">Starting with the load dataset function I thought that it made more sense to load it upon running the </w:t>
+      </w:r>
+      <w:proofErr w:type="gramStart"/>
+      <w:r>
+        <w:rPr>
+          <w:rFonts w:eastAsia="Microsoft YaHei" w:cs="Sans Serif Collection"/>
+          <w:lang w:eastAsia="en-GB"/>
+        </w:rPr>
+        <w:t>application</w:t>
+      </w:r>
+      <w:proofErr w:type="gramEnd"/>
+      <w:r>
+        <w:rPr>
+          <w:rFonts w:eastAsia="Microsoft YaHei" w:cs="Sans Serif Collection"/>
+          <w:lang w:eastAsia="en-GB"/>
+        </w:rPr>
+        <w:t xml:space="preserve"> so this option has been removed in favour for doing it upon program start.</w:t>
       </w:r>
     </w:p>
     <w:p>
@@ -2701,6 +2973,7 @@
         </w:rPr>
         <w:t xml:space="preserve">a couple changes as this is the original. It read the file every time the user called the function which isn’t ideal, this was later changed by </w:t>
       </w:r>
+      <w:proofErr w:type="spellStart"/>
       <w:r>
         <w:rPr>
           <w:rFonts w:eastAsia="Microsoft YaHei" w:cs="Sans Serif Collection"/>
@@ -2708,6 +2981,7 @@
         </w:rPr>
         <w:t>Fiyin</w:t>
       </w:r>
+      <w:proofErr w:type="spellEnd"/>
       <w:r>
         <w:rPr>
           <w:rFonts w:eastAsia="Microsoft YaHei" w:cs="Sans Serif Collection"/>
@@ -2765,8 +3039,19 @@
           <w:szCs w:val="28"/>
           <w:lang w:eastAsia="en-GB"/>
         </w:rPr>
-        <w:t>Questions – Fiyin</w:t>
-      </w:r>
+        <w:t xml:space="preserve">Questions – </w:t>
+      </w:r>
+      <w:proofErr w:type="spellStart"/>
+      <w:r>
+        <w:rPr>
+          <w:rFonts w:eastAsia="Microsoft YaHei" w:cs="Sans Serif Collection"/>
+          <w:sz w:val="26"/>
+          <w:szCs w:val="28"/>
+          <w:lang w:eastAsia="en-GB"/>
+        </w:rPr>
+        <w:t>Fiyin</w:t>
+      </w:r>
+      <w:proofErr w:type="spellEnd"/>
     </w:p>
     <w:p>
       <w:pPr>
@@ -2851,7 +3136,31 @@
           <w:iCs/>
           <w:lang w:eastAsia="en-GB"/>
         </w:rPr>
-        <w:t>(employee_residence)</w:t>
+        <w:t>(</w:t>
+      </w:r>
+      <w:proofErr w:type="spellStart"/>
+      <w:r>
+        <w:rPr>
+          <w:rFonts w:eastAsia="Microsoft YaHei" w:cs="Sans Serif Collection"/>
+          <w:b/>
+          <w:bCs/>
+          <w:i/>
+          <w:iCs/>
+          <w:lang w:eastAsia="en-GB"/>
+        </w:rPr>
+        <w:t>employee_residence</w:t>
+      </w:r>
+      <w:proofErr w:type="spellEnd"/>
+      <w:r>
+        <w:rPr>
+          <w:rFonts w:eastAsia="Microsoft YaHei" w:cs="Sans Serif Collection"/>
+          <w:b/>
+          <w:bCs/>
+          <w:i/>
+          <w:iCs/>
+          <w:lang w:eastAsia="en-GB"/>
+        </w:rPr>
+        <w:t>)</w:t>
       </w:r>
       <w:r>
         <w:rPr>
@@ -3252,7 +3561,21 @@
         <w:rPr>
           <w:rFonts w:cs="Sans Serif Collection"/>
         </w:rPr>
-        <w:t>ed the dataset to identify the highest-paying AI job titles. To achieve this, I grouped the data by job_title and calculated the average salary in USD for each title. After getting the averages, I sorted them in descending order to identify the top-paying jobs. I limited the output to the top 8 highest average salaries and rounded the values for clearer presentation. I added the last output with renamed columns to make it cleaner and more readable</w:t>
+        <w:t xml:space="preserve">ed the dataset to identify the highest-paying AI job titles. To achieve this, I grouped the data by </w:t>
+      </w:r>
+      <w:proofErr w:type="spellStart"/>
+      <w:r>
+        <w:rPr>
+          <w:rFonts w:cs="Sans Serif Collection"/>
+        </w:rPr>
+        <w:t>job_title</w:t>
+      </w:r>
+      <w:proofErr w:type="spellEnd"/>
+      <w:r>
+        <w:rPr>
+          <w:rFonts w:cs="Sans Serif Collection"/>
+        </w:rPr>
+        <w:t xml:space="preserve"> and calculated the average salary in USD for each title. After getting the averages, I sorted them in descending order to identify the top-paying jobs. I limited the output to the top 8 highest average salaries and rounded the values for clearer presentation. I added the last output with renamed columns to make it cleaner and more readable</w:t>
       </w:r>
     </w:p>
     <w:p>
@@ -3998,26 +4321,73 @@
       <w:pPr>
         <w:rPr>
           <w:rFonts w:eastAsia="Microsoft YaHei" w:cs="Sans Serif Collection"/>
-          <w:lang w:eastAsia="en-GB"/>
-        </w:rPr>
-      </w:pPr>
-      <w:r>
-        <w:rPr>
-          <w:rFonts w:eastAsia="Microsoft YaHei" w:cs="Sans Serif Collection"/>
-          <w:lang w:eastAsia="en-GB"/>
-        </w:rPr>
-        <w:t xml:space="preserve">My first question (Question 7) </w:t>
-      </w:r>
-      <w:r>
-        <w:rPr>
-          <w:rFonts w:eastAsia="Microsoft YaHei" w:cs="Sans Serif Collection"/>
-          <w:lang w:eastAsia="en-GB"/>
-        </w:rPr>
-        <w:t>was “</w:t>
-      </w:r>
-      <w:r>
-        <w:rPr>
-          <w:rFonts w:eastAsia="Microsoft YaHei" w:cs="Sans Serif Collection"/>
+          <w:b/>
+          <w:bCs/>
+          <w:sz w:val="28"/>
+          <w:szCs w:val="28"/>
+          <w:lang w:eastAsia="en-GB"/>
+        </w:rPr>
+      </w:pPr>
+      <w:r>
+        <w:rPr>
+          <w:rFonts w:eastAsia="Microsoft YaHei" w:cs="Sans Serif Collection"/>
+          <w:sz w:val="28"/>
+          <w:szCs w:val="28"/>
+          <w:lang w:eastAsia="en-GB"/>
+        </w:rPr>
+        <w:t xml:space="preserve">  </w:t>
+      </w:r>
+      <w:r>
+        <w:rPr>
+          <w:rFonts w:eastAsia="Microsoft YaHei" w:cs="Sans Serif Collection"/>
+          <w:b/>
+          <w:bCs/>
+          <w:sz w:val="28"/>
+          <w:szCs w:val="28"/>
+          <w:lang w:eastAsia="en-GB"/>
+        </w:rPr>
+        <w:t>7</w:t>
+      </w:r>
+      <w:r>
+        <w:rPr>
+          <w:rFonts w:eastAsia="Microsoft YaHei" w:cs="Sans Serif Collection"/>
+          <w:b/>
+          <w:bCs/>
+          <w:sz w:val="28"/>
+          <w:szCs w:val="28"/>
+          <w:lang w:eastAsia="en-GB"/>
+        </w:rPr>
+        <w:t>.</w:t>
+      </w:r>
+      <w:r>
+        <w:rPr>
+          <w:rFonts w:eastAsia="Microsoft YaHei" w:cs="Sans Serif Collection"/>
+          <w:b/>
+          <w:bCs/>
+          <w:sz w:val="28"/>
+          <w:szCs w:val="28"/>
+          <w:lang w:eastAsia="en-GB"/>
+        </w:rPr>
+        <w:t xml:space="preserve"> </w:t>
+      </w:r>
+      <w:r>
+        <w:rPr>
+          <w:rFonts w:eastAsia="Microsoft YaHei" w:cs="Sans Serif Collection"/>
+          <w:b/>
+          <w:bCs/>
+          <w:sz w:val="28"/>
+          <w:szCs w:val="28"/>
+          <w:lang w:eastAsia="en-GB"/>
+        </w:rPr>
+        <w:t>“</w:t>
+      </w:r>
+      <w:r>
+        <w:rPr>
+          <w:rFonts w:eastAsia="Microsoft YaHei" w:cs="Sans Serif Collection"/>
+          <w:b/>
+          <w:bCs/>
+          <w:sz w:val="28"/>
+          <w:szCs w:val="28"/>
           <w:lang w:eastAsia="en-GB"/>
         </w:rPr>
         <w:t>What are the job titles for the lowest ten paying jobs (in ascending order)?</w:t>
@@ -4025,6 +4395,10 @@
       <w:r>
         <w:rPr>
           <w:rFonts w:eastAsia="Microsoft YaHei" w:cs="Sans Serif Collection"/>
+          <w:b/>
+          <w:bCs/>
+          <w:sz w:val="28"/>
+          <w:szCs w:val="28"/>
           <w:lang w:eastAsia="en-GB"/>
         </w:rPr>
         <w:t>”</w:t>
@@ -4032,6 +4406,10 @@
       <w:r>
         <w:rPr>
           <w:rFonts w:eastAsia="Microsoft YaHei" w:cs="Sans Serif Collection"/>
+          <w:b/>
+          <w:bCs/>
+          <w:sz w:val="28"/>
+          <w:szCs w:val="28"/>
           <w:lang w:eastAsia="en-GB"/>
         </w:rPr>
         <w:t xml:space="preserve"> </w:t>
@@ -4100,14 +4478,104 @@
           <w:rFonts w:eastAsia="Microsoft YaHei" w:cs="Sans Serif Collection"/>
           <w:lang w:eastAsia="en-GB"/>
         </w:rPr>
-        <w:t xml:space="preserve">At first it creates the job_salary variable to find the mean of all job titles. It then moves onto creating </w:t>
-      </w:r>
-      <w:r>
-        <w:rPr>
-          <w:rFonts w:eastAsia="Microsoft YaHei" w:cs="Sans Serif Collection"/>
-          <w:lang w:eastAsia="en-GB"/>
-        </w:rPr>
-        <w:t xml:space="preserve">a low_title variable, this is the variable that will be output at the end as it will be the variable that contains the list of the lowest paying job titles on average. It sorts the job_salary we just made into ascending order, and only selects the first ten as that is what we have set “head”to. Then we format the dataframe so that we </w:t>
+        <w:t xml:space="preserve">At first it creates the </w:t>
+      </w:r>
+      <w:proofErr w:type="spellStart"/>
+      <w:r>
+        <w:rPr>
+          <w:rFonts w:eastAsia="Microsoft YaHei" w:cs="Sans Serif Collection"/>
+          <w:lang w:eastAsia="en-GB"/>
+        </w:rPr>
+        <w:t>job_salary</w:t>
+      </w:r>
+      <w:proofErr w:type="spellEnd"/>
+      <w:r>
+        <w:rPr>
+          <w:rFonts w:eastAsia="Microsoft YaHei" w:cs="Sans Serif Collection"/>
+          <w:lang w:eastAsia="en-GB"/>
+        </w:rPr>
+        <w:t xml:space="preserve"> variable to find the mean of all job titles. It then moves onto creating </w:t>
+      </w:r>
+      <w:r>
+        <w:rPr>
+          <w:rFonts w:eastAsia="Microsoft YaHei" w:cs="Sans Serif Collection"/>
+          <w:lang w:eastAsia="en-GB"/>
+        </w:rPr>
+        <w:t xml:space="preserve">a </w:t>
+      </w:r>
+      <w:proofErr w:type="spellStart"/>
+      <w:r>
+        <w:rPr>
+          <w:rFonts w:eastAsia="Microsoft YaHei" w:cs="Sans Serif Collection"/>
+          <w:lang w:eastAsia="en-GB"/>
+        </w:rPr>
+        <w:t>low_title</w:t>
+      </w:r>
+      <w:proofErr w:type="spellEnd"/>
+      <w:r>
+        <w:rPr>
+          <w:rFonts w:eastAsia="Microsoft YaHei" w:cs="Sans Serif Collection"/>
+          <w:lang w:eastAsia="en-GB"/>
+        </w:rPr>
+        <w:t xml:space="preserve"> variable, this is the variable that will be output at the end as it will be the variable that contains the list of the lowest paying job titles on average. It sorts the </w:t>
+      </w:r>
+      <w:proofErr w:type="spellStart"/>
+      <w:r>
+        <w:rPr>
+          <w:rFonts w:eastAsia="Microsoft YaHei" w:cs="Sans Serif Collection"/>
+          <w:lang w:eastAsia="en-GB"/>
+        </w:rPr>
+        <w:t>job_salary</w:t>
+      </w:r>
+      <w:proofErr w:type="spellEnd"/>
+      <w:r>
+        <w:rPr>
+          <w:rFonts w:eastAsia="Microsoft YaHei" w:cs="Sans Serif Collection"/>
+          <w:lang w:eastAsia="en-GB"/>
+        </w:rPr>
+        <w:t xml:space="preserve"> we just made into ascending </w:t>
+      </w:r>
+      <w:r>
+        <w:rPr>
+          <w:rFonts w:eastAsia="Microsoft YaHei" w:cs="Sans Serif Collection"/>
+          <w:lang w:eastAsia="en-GB"/>
+        </w:rPr>
+        <w:t>order and</w:t>
+      </w:r>
+      <w:r>
+        <w:rPr>
+          <w:rFonts w:eastAsia="Microsoft YaHei" w:cs="Sans Serif Collection"/>
+          <w:lang w:eastAsia="en-GB"/>
+        </w:rPr>
+        <w:t xml:space="preserve"> only selects the first ten as that is what we have set “head”</w:t>
+      </w:r>
+      <w:r>
+        <w:rPr>
+          <w:rFonts w:eastAsia="Microsoft YaHei" w:cs="Sans Serif Collection"/>
+          <w:lang w:eastAsia="en-GB"/>
+        </w:rPr>
+        <w:t xml:space="preserve"> t</w:t>
+      </w:r>
+      <w:r>
+        <w:rPr>
+          <w:rFonts w:eastAsia="Microsoft YaHei" w:cs="Sans Serif Collection"/>
+          <w:lang w:eastAsia="en-GB"/>
+        </w:rPr>
+        <w:t xml:space="preserve">o. Then we format the </w:t>
+      </w:r>
+      <w:r>
+        <w:rPr>
+          <w:rFonts w:eastAsia="Microsoft YaHei" w:cs="Sans Serif Collection"/>
+          <w:lang w:eastAsia="en-GB"/>
+        </w:rPr>
+        <w:t>data frame</w:t>
+      </w:r>
+      <w:r>
+        <w:rPr>
+          <w:rFonts w:eastAsia="Microsoft YaHei" w:cs="Sans Serif Collection"/>
+          <w:lang w:eastAsia="en-GB"/>
+        </w:rPr>
+        <w:t xml:space="preserve"> so that we </w:t>
       </w:r>
       <w:r>
         <w:rPr>
@@ -4208,19 +4676,31 @@
       <w:pPr>
         <w:rPr>
           <w:rFonts w:eastAsia="Microsoft YaHei" w:cs="Sans Serif Collection"/>
-          <w:lang w:eastAsia="en-GB"/>
-        </w:rPr>
-      </w:pPr>
-      <w:r>
-        <w:rPr>
-          <w:rFonts w:eastAsia="Microsoft YaHei" w:cs="Sans Serif Collection"/>
-          <w:lang w:eastAsia="en-GB"/>
-        </w:rPr>
-        <w:t xml:space="preserve">My next question was, </w:t>
-      </w:r>
-      <w:r>
-        <w:rPr>
-          <w:rFonts w:eastAsia="Microsoft YaHei" w:cs="Sans Serif Collection"/>
+          <w:b/>
+          <w:bCs/>
+          <w:sz w:val="28"/>
+          <w:szCs w:val="28"/>
+          <w:lang w:eastAsia="en-GB"/>
+        </w:rPr>
+      </w:pPr>
+      <w:r>
+        <w:rPr>
+          <w:rFonts w:eastAsia="Microsoft YaHei" w:cs="Sans Serif Collection"/>
+          <w:b/>
+          <w:bCs/>
+          <w:sz w:val="28"/>
+          <w:szCs w:val="28"/>
+          <w:lang w:eastAsia="en-GB"/>
+        </w:rPr>
+        <w:t xml:space="preserve">8. </w:t>
+      </w:r>
+      <w:r>
+        <w:rPr>
+          <w:rFonts w:eastAsia="Microsoft YaHei" w:cs="Sans Serif Collection"/>
+          <w:b/>
+          <w:bCs/>
+          <w:sz w:val="28"/>
+          <w:szCs w:val="28"/>
           <w:lang w:eastAsia="en-GB"/>
         </w:rPr>
         <w:t>what</w:t>
@@ -4228,6 +4708,10 @@
       <w:r>
         <w:rPr>
           <w:rFonts w:eastAsia="Microsoft YaHei" w:cs="Sans Serif Collection"/>
+          <w:b/>
+          <w:bCs/>
+          <w:sz w:val="28"/>
+          <w:szCs w:val="28"/>
           <w:lang w:eastAsia="en-GB"/>
         </w:rPr>
         <w:t xml:space="preserve"> is the main trend between experience level and salary? </w:t>
@@ -4296,7 +4780,37 @@
           <w:rFonts w:eastAsia="Microsoft YaHei" w:cs="Sans Serif Collection"/>
           <w:lang w:eastAsia="en-GB"/>
         </w:rPr>
-        <w:t xml:space="preserve">Similarly to my previous question, I started by creating a variable for the output, avg_salary_exp. I grouped both experience level and salary in usd </w:t>
+        <w:t xml:space="preserve">Similarly to my previous question, I started by creating a variable for the output, </w:t>
+      </w:r>
+      <w:proofErr w:type="spellStart"/>
+      <w:r>
+        <w:rPr>
+          <w:rFonts w:eastAsia="Microsoft YaHei" w:cs="Sans Serif Collection"/>
+          <w:lang w:eastAsia="en-GB"/>
+        </w:rPr>
+        <w:t>avg_salary_exp</w:t>
+      </w:r>
+      <w:proofErr w:type="spellEnd"/>
+      <w:r>
+        <w:rPr>
+          <w:rFonts w:eastAsia="Microsoft YaHei" w:cs="Sans Serif Collection"/>
+          <w:lang w:eastAsia="en-GB"/>
+        </w:rPr>
+        <w:t xml:space="preserve">. I grouped both experience level and salary in </w:t>
+      </w:r>
+      <w:r>
+        <w:rPr>
+          <w:rFonts w:eastAsia="Microsoft YaHei" w:cs="Sans Serif Collection"/>
+          <w:lang w:eastAsia="en-GB"/>
+        </w:rPr>
+        <w:t>USD</w:t>
+      </w:r>
+      <w:r>
+        <w:rPr>
+          <w:rFonts w:eastAsia="Microsoft YaHei" w:cs="Sans Serif Collection"/>
+          <w:lang w:eastAsia="en-GB"/>
+        </w:rPr>
+        <w:t xml:space="preserve"> </w:t>
       </w:r>
       <w:r>
         <w:rPr>
@@ -4310,7 +4824,21 @@
           <w:rFonts w:eastAsia="Microsoft YaHei" w:cs="Sans Serif Collection"/>
           <w:lang w:eastAsia="en-GB"/>
         </w:rPr>
-        <w:t>. I also added a grid to help understand the values a bit better as on a blank graph it can be misleading and accurate values may be harder to withdraw.</w:t>
+        <w:t xml:space="preserve">. I also added a grid to help understand the values a bit better as on a blank graph it can be </w:t>
+      </w:r>
+      <w:r>
+        <w:rPr>
+          <w:rFonts w:eastAsia="Microsoft YaHei" w:cs="Sans Serif Collection"/>
+          <w:lang w:eastAsia="en-GB"/>
+        </w:rPr>
+        <w:t>misleading,</w:t>
+      </w:r>
+      <w:r>
+        <w:rPr>
+          <w:rFonts w:eastAsia="Microsoft YaHei" w:cs="Sans Serif Collection"/>
+          <w:lang w:eastAsia="en-GB"/>
+        </w:rPr>
+        <w:t xml:space="preserve"> and accurate values may be harder to withdraw.</w:t>
       </w:r>
     </w:p>
     <w:p>
@@ -4470,7 +4998,21 @@
           <w:rFonts w:eastAsia="Microsoft YaHei" w:cs="Sans Serif Collection"/>
           <w:lang w:eastAsia="en-GB"/>
         </w:rPr>
-        <w:t>As we can see the grid lines help a lot when it comes to seeing the values. For example with the lines we can see that Entry levels jobs are just above 100,000 whereas if the lines weren’t there then we may say below.</w:t>
+        <w:t xml:space="preserve">As we can see the grid lines help a lot when it comes to seeing the values. For </w:t>
+      </w:r>
+      <w:r>
+        <w:rPr>
+          <w:rFonts w:eastAsia="Microsoft YaHei" w:cs="Sans Serif Collection"/>
+          <w:lang w:eastAsia="en-GB"/>
+        </w:rPr>
+        <w:t>example,</w:t>
+      </w:r>
+      <w:r>
+        <w:rPr>
+          <w:rFonts w:eastAsia="Microsoft YaHei" w:cs="Sans Serif Collection"/>
+          <w:lang w:eastAsia="en-GB"/>
+        </w:rPr>
+        <w:t xml:space="preserve"> with the lines we can see that Entry levels jobs are just above 100,000 whereas if the lines weren’t there then we may say below.</w:t>
       </w:r>
     </w:p>
     <w:p>
@@ -4599,7 +5141,23 @@
           <w:rFonts w:eastAsia="Microsoft YaHei" w:cs="Sans Serif Collection"/>
           <w:lang w:eastAsia="en-GB"/>
         </w:rPr>
-        <w:t xml:space="preserve">To start this question, I needed to identify the data that was relevant to my question which was company size. The company size column has 3 different options “S”, “M”, “L” small medium or large and the second data that I needed was the salary in usd to calculate the average for all the different companies. After identifying the data </w:t>
+        <w:t xml:space="preserve">To start this question, I needed to identify the data that was relevant to my question which was company size. The company size column has 3 different options “S”, “M”, “L” small medium or large and the second data that I needed was the salary in </w:t>
+      </w:r>
+      <w:proofErr w:type="spellStart"/>
+      <w:r>
+        <w:rPr>
+          <w:rFonts w:eastAsia="Microsoft YaHei" w:cs="Sans Serif Collection"/>
+          <w:lang w:eastAsia="en-GB"/>
+        </w:rPr>
+        <w:t>usd</w:t>
+      </w:r>
+      <w:proofErr w:type="spellEnd"/>
+      <w:r>
+        <w:rPr>
+          <w:rFonts w:eastAsia="Microsoft YaHei" w:cs="Sans Serif Collection"/>
+          <w:lang w:eastAsia="en-GB"/>
+        </w:rPr>
+        <w:t xml:space="preserve"> to calculate the average for all the different companies. After identifying the data </w:t>
       </w:r>
       <w:r>
         <w:rPr>
@@ -4613,26 +5171,75 @@
           <w:rFonts w:eastAsia="Microsoft YaHei" w:cs="Sans Serif Collection"/>
           <w:lang w:eastAsia="en-GB"/>
         </w:rPr>
-        <w:t xml:space="preserve"> I grouped together the data set by using the groupby() function which allowed me to organise the salary data according to each company size. Using the mean function </w:t>
-      </w:r>
-      <w:r>
-        <w:rPr>
-          <w:rFonts w:eastAsia="Microsoft YaHei" w:cs="Sans Serif Collection"/>
-          <w:lang w:eastAsia="en-GB"/>
-        </w:rPr>
-        <w:t>to find out the average of each company size from the salary in USD and finally used round(2) to calculate it to 2 dp to make sure it is in proper currency format.  Lastly, I used a simple sort_values function to make sure the highest salary will come to the top.</w:t>
-      </w:r>
-    </w:p>
-    <w:p>
-      <w:pPr>
-        <w:rPr>
-          <w:rFonts w:eastAsia="Microsoft YaHei" w:cs="Sans Serif Collection"/>
-          <w:lang w:eastAsia="en-GB"/>
-        </w:rPr>
-      </w:pPr>
-      <w:r>
-        <w:rPr>
-          <w:rFonts w:eastAsia="Microsoft YaHei" w:cs="Sans Serif Collection"/>
+        <w:t xml:space="preserve"> I grouped together the data set by using the </w:t>
+      </w:r>
+      <w:proofErr w:type="spellStart"/>
+      <w:r>
+        <w:rPr>
+          <w:rFonts w:eastAsia="Microsoft YaHei" w:cs="Sans Serif Collection"/>
+          <w:lang w:eastAsia="en-GB"/>
+        </w:rPr>
+        <w:t>groupby</w:t>
+      </w:r>
+      <w:proofErr w:type="spellEnd"/>
+      <w:r>
+        <w:rPr>
+          <w:rFonts w:eastAsia="Microsoft YaHei" w:cs="Sans Serif Collection"/>
+          <w:lang w:eastAsia="en-GB"/>
+        </w:rPr>
+        <w:t xml:space="preserve">() function which allowed me to organise the salary data according to each company size. Using the mean function </w:t>
+      </w:r>
+      <w:r>
+        <w:rPr>
+          <w:rFonts w:eastAsia="Microsoft YaHei" w:cs="Sans Serif Collection"/>
+          <w:lang w:eastAsia="en-GB"/>
+        </w:rPr>
+        <w:t xml:space="preserve">to find out the average of each company size from the salary in USD and finally used round(2) to calculate it to 2 </w:t>
+      </w:r>
+      <w:proofErr w:type="spellStart"/>
+      <w:r>
+        <w:rPr>
+          <w:rFonts w:eastAsia="Microsoft YaHei" w:cs="Sans Serif Collection"/>
+          <w:lang w:eastAsia="en-GB"/>
+        </w:rPr>
+        <w:t>dp</w:t>
+      </w:r>
+      <w:proofErr w:type="spellEnd"/>
+      <w:r>
+        <w:rPr>
+          <w:rFonts w:eastAsia="Microsoft YaHei" w:cs="Sans Serif Collection"/>
+          <w:lang w:eastAsia="en-GB"/>
+        </w:rPr>
+        <w:t xml:space="preserve"> to make sure it is in proper currency format.  Lastly, I used a simple </w:t>
+      </w:r>
+      <w:proofErr w:type="spellStart"/>
+      <w:r>
+        <w:rPr>
+          <w:rFonts w:eastAsia="Microsoft YaHei" w:cs="Sans Serif Collection"/>
+          <w:lang w:eastAsia="en-GB"/>
+        </w:rPr>
+        <w:t>sort_values</w:t>
+      </w:r>
+      <w:proofErr w:type="spellEnd"/>
+      <w:r>
+        <w:rPr>
+          <w:rFonts w:eastAsia="Microsoft YaHei" w:cs="Sans Serif Collection"/>
+          <w:lang w:eastAsia="en-GB"/>
+        </w:rPr>
+        <w:t xml:space="preserve"> function to make sure the highest salary will come to the top.</w:t>
+      </w:r>
+    </w:p>
+    <w:p>
+      <w:pPr>
+        <w:rPr>
+          <w:rFonts w:eastAsia="Microsoft YaHei" w:cs="Sans Serif Collection"/>
+          <w:lang w:eastAsia="en-GB"/>
+        </w:rPr>
+      </w:pPr>
+      <w:r>
+        <w:rPr>
+          <w:rFonts w:eastAsia="Microsoft YaHei" w:cs="Sans Serif Collection"/>
+          <w:noProof/>
           <w:lang w:eastAsia="en-GB"/>
         </w:rPr>
         <w:drawing>
@@ -4704,6 +5311,7 @@
       <w:r>
         <w:rPr>
           <w:rFonts w:eastAsia="Microsoft YaHei" w:cs="Sans Serif Collection"/>
+          <w:noProof/>
           <w:lang w:eastAsia="en-GB"/>
         </w:rPr>
         <w:lastRenderedPageBreak/>
@@ -4755,8 +5363,33 @@
           <w:rFonts w:eastAsia="Microsoft YaHei" w:cs="Sans Serif Collection"/>
           <w:lang w:eastAsia="en-GB"/>
         </w:rPr>
-        <w:t>And used more descriptive labelling in the final output to make it look professional and well made aswell</w:t>
-      </w:r>
+        <w:t xml:space="preserve">And used more descriptive labelling in the final output to make it look professional and </w:t>
+      </w:r>
+      <w:proofErr w:type="spellStart"/>
+      <w:r>
+        <w:rPr>
+          <w:rFonts w:eastAsia="Microsoft YaHei" w:cs="Sans Serif Collection"/>
+          <w:lang w:eastAsia="en-GB"/>
+        </w:rPr>
+        <w:t>well made</w:t>
+      </w:r>
+      <w:proofErr w:type="spellEnd"/>
+      <w:r>
+        <w:rPr>
+          <w:rFonts w:eastAsia="Microsoft YaHei" w:cs="Sans Serif Collection"/>
+          <w:lang w:eastAsia="en-GB"/>
+        </w:rPr>
+        <w:t xml:space="preserve"> </w:t>
+      </w:r>
+      <w:proofErr w:type="spellStart"/>
+      <w:r>
+        <w:rPr>
+          <w:rFonts w:eastAsia="Microsoft YaHei" w:cs="Sans Serif Collection"/>
+          <w:lang w:eastAsia="en-GB"/>
+        </w:rPr>
+        <w:t>aswell</w:t>
+      </w:r>
+      <w:proofErr w:type="spellEnd"/>
       <w:r>
         <w:rPr>
           <w:noProof/>
@@ -4766,6 +5399,7 @@
       <w:r>
         <w:rPr>
           <w:rFonts w:eastAsia="Microsoft YaHei" w:cs="Sans Serif Collection"/>
+          <w:noProof/>
           <w:lang w:eastAsia="en-GB"/>
         </w:rPr>
         <w:drawing>
@@ -4834,6 +5468,7 @@
       <w:r>
         <w:rPr>
           <w:rFonts w:eastAsia="Microsoft YaHei" w:cs="Sans Serif Collection"/>
+          <w:noProof/>
           <w:lang w:eastAsia="en-GB"/>
         </w:rPr>
         <w:drawing>
@@ -4898,6 +5533,7 @@
       <w:r>
         <w:rPr>
           <w:rFonts w:eastAsia="Microsoft YaHei" w:cs="Sans Serif Collection"/>
+          <w:noProof/>
           <w:lang w:eastAsia="en-GB"/>
         </w:rPr>
         <w:drawing>
@@ -4949,7 +5585,23 @@
           <w:rFonts w:eastAsia="Microsoft YaHei" w:cs="Sans Serif Collection"/>
           <w:lang w:eastAsia="en-GB"/>
         </w:rPr>
-        <w:t>This shows that medium companies and large companies don’t have a large difference in pay but the smaller companies probably don’t have funds to pay their employees as much meaning that large and medium companies probably have more employees and more skilled employees.</w:t>
+        <w:t xml:space="preserve">This shows that medium companies and large companies don’t have a large difference in </w:t>
+      </w:r>
+      <w:proofErr w:type="gramStart"/>
+      <w:r>
+        <w:rPr>
+          <w:rFonts w:eastAsia="Microsoft YaHei" w:cs="Sans Serif Collection"/>
+          <w:lang w:eastAsia="en-GB"/>
+        </w:rPr>
+        <w:t>pay</w:t>
+      </w:r>
+      <w:proofErr w:type="gramEnd"/>
+      <w:r>
+        <w:rPr>
+          <w:rFonts w:eastAsia="Microsoft YaHei" w:cs="Sans Serif Collection"/>
+          <w:lang w:eastAsia="en-GB"/>
+        </w:rPr>
+        <w:t xml:space="preserve"> but the smaller companies probably don’t have funds to pay their employees as much meaning that large and medium companies probably have more employees and more skilled employees.</w:t>
       </w:r>
     </w:p>
     <w:p>
@@ -5006,7 +5658,39 @@
           <w:rFonts w:eastAsia="Microsoft YaHei" w:cs="Sans Serif Collection"/>
           <w:lang w:eastAsia="en-GB"/>
         </w:rPr>
-        <w:t>After completing the text version I began working on the visualised version. Starting off by importing the necessary libraries like pandas and matplotlibs. I created a variable that held the file path and a then a variable that holds the data from the salaries.csv.</w:t>
+        <w:t xml:space="preserve">After completing the text </w:t>
+      </w:r>
+      <w:proofErr w:type="gramStart"/>
+      <w:r>
+        <w:rPr>
+          <w:rFonts w:eastAsia="Microsoft YaHei" w:cs="Sans Serif Collection"/>
+          <w:lang w:eastAsia="en-GB"/>
+        </w:rPr>
+        <w:t>version</w:t>
+      </w:r>
+      <w:proofErr w:type="gramEnd"/>
+      <w:r>
+        <w:rPr>
+          <w:rFonts w:eastAsia="Microsoft YaHei" w:cs="Sans Serif Collection"/>
+          <w:lang w:eastAsia="en-GB"/>
+        </w:rPr>
+        <w:t xml:space="preserve"> I began working on the visualised version. Starting off by importing the necessary libraries like pandas and </w:t>
+      </w:r>
+      <w:proofErr w:type="spellStart"/>
+      <w:r>
+        <w:rPr>
+          <w:rFonts w:eastAsia="Microsoft YaHei" w:cs="Sans Serif Collection"/>
+          <w:lang w:eastAsia="en-GB"/>
+        </w:rPr>
+        <w:t>matplotlibs</w:t>
+      </w:r>
+      <w:proofErr w:type="spellEnd"/>
+      <w:r>
+        <w:rPr>
+          <w:rFonts w:eastAsia="Microsoft YaHei" w:cs="Sans Serif Collection"/>
+          <w:lang w:eastAsia="en-GB"/>
+        </w:rPr>
+        <w:t>. I created a variable that held the file path and a then a variable that holds the data from the salaries.csv.</w:t>
       </w:r>
       <w:r>
         <w:rPr>
@@ -5026,6 +5710,7 @@
       <w:r>
         <w:rPr>
           <w:rFonts w:eastAsia="Microsoft YaHei" w:cs="Sans Serif Collection"/>
+          <w:noProof/>
           <w:lang w:eastAsia="en-GB"/>
         </w:rPr>
         <w:lastRenderedPageBreak/>
@@ -5098,6 +5783,7 @@
       <w:r>
         <w:rPr>
           <w:rFonts w:eastAsia="Microsoft YaHei" w:cs="Sans Serif Collection"/>
+          <w:noProof/>
           <w:lang w:eastAsia="en-GB"/>
         </w:rPr>
         <w:drawing>
@@ -5162,6 +5848,7 @@
       <w:r>
         <w:rPr>
           <w:rFonts w:eastAsia="Microsoft YaHei" w:cs="Sans Serif Collection"/>
+          <w:noProof/>
           <w:lang w:eastAsia="en-GB"/>
         </w:rPr>
         <w:drawing>
@@ -5228,19 +5915,52 @@
           <w:rFonts w:eastAsia="Microsoft YaHei" w:cs="Sans Serif Collection"/>
           <w:lang w:eastAsia="en-GB"/>
         </w:rPr>
-        <w:t>I then made a bar chart by using the method plot(kind=bar) with my own colours which was put into a list so I could have multiple colours. I chose a pastel green for the start since it will be the highest average, pastel orange for the one that’s in the middle and pastel red for the lowest average pay, I chose pastel since I think its easier on the eyes and looks more modern and professional. I added zorder = 3 to make sure the grid lines stay behind the graphs.</w:t>
-      </w:r>
-    </w:p>
-    <w:p>
-      <w:pPr>
-        <w:rPr>
-          <w:rFonts w:eastAsia="Microsoft YaHei" w:cs="Sans Serif Collection"/>
-          <w:lang w:eastAsia="en-GB"/>
-        </w:rPr>
-      </w:pPr>
-      <w:r>
-        <w:rPr>
-          <w:rFonts w:eastAsia="Microsoft YaHei" w:cs="Sans Serif Collection"/>
+        <w:t xml:space="preserve">I then made a bar chart by using the method plot(kind=bar) with my own colours which was put into a list so I could have multiple colours. I chose a pastel green for the start since it will be the highest average, pastel orange for the one that’s in the middle and pastel red for the lowest average pay, I chose pastel since I think </w:t>
+      </w:r>
+      <w:proofErr w:type="spellStart"/>
+      <w:r>
+        <w:rPr>
+          <w:rFonts w:eastAsia="Microsoft YaHei" w:cs="Sans Serif Collection"/>
+          <w:lang w:eastAsia="en-GB"/>
+        </w:rPr>
+        <w:t>its</w:t>
+      </w:r>
+      <w:proofErr w:type="spellEnd"/>
+      <w:r>
+        <w:rPr>
+          <w:rFonts w:eastAsia="Microsoft YaHei" w:cs="Sans Serif Collection"/>
+          <w:lang w:eastAsia="en-GB"/>
+        </w:rPr>
+        <w:t xml:space="preserve"> easier on the eyes and looks more modern and professional. I added </w:t>
+      </w:r>
+      <w:proofErr w:type="spellStart"/>
+      <w:r>
+        <w:rPr>
+          <w:rFonts w:eastAsia="Microsoft YaHei" w:cs="Sans Serif Collection"/>
+          <w:lang w:eastAsia="en-GB"/>
+        </w:rPr>
+        <w:t>zorder</w:t>
+      </w:r>
+      <w:proofErr w:type="spellEnd"/>
+      <w:r>
+        <w:rPr>
+          <w:rFonts w:eastAsia="Microsoft YaHei" w:cs="Sans Serif Collection"/>
+          <w:lang w:eastAsia="en-GB"/>
+        </w:rPr>
+        <w:t xml:space="preserve"> = 3 to make sure the grid lines stay behind the graphs.</w:t>
+      </w:r>
+    </w:p>
+    <w:p>
+      <w:pPr>
+        <w:rPr>
+          <w:rFonts w:eastAsia="Microsoft YaHei" w:cs="Sans Serif Collection"/>
+          <w:lang w:eastAsia="en-GB"/>
+        </w:rPr>
+      </w:pPr>
+      <w:r>
+        <w:rPr>
+          <w:rFonts w:eastAsia="Microsoft YaHei" w:cs="Sans Serif Collection"/>
+          <w:noProof/>
           <w:lang w:eastAsia="en-GB"/>
         </w:rPr>
         <w:drawing>
@@ -5305,6 +6025,7 @@
       <w:r>
         <w:rPr>
           <w:rFonts w:eastAsia="Microsoft YaHei" w:cs="Sans Serif Collection"/>
+          <w:noProof/>
           <w:lang w:eastAsia="en-GB"/>
         </w:rPr>
         <w:drawing>
@@ -5376,6 +6097,7 @@
       <w:r>
         <w:rPr>
           <w:rFonts w:eastAsia="Microsoft YaHei" w:cs="Sans Serif Collection"/>
+          <w:noProof/>
           <w:lang w:eastAsia="en-GB"/>
         </w:rPr>
         <w:drawing>
@@ -5428,19 +6150,68 @@
           <w:lang w:eastAsia="en-GB"/>
         </w:rPr>
         <w:lastRenderedPageBreak/>
-        <w:t>I then decided that it would be best to add the information in the top right corner so I decided to add it by using an easy method that gets the x and y maxes and offset it of the right corner a little bit so it would look nice. I used the formatted data and set it to string aswell to make it look good. I added axes.grid(zorder=0) to make sure it is readable and clear.</w:t>
-      </w:r>
-    </w:p>
-    <w:p>
-      <w:pPr>
-        <w:rPr>
-          <w:rFonts w:eastAsia="Microsoft YaHei" w:cs="Sans Serif Collection"/>
-          <w:lang w:eastAsia="en-GB"/>
-        </w:rPr>
-      </w:pPr>
-      <w:r>
-        <w:rPr>
-          <w:rFonts w:eastAsia="Microsoft YaHei" w:cs="Sans Serif Collection"/>
+        <w:t xml:space="preserve">I then decided that it would be best to add the information in the top right corner so I decided to add it by using an easy method that gets the x and y maxes and offset it of the right corner a little bit so it would look nice. I used the formatted data and set it to string </w:t>
+      </w:r>
+      <w:proofErr w:type="spellStart"/>
+      <w:r>
+        <w:rPr>
+          <w:rFonts w:eastAsia="Microsoft YaHei" w:cs="Sans Serif Collection"/>
+          <w:lang w:eastAsia="en-GB"/>
+        </w:rPr>
+        <w:t>aswell</w:t>
+      </w:r>
+      <w:proofErr w:type="spellEnd"/>
+      <w:r>
+        <w:rPr>
+          <w:rFonts w:eastAsia="Microsoft YaHei" w:cs="Sans Serif Collection"/>
+          <w:lang w:eastAsia="en-GB"/>
+        </w:rPr>
+        <w:t xml:space="preserve"> to make it look good. I added </w:t>
+      </w:r>
+      <w:proofErr w:type="spellStart"/>
+      <w:r>
+        <w:rPr>
+          <w:rFonts w:eastAsia="Microsoft YaHei" w:cs="Sans Serif Collection"/>
+          <w:lang w:eastAsia="en-GB"/>
+        </w:rPr>
+        <w:t>axes.grid</w:t>
+      </w:r>
+      <w:proofErr w:type="spellEnd"/>
+      <w:r>
+        <w:rPr>
+          <w:rFonts w:eastAsia="Microsoft YaHei" w:cs="Sans Serif Collection"/>
+          <w:lang w:eastAsia="en-GB"/>
+        </w:rPr>
+        <w:t>(</w:t>
+      </w:r>
+      <w:proofErr w:type="spellStart"/>
+      <w:r>
+        <w:rPr>
+          <w:rFonts w:eastAsia="Microsoft YaHei" w:cs="Sans Serif Collection"/>
+          <w:lang w:eastAsia="en-GB"/>
+        </w:rPr>
+        <w:t>zorder</w:t>
+      </w:r>
+      <w:proofErr w:type="spellEnd"/>
+      <w:r>
+        <w:rPr>
+          <w:rFonts w:eastAsia="Microsoft YaHei" w:cs="Sans Serif Collection"/>
+          <w:lang w:eastAsia="en-GB"/>
+        </w:rPr>
+        <w:t>=0) to make sure it is readable and clear.</w:t>
+      </w:r>
+    </w:p>
+    <w:p>
+      <w:pPr>
+        <w:rPr>
+          <w:rFonts w:eastAsia="Microsoft YaHei" w:cs="Sans Serif Collection"/>
+          <w:lang w:eastAsia="en-GB"/>
+        </w:rPr>
+      </w:pPr>
+      <w:r>
+        <w:rPr>
+          <w:rFonts w:eastAsia="Microsoft YaHei" w:cs="Sans Serif Collection"/>
+          <w:noProof/>
           <w:lang w:eastAsia="en-GB"/>
         </w:rPr>
         <w:drawing>
@@ -5492,19 +6263,36 @@
           <w:rFonts w:eastAsia="Microsoft YaHei" w:cs="Sans Serif Collection"/>
           <w:lang w:eastAsia="en-GB"/>
         </w:rPr>
-        <w:t>Lastly, I used the plt.tight_layout since it makes it look neat and professional and makes sure the text is visible without overlapping anything or anything getting cut off.</w:t>
-      </w:r>
-    </w:p>
-    <w:p>
-      <w:pPr>
-        <w:rPr>
-          <w:rFonts w:eastAsia="Microsoft YaHei" w:cs="Sans Serif Collection"/>
-          <w:lang w:eastAsia="en-GB"/>
-        </w:rPr>
-      </w:pPr>
-      <w:r>
-        <w:rPr>
-          <w:rFonts w:eastAsia="Microsoft YaHei" w:cs="Sans Serif Collection"/>
+        <w:t xml:space="preserve">Lastly, I used the </w:t>
+      </w:r>
+      <w:proofErr w:type="spellStart"/>
+      <w:r>
+        <w:rPr>
+          <w:rFonts w:eastAsia="Microsoft YaHei" w:cs="Sans Serif Collection"/>
+          <w:lang w:eastAsia="en-GB"/>
+        </w:rPr>
+        <w:t>plt.tight_layout</w:t>
+      </w:r>
+      <w:proofErr w:type="spellEnd"/>
+      <w:r>
+        <w:rPr>
+          <w:rFonts w:eastAsia="Microsoft YaHei" w:cs="Sans Serif Collection"/>
+          <w:lang w:eastAsia="en-GB"/>
+        </w:rPr>
+        <w:t xml:space="preserve"> since it makes it look neat and professional and makes sure the text is visible without overlapping anything or anything getting cut off.</w:t>
+      </w:r>
+    </w:p>
+    <w:p>
+      <w:pPr>
+        <w:rPr>
+          <w:rFonts w:eastAsia="Microsoft YaHei" w:cs="Sans Serif Collection"/>
+          <w:lang w:eastAsia="en-GB"/>
+        </w:rPr>
+      </w:pPr>
+      <w:r>
+        <w:rPr>
+          <w:rFonts w:eastAsia="Microsoft YaHei" w:cs="Sans Serif Collection"/>
+          <w:noProof/>
           <w:lang w:eastAsia="en-GB"/>
         </w:rPr>
         <w:drawing>
@@ -5569,6 +6357,7 @@
       <w:r>
         <w:rPr>
           <w:rFonts w:eastAsia="Microsoft YaHei" w:cs="Sans Serif Collection"/>
+          <w:noProof/>
           <w:lang w:eastAsia="en-GB"/>
         </w:rPr>
         <w:drawing>
@@ -5615,13 +6404,22 @@
           <w:lang w:eastAsia="en-GB"/>
         </w:rPr>
       </w:pPr>
+      <w:proofErr w:type="gramStart"/>
       <w:r>
         <w:rPr>
           <w:rFonts w:eastAsia="Microsoft YaHei" w:cs="Sans Serif Collection"/>
           <w:lang w:eastAsia="en-GB"/>
         </w:rPr>
         <w:lastRenderedPageBreak/>
-        <w:t>Personally I really like the colours that I used since it makes it nicer to look at and the grid lines and text box in the top right corner really helps with understanding around where the bars end.</w:t>
+        <w:t>Personally</w:t>
+      </w:r>
+      <w:proofErr w:type="gramEnd"/>
+      <w:r>
+        <w:rPr>
+          <w:rFonts w:eastAsia="Microsoft YaHei" w:cs="Sans Serif Collection"/>
+          <w:lang w:eastAsia="en-GB"/>
+        </w:rPr>
+        <w:t xml:space="preserve"> I really like the colours that I used since it makes it nicer to look at and the grid lines and text box in the top right corner really helps with understanding around where the bars end.</w:t>
       </w:r>
     </w:p>
     <w:p>
@@ -5673,14 +6471,30 @@
           <w:rFonts w:eastAsia="Microsoft YaHei" w:cs="Sans Serif Collection"/>
           <w:lang w:eastAsia="en-GB"/>
         </w:rPr>
-        <w:t xml:space="preserve">ratio is 100% which ensured that only the remote jobs were displayed. After filtering out the remote ratio data I needed I had to also group the filtered data by location to determine which country had the </w:t>
-      </w:r>
-      <w:r>
-        <w:rPr>
-          <w:rFonts w:eastAsia="Microsoft YaHei" w:cs="Sans Serif Collection"/>
-          <w:lang w:eastAsia="en-GB"/>
-        </w:rPr>
-        <w:t xml:space="preserve">most </w:t>
+        <w:t xml:space="preserve">ratio is 100% which ensured that only the remote jobs were displayed. After filtering out the remote ratio data I needed I had to also group the filtered data by location to determine which country had </w:t>
+      </w:r>
+      <w:proofErr w:type="gramStart"/>
+      <w:r>
+        <w:rPr>
+          <w:rFonts w:eastAsia="Microsoft YaHei" w:cs="Sans Serif Collection"/>
+          <w:lang w:eastAsia="en-GB"/>
+        </w:rPr>
+        <w:t xml:space="preserve">the </w:t>
+      </w:r>
+      <w:r>
+        <w:rPr>
+          <w:rFonts w:eastAsia="Microsoft YaHei" w:cs="Sans Serif Collection"/>
+          <w:lang w:eastAsia="en-GB"/>
+        </w:rPr>
+        <w:t>most</w:t>
+      </w:r>
+      <w:proofErr w:type="gramEnd"/>
+      <w:r>
+        <w:rPr>
+          <w:rFonts w:eastAsia="Microsoft YaHei" w:cs="Sans Serif Collection"/>
+          <w:lang w:eastAsia="en-GB"/>
+        </w:rPr>
+        <w:t xml:space="preserve"> </w:t>
       </w:r>
       <w:r>
         <w:rPr>
@@ -5728,6 +6542,7 @@
       <w:r>
         <w:rPr>
           <w:rFonts w:eastAsia="Microsoft YaHei" w:cs="Sans Serif Collection"/>
+          <w:noProof/>
           <w:lang w:eastAsia="en-GB"/>
         </w:rPr>
         <w:drawing>
@@ -5779,29 +6594,70 @@
           <w:rFonts w:eastAsia="Microsoft YaHei" w:cs="Sans Serif Collection"/>
           <w:lang w:eastAsia="en-GB"/>
         </w:rPr>
-        <w:t>I used.head(5) to make sure that only 5 companies get displayed since that is my goal.</w:t>
-      </w:r>
-    </w:p>
-    <w:p>
-      <w:pPr>
-        <w:rPr>
-          <w:rFonts w:eastAsia="Microsoft YaHei" w:cs="Sans Serif Collection"/>
-          <w:lang w:eastAsia="en-GB"/>
-        </w:rPr>
-      </w:pPr>
-      <w:r>
-        <w:rPr>
-          <w:rFonts w:eastAsia="Microsoft YaHei" w:cs="Sans Serif Collection"/>
-          <w:lang w:eastAsia="en-GB"/>
-        </w:rPr>
-        <w:t>I formatted the data so that it would print nicely.</w:t>
-      </w:r>
-      <w:r>
-        <w:rPr>
-          <w:rFonts w:eastAsia="Microsoft YaHei" w:cs="Sans Serif Collection"/>
-          <w:lang w:eastAsia="en-GB"/>
-        </w:rPr>
-        <w:t xml:space="preserve"> My next goal was to add the column names to the data, so it was clear what was being shown example data company location and the amount the had.</w:t>
+        <w:t xml:space="preserve">I </w:t>
+      </w:r>
+      <w:proofErr w:type="spellStart"/>
+      <w:r>
+        <w:rPr>
+          <w:rFonts w:eastAsia="Microsoft YaHei" w:cs="Sans Serif Collection"/>
+          <w:lang w:eastAsia="en-GB"/>
+        </w:rPr>
+        <w:t>used.head</w:t>
+      </w:r>
+      <w:proofErr w:type="spellEnd"/>
+      <w:r>
+        <w:rPr>
+          <w:rFonts w:eastAsia="Microsoft YaHei" w:cs="Sans Serif Collection"/>
+          <w:lang w:eastAsia="en-GB"/>
+        </w:rPr>
+        <w:t>(5) to make sure that only 5 companies get displayed since that is my goal.</w:t>
+      </w:r>
+    </w:p>
+    <w:p>
+      <w:pPr>
+        <w:rPr>
+          <w:rFonts w:eastAsia="Microsoft YaHei" w:cs="Sans Serif Collection"/>
+          <w:lang w:eastAsia="en-GB"/>
+        </w:rPr>
+      </w:pPr>
+      <w:r>
+        <w:rPr>
+          <w:rFonts w:eastAsia="Microsoft YaHei" w:cs="Sans Serif Collection"/>
+          <w:lang w:eastAsia="en-GB"/>
+        </w:rPr>
+        <w:t xml:space="preserve">I formatted the data so that it would print nicely. My next goal was to add the column names to the data, so it was clear what was being shown example data company location and the amount </w:t>
+      </w:r>
+      <w:proofErr w:type="spellStart"/>
+      <w:r>
+        <w:rPr>
+          <w:rFonts w:eastAsia="Microsoft YaHei" w:cs="Sans Serif Collection"/>
+          <w:lang w:eastAsia="en-GB"/>
+        </w:rPr>
+        <w:t>the</w:t>
+      </w:r>
+      <w:proofErr w:type="spellEnd"/>
+      <w:r>
+        <w:rPr>
+          <w:rFonts w:eastAsia="Microsoft YaHei" w:cs="Sans Serif Collection"/>
+          <w:lang w:eastAsia="en-GB"/>
+        </w:rPr>
+        <w:t xml:space="preserve"> </w:t>
+      </w:r>
+      <w:proofErr w:type="spellStart"/>
+      <w:r>
+        <w:rPr>
+          <w:rFonts w:eastAsia="Microsoft YaHei" w:cs="Sans Serif Collection"/>
+          <w:lang w:eastAsia="en-GB"/>
+        </w:rPr>
+        <w:t>had</w:t>
+      </w:r>
+      <w:proofErr w:type="spellEnd"/>
+      <w:r>
+        <w:rPr>
+          <w:rFonts w:eastAsia="Microsoft YaHei" w:cs="Sans Serif Collection"/>
+          <w:lang w:eastAsia="en-GB"/>
+        </w:rPr>
+        <w:t>.</w:t>
       </w:r>
       <w:r>
         <w:rPr>
@@ -5856,19 +6712,36 @@
           <w:rFonts w:eastAsia="Microsoft YaHei" w:cs="Sans Serif Collection"/>
           <w:lang w:eastAsia="en-GB"/>
         </w:rPr>
-        <w:t>Finally, I had to print the results with the title and the formatted data from before using the to_string(index=False) means that it will hide the index column which cleans it up and makes it look better.</w:t>
-      </w:r>
-    </w:p>
-    <w:p>
-      <w:pPr>
-        <w:rPr>
-          <w:rFonts w:eastAsia="Microsoft YaHei" w:cs="Sans Serif Collection"/>
-          <w:lang w:eastAsia="en-GB"/>
-        </w:rPr>
-      </w:pPr>
-      <w:r>
-        <w:rPr>
-          <w:rFonts w:eastAsia="Microsoft YaHei" w:cs="Sans Serif Collection"/>
+        <w:t xml:space="preserve">Finally, I had to print the results with the title and the formatted data from before using the </w:t>
+      </w:r>
+      <w:proofErr w:type="spellStart"/>
+      <w:r>
+        <w:rPr>
+          <w:rFonts w:eastAsia="Microsoft YaHei" w:cs="Sans Serif Collection"/>
+          <w:lang w:eastAsia="en-GB"/>
+        </w:rPr>
+        <w:t>to_string</w:t>
+      </w:r>
+      <w:proofErr w:type="spellEnd"/>
+      <w:r>
+        <w:rPr>
+          <w:rFonts w:eastAsia="Microsoft YaHei" w:cs="Sans Serif Collection"/>
+          <w:lang w:eastAsia="en-GB"/>
+        </w:rPr>
+        <w:t>(index=False) means that it will hide the index column which cleans it up and makes it look better.</w:t>
+      </w:r>
+    </w:p>
+    <w:p>
+      <w:pPr>
+        <w:rPr>
+          <w:rFonts w:eastAsia="Microsoft YaHei" w:cs="Sans Serif Collection"/>
+          <w:lang w:eastAsia="en-GB"/>
+        </w:rPr>
+      </w:pPr>
+      <w:r>
+        <w:rPr>
+          <w:rFonts w:eastAsia="Microsoft YaHei" w:cs="Sans Serif Collection"/>
+          <w:noProof/>
           <w:lang w:eastAsia="en-GB"/>
         </w:rPr>
         <w:drawing>
@@ -5933,6 +6806,7 @@
       <w:r>
         <w:rPr>
           <w:rFonts w:eastAsia="Microsoft YaHei" w:cs="Sans Serif Collection"/>
+          <w:noProof/>
           <w:lang w:eastAsia="en-GB"/>
         </w:rPr>
         <w:drawing>
@@ -5992,7 +6866,23 @@
           <w:lang w:eastAsia="en-GB"/>
         </w:rPr>
         <w:lastRenderedPageBreak/>
-        <w:t>massive difference of 13310 which is a really big difference so if anyone would want to work remotely they would have more opportunities in the US.</w:t>
+        <w:t xml:space="preserve">massive difference of 13310 which is a really big difference so if anyone would want to work </w:t>
+      </w:r>
+      <w:proofErr w:type="gramStart"/>
+      <w:r>
+        <w:rPr>
+          <w:rFonts w:eastAsia="Microsoft YaHei" w:cs="Sans Serif Collection"/>
+          <w:lang w:eastAsia="en-GB"/>
+        </w:rPr>
+        <w:t>remotely</w:t>
+      </w:r>
+      <w:proofErr w:type="gramEnd"/>
+      <w:r>
+        <w:rPr>
+          <w:rFonts w:eastAsia="Microsoft YaHei" w:cs="Sans Serif Collection"/>
+          <w:lang w:eastAsia="en-GB"/>
+        </w:rPr>
+        <w:t xml:space="preserve"> they would have more opportunities in the US.</w:t>
       </w:r>
     </w:p>
     <w:p>
@@ -6037,19 +6927,36 @@
           <w:rFonts w:eastAsia="Microsoft YaHei" w:cs="Sans Serif Collection"/>
           <w:lang w:eastAsia="en-GB"/>
         </w:rPr>
-        <w:t xml:space="preserve"> exactly the same until I needed to make a bar chart which I used the function I used on my first question.</w:t>
-      </w:r>
-    </w:p>
-    <w:p>
-      <w:pPr>
-        <w:rPr>
-          <w:rFonts w:eastAsia="Microsoft YaHei" w:cs="Sans Serif Collection"/>
-          <w:lang w:eastAsia="en-GB"/>
-        </w:rPr>
-      </w:pPr>
-      <w:r>
-        <w:rPr>
-          <w:rFonts w:eastAsia="Microsoft YaHei" w:cs="Sans Serif Collection"/>
+        <w:t xml:space="preserve"> </w:t>
+      </w:r>
+      <w:proofErr w:type="gramStart"/>
+      <w:r>
+        <w:rPr>
+          <w:rFonts w:eastAsia="Microsoft YaHei" w:cs="Sans Serif Collection"/>
+          <w:lang w:eastAsia="en-GB"/>
+        </w:rPr>
+        <w:t>exactly the same</w:t>
+      </w:r>
+      <w:proofErr w:type="gramEnd"/>
+      <w:r>
+        <w:rPr>
+          <w:rFonts w:eastAsia="Microsoft YaHei" w:cs="Sans Serif Collection"/>
+          <w:lang w:eastAsia="en-GB"/>
+        </w:rPr>
+        <w:t xml:space="preserve"> until I needed to make a bar chart which I used the function I used on my first question.</w:t>
+      </w:r>
+    </w:p>
+    <w:p>
+      <w:pPr>
+        <w:rPr>
+          <w:rFonts w:eastAsia="Microsoft YaHei" w:cs="Sans Serif Collection"/>
+          <w:lang w:eastAsia="en-GB"/>
+        </w:rPr>
+      </w:pPr>
+      <w:r>
+        <w:rPr>
+          <w:rFonts w:eastAsia="Microsoft YaHei" w:cs="Sans Serif Collection"/>
+          <w:noProof/>
           <w:lang w:eastAsia="en-GB"/>
         </w:rPr>
         <w:drawing>
@@ -6114,6 +7021,7 @@
       <w:r>
         <w:rPr>
           <w:rFonts w:eastAsia="Microsoft YaHei" w:cs="Sans Serif Collection"/>
+          <w:noProof/>
           <w:lang w:eastAsia="en-GB"/>
         </w:rPr>
         <w:drawing>
@@ -6178,6 +7086,7 @@
       <w:r>
         <w:rPr>
           <w:rFonts w:eastAsia="Microsoft YaHei" w:cs="Sans Serif Collection"/>
+          <w:noProof/>
           <w:lang w:eastAsia="en-GB"/>
         </w:rPr>
         <w:drawing>
@@ -6366,7 +7275,27 @@
           <w:szCs w:val="28"/>
           <w:lang w:eastAsia="en-GB"/>
         </w:rPr>
-        <w:t>is required. In order to make sure the code doesn’t stop at unexpected points many pieces of validation have been included starting with in the main menu:</w:t>
+        <w:t xml:space="preserve">is required. </w:t>
+      </w:r>
+      <w:proofErr w:type="gramStart"/>
+      <w:r>
+        <w:rPr>
+          <w:rFonts w:eastAsia="Microsoft YaHei" w:cs="Sans Serif Collection"/>
+          <w:sz w:val="28"/>
+          <w:szCs w:val="28"/>
+          <w:lang w:eastAsia="en-GB"/>
+        </w:rPr>
+        <w:t>In order to</w:t>
+      </w:r>
+      <w:proofErr w:type="gramEnd"/>
+      <w:r>
+        <w:rPr>
+          <w:rFonts w:eastAsia="Microsoft YaHei" w:cs="Sans Serif Collection"/>
+          <w:sz w:val="28"/>
+          <w:szCs w:val="28"/>
+          <w:lang w:eastAsia="en-GB"/>
+        </w:rPr>
+        <w:t xml:space="preserve"> make sure the code doesn’t stop at unexpected points many pieces of validation have been included starting with in the main menu:</w:t>
       </w:r>
       <w:r>
         <w:rPr>
@@ -6920,7 +7849,27 @@
           <w:szCs w:val="28"/>
           <w:lang w:eastAsia="en-GB"/>
         </w:rPr>
-        <w:t>For non-number responses a ValueError is used to detect these allowing a separate error message to be displayed apart from the one used for a number relating to a question that doesn’t exist</w:t>
+        <w:t xml:space="preserve">For non-number responses a </w:t>
+      </w:r>
+      <w:proofErr w:type="spellStart"/>
+      <w:r>
+        <w:rPr>
+          <w:rFonts w:eastAsia="Microsoft YaHei" w:cs="Sans Serif Collection"/>
+          <w:sz w:val="28"/>
+          <w:szCs w:val="28"/>
+          <w:lang w:eastAsia="en-GB"/>
+        </w:rPr>
+        <w:t>ValueError</w:t>
+      </w:r>
+      <w:proofErr w:type="spellEnd"/>
+      <w:r>
+        <w:rPr>
+          <w:rFonts w:eastAsia="Microsoft YaHei" w:cs="Sans Serif Collection"/>
+          <w:sz w:val="28"/>
+          <w:szCs w:val="28"/>
+          <w:lang w:eastAsia="en-GB"/>
+        </w:rPr>
+        <w:t xml:space="preserve"> is used to detect these allowing a separate error message to be displayed apart from the one used for a number relating to a question that doesn’t exist</w:t>
       </w:r>
       <w:r>
         <w:rPr>
@@ -7425,7 +8374,25 @@
           <w:sz w:val="28"/>
           <w:szCs w:val="28"/>
         </w:rPr>
-        <w:t>Benefits: Introduced the usage of git and github to the members of a grou</w:t>
+        <w:t xml:space="preserve">Benefits: Introduced the usage of git and </w:t>
+      </w:r>
+      <w:proofErr w:type="spellStart"/>
+      <w:r>
+        <w:rPr>
+          <w:rFonts w:eastAsia="Microsoft YaHei" w:cs="Sans Serif Collection"/>
+          <w:sz w:val="28"/>
+          <w:szCs w:val="28"/>
+        </w:rPr>
+        <w:t>github</w:t>
+      </w:r>
+      <w:proofErr w:type="spellEnd"/>
+      <w:r>
+        <w:rPr>
+          <w:rFonts w:eastAsia="Microsoft YaHei" w:cs="Sans Serif Collection"/>
+          <w:sz w:val="28"/>
+          <w:szCs w:val="28"/>
+        </w:rPr>
+        <w:t xml:space="preserve"> to the members of a grou</w:t>
       </w:r>
       <w:r>
         <w:rPr>
@@ -11615,6 +12582,7 @@
   <w:style w:type="character" w:default="1" w:styleId="DefaultParagraphFont">
     <w:name w:val="Default Paragraph Font"/>
     <w:uiPriority w:val="1"/>
+    <w:semiHidden/>
     <w:unhideWhenUsed/>
   </w:style>
   <w:style w:type="table" w:default="1" w:styleId="TableNormal">

</xml_diff>

<commit_message>
Made a crucial change in the solution for question 1
</commit_message>
<xml_diff>
--- a/Computer Science Workshop Report.docx
+++ b/Computer Science Workshop Report.docx
@@ -1,6 +1,6 @@
 
 <file path=word/document.xml><?xml version="1.0" encoding="utf-8"?>
-<w:document xmlns:wpc="http://schemas.microsoft.com/office/word/2010/wordprocessingCanvas" xmlns:cx="http://schemas.microsoft.com/office/drawing/2014/chartex" xmlns:cx1="http://schemas.microsoft.com/office/drawing/2015/9/8/chartex" xmlns:cx2="http://schemas.microsoft.com/office/drawing/2015/10/21/chartex" xmlns:cx3="http://schemas.microsoft.com/office/drawing/2016/5/9/chartex" xmlns:cx4="http://schemas.microsoft.com/office/drawing/2016/5/10/chartex" xmlns:cx5="http://schemas.microsoft.com/office/drawing/2016/5/11/chartex" xmlns:cx6="http://schemas.microsoft.com/office/drawing/2016/5/12/chartex" xmlns:cx7="http://schemas.microsoft.com/office/drawing/2016/5/13/chartex" xmlns:cx8="http://schemas.microsoft.com/office/drawing/2016/5/14/chartex" xmlns:mc="http://schemas.openxmlformats.org/markup-compatibility/2006" xmlns:aink="http://schemas.microsoft.com/office/drawing/2016/ink" xmlns:am3d="http://schemas.microsoft.com/office/drawing/2017/model3d" xmlns:o="urn:schemas-microsoft-com:office:office" xmlns:oel="http://schemas.microsoft.com/office/2019/extlst" xmlns:r="http://schemas.openxmlformats.org/officeDocument/2006/relationships" xmlns:m="http://schemas.openxmlformats.org/officeDocument/2006/math" xmlns:v="urn:schemas-microsoft-com:vml" xmlns:wp14="http://schemas.microsoft.com/office/word/2010/wordprocessingDrawing" xmlns:wp="http://schemas.openxmlformats.org/drawingml/2006/wordprocessingDrawing" xmlns:w10="urn:schemas-microsoft-com:office:word" xmlns:w="http://schemas.openxmlformats.org/wordprocessingml/2006/main" xmlns:w14="http://schemas.microsoft.com/office/word/2010/wordml" xmlns:w15="http://schemas.microsoft.com/office/word/2012/wordml" xmlns:w16cex="http://schemas.microsoft.com/office/word/2018/wordml/cex" xmlns:w16cid="http://schemas.microsoft.com/office/word/2016/wordml/cid" xmlns:w16="http://schemas.microsoft.com/office/word/2018/wordml" xmlns:w16du="http://schemas.microsoft.com/office/word/2023/wordml/word16du" xmlns:w16sdtdh="http://schemas.microsoft.com/office/word/2020/wordml/sdtdatahash" xmlns:w16sdtfl="http://schemas.microsoft.com/office/word/2024/wordml/sdtformatlock" xmlns:w16se="http://schemas.microsoft.com/office/word/2015/wordml/symex" xmlns:wpg="http://schemas.microsoft.com/office/word/2010/wordprocessingGroup" xmlns:wpi="http://schemas.microsoft.com/office/word/2010/wordprocessingInk" xmlns:wne="http://schemas.microsoft.com/office/word/2006/wordml" xmlns:wps="http://schemas.microsoft.com/office/word/2010/wordprocessingShape" mc:Ignorable="w14 w15 w16se w16cid w16 w16cex w16sdtdh w16sdtfl w16du wp14">
+<w:document xmlns:wpc="http://schemas.microsoft.com/office/word/2010/wordprocessingCanvas" xmlns:cx="http://schemas.microsoft.com/office/drawing/2014/chartex" xmlns:cx1="http://schemas.microsoft.com/office/drawing/2015/9/8/chartex" xmlns:cx2="http://schemas.microsoft.com/office/drawing/2015/10/21/chartex" xmlns:cx3="http://schemas.microsoft.com/office/drawing/2016/5/9/chartex" xmlns:cx4="http://schemas.microsoft.com/office/drawing/2016/5/10/chartex" xmlns:cx5="http://schemas.microsoft.com/office/drawing/2016/5/11/chartex" xmlns:cx6="http://schemas.microsoft.com/office/drawing/2016/5/12/chartex" xmlns:cx7="http://schemas.microsoft.com/office/drawing/2016/5/13/chartex" xmlns:cx8="http://schemas.microsoft.com/office/drawing/2016/5/14/chartex" xmlns:mc="http://schemas.openxmlformats.org/markup-compatibility/2006" xmlns:aink="http://schemas.microsoft.com/office/drawing/2016/ink" xmlns:am3d="http://schemas.microsoft.com/office/drawing/2017/model3d" xmlns:o="urn:schemas-microsoft-com:office:office" xmlns:r="http://schemas.openxmlformats.org/officeDocument/2006/relationships" xmlns:m="http://schemas.openxmlformats.org/officeDocument/2006/math" xmlns:v="urn:schemas-microsoft-com:vml" xmlns:wp14="http://schemas.microsoft.com/office/word/2010/wordprocessingDrawing" xmlns:wp="http://schemas.openxmlformats.org/drawingml/2006/wordprocessingDrawing" xmlns:w10="urn:schemas-microsoft-com:office:word" xmlns:w="http://schemas.openxmlformats.org/wordprocessingml/2006/main" xmlns:w14="http://schemas.microsoft.com/office/word/2010/wordml" xmlns:w15="http://schemas.microsoft.com/office/word/2012/wordml" xmlns:w16cex="http://schemas.microsoft.com/office/word/2018/wordml/cex" xmlns:w16cid="http://schemas.microsoft.com/office/word/2016/wordml/cid" xmlns:w16="http://schemas.microsoft.com/office/word/2018/wordml" xmlns:w16sdtdh="http://schemas.microsoft.com/office/word/2020/wordml/sdtdatahash" xmlns:w16se="http://schemas.microsoft.com/office/word/2015/wordml/symex" xmlns:wpg="http://schemas.microsoft.com/office/word/2010/wordprocessingGroup" xmlns:wpi="http://schemas.microsoft.com/office/word/2010/wordprocessingInk" xmlns:wne="http://schemas.microsoft.com/office/word/2006/wordml" xmlns:wps="http://schemas.microsoft.com/office/word/2010/wordprocessingShape" mc:Ignorable="w14 w15 w16se w16cid w16 w16cex w16sdtdh wp14">
   <w:body>
     <w:p>
       <w:pPr>
@@ -315,23 +315,13 @@
           <w:bCs/>
         </w:rPr>
       </w:pPr>
-      <w:proofErr w:type="spellStart"/>
-      <w:r>
-        <w:rPr>
-          <w:rFonts w:eastAsia="Microsoft YaHei" w:cs="Sans Serif Collection"/>
-          <w:b/>
-          <w:bCs/>
-        </w:rPr>
-        <w:t>Fiyin</w:t>
-      </w:r>
-      <w:proofErr w:type="spellEnd"/>
-      <w:r>
-        <w:rPr>
-          <w:rFonts w:eastAsia="Microsoft YaHei" w:cs="Sans Serif Collection"/>
-          <w:b/>
-          <w:bCs/>
-        </w:rPr>
-        <w:t xml:space="preserve">: </w:t>
+      <w:r>
+        <w:rPr>
+          <w:rFonts w:eastAsia="Microsoft YaHei" w:cs="Sans Serif Collection"/>
+          <w:b/>
+          <w:bCs/>
+        </w:rPr>
+        <w:t xml:space="preserve">Fiyin: </w:t>
       </w:r>
     </w:p>
     <w:p>
@@ -682,23 +672,7 @@
           <w:rFonts w:eastAsia="Microsoft YaHei" w:cs="Sans Serif Collection"/>
           <w:lang w:eastAsia="en-GB"/>
         </w:rPr>
-        <w:t xml:space="preserve">What location of companies </w:t>
-      </w:r>
-      <w:proofErr w:type="gramStart"/>
-      <w:r>
-        <w:rPr>
-          <w:rFonts w:eastAsia="Microsoft YaHei" w:cs="Sans Serif Collection"/>
-          <w:lang w:eastAsia="en-GB"/>
-        </w:rPr>
-        <w:t>have</w:t>
-      </w:r>
-      <w:proofErr w:type="gramEnd"/>
-      <w:r>
-        <w:rPr>
-          <w:rFonts w:eastAsia="Microsoft YaHei" w:cs="Sans Serif Collection"/>
-          <w:lang w:eastAsia="en-GB"/>
-        </w:rPr>
-        <w:t xml:space="preserve"> the highest salary?</w:t>
+        <w:t>What location of companies have the highest salary?</w:t>
       </w:r>
     </w:p>
     <w:p>
@@ -1568,21 +1542,7 @@
         <w:rPr>
           <w:rFonts w:cs="Sans Serif Collection"/>
         </w:rPr>
-        <w:t xml:space="preserve">This algorithm is one of the most common in data analysis. It is simple </w:t>
-      </w:r>
-      <w:proofErr w:type="gramStart"/>
-      <w:r>
-        <w:rPr>
-          <w:rFonts w:cs="Sans Serif Collection"/>
-        </w:rPr>
-        <w:t>but yet</w:t>
-      </w:r>
-      <w:proofErr w:type="gramEnd"/>
-      <w:r>
-        <w:rPr>
-          <w:rFonts w:cs="Sans Serif Collection"/>
-        </w:rPr>
-        <w:t xml:space="preserve">, effective. As the name suggests, it sorts out aggregated values based on the order you want them to appear. In our analysis, after aggregating data (e.g., average salaries by job title), we used sorting to arrange the results in descending order. This allows us to quickly identify the highest-paying roles or countries. </w:t>
+        <w:t xml:space="preserve">This algorithm is one of the most common in data analysis. It is simple but yet, effective. As the name suggests, it sorts out aggregated values based on the order you want them to appear. In our analysis, after aggregating data (e.g., average salaries by job title), we used sorting to arrange the results in descending order. This allows us to quickly identify the highest-paying roles or countries. </w:t>
       </w:r>
     </w:p>
     <w:p>
@@ -1829,21 +1789,8 @@
           <w:szCs w:val="28"/>
           <w:lang w:eastAsia="en-GB"/>
         </w:rPr>
-        <w:t xml:space="preserve"> &amp; </w:t>
-      </w:r>
-      <w:proofErr w:type="spellStart"/>
-      <w:r>
-        <w:rPr>
-          <w:rFonts w:eastAsia="Microsoft YaHei" w:cs="Sans Serif Collection"/>
-          <w:b/>
-          <w:bCs/>
-          <w:sz w:val="26"/>
-          <w:szCs w:val="28"/>
-          <w:lang w:eastAsia="en-GB"/>
-        </w:rPr>
-        <w:t>Fiyin</w:t>
-      </w:r>
-      <w:proofErr w:type="spellEnd"/>
+        <w:t xml:space="preserve"> &amp; Fiyin</w:t>
+      </w:r>
     </w:p>
     <w:p>
       <w:pPr>
@@ -1871,23 +1818,7 @@
           <w:rFonts w:eastAsia="Microsoft YaHei" w:cs="Sans Serif Collection"/>
           <w:lang w:eastAsia="en-GB"/>
         </w:rPr>
-        <w:t xml:space="preserve"> created a reusable function to read the csv file and extract the dataset as this would be used for all the questions and main menu functions. This went through a few iterations as originally it used </w:t>
-      </w:r>
-      <w:proofErr w:type="gramStart"/>
-      <w:r>
-        <w:rPr>
-          <w:rFonts w:eastAsia="Microsoft YaHei" w:cs="Sans Serif Collection"/>
-          <w:lang w:eastAsia="en-GB"/>
-        </w:rPr>
-        <w:t>csv</w:t>
-      </w:r>
-      <w:proofErr w:type="gramEnd"/>
-      <w:r>
-        <w:rPr>
-          <w:rFonts w:eastAsia="Microsoft YaHei" w:cs="Sans Serif Collection"/>
-          <w:lang w:eastAsia="en-GB"/>
-        </w:rPr>
-        <w:t xml:space="preserve"> but </w:t>
+        <w:t xml:space="preserve"> created a reusable function to read the csv file and extract the dataset as this would be used for all the questions and main menu functions. This went through a few iterations as originally it used csv but </w:t>
       </w:r>
       <w:r>
         <w:rPr>
@@ -2134,23 +2065,7 @@
           <w:rFonts w:eastAsia="Microsoft YaHei" w:cs="Sans Serif Collection"/>
           <w:lang w:eastAsia="en-GB"/>
         </w:rPr>
-        <w:t xml:space="preserve">In addition to what Jason did, </w:t>
-      </w:r>
-      <w:proofErr w:type="spellStart"/>
-      <w:r>
-        <w:rPr>
-          <w:rFonts w:eastAsia="Microsoft YaHei" w:cs="Sans Serif Collection"/>
-          <w:lang w:eastAsia="en-GB"/>
-        </w:rPr>
-        <w:t>Fiyin</w:t>
-      </w:r>
-      <w:proofErr w:type="spellEnd"/>
-      <w:r>
-        <w:rPr>
-          <w:rFonts w:eastAsia="Microsoft YaHei" w:cs="Sans Serif Collection"/>
-          <w:lang w:eastAsia="en-GB"/>
-        </w:rPr>
-        <w:t xml:space="preserve"> further optimized the code by creating a separate file that reads all the readable data like the Path to the csv file, Path to the Questions file and the path to the dataset info.</w:t>
+        <w:t>In addition to what Jason did, Fiyin further optimized the code by creating a separate file that reads all the readable data like the Path to the csv file, Path to the Questions file and the path to the dataset info.</w:t>
       </w:r>
     </w:p>
     <w:p>
@@ -2215,23 +2130,7 @@
           <w:rFonts w:eastAsia="Microsoft YaHei" w:cs="Sans Serif Collection"/>
           <w:lang w:eastAsia="en-GB"/>
         </w:rPr>
-        <w:t xml:space="preserve">Afterwards, </w:t>
-      </w:r>
-      <w:proofErr w:type="spellStart"/>
-      <w:r>
-        <w:rPr>
-          <w:rFonts w:eastAsia="Microsoft YaHei" w:cs="Sans Serif Collection"/>
-          <w:lang w:eastAsia="en-GB"/>
-        </w:rPr>
-        <w:t>Fiyin</w:t>
-      </w:r>
-      <w:proofErr w:type="spellEnd"/>
-      <w:r>
-        <w:rPr>
-          <w:rFonts w:eastAsia="Microsoft YaHei" w:cs="Sans Serif Collection"/>
-          <w:lang w:eastAsia="en-GB"/>
-        </w:rPr>
-        <w:t xml:space="preserve"> further added a function that reads all those files at the same. This made the </w:t>
+        <w:t xml:space="preserve">Afterwards, Fiyin further added a function that reads all those files at the same. This made the </w:t>
       </w:r>
       <w:r>
         <w:rPr>
@@ -2383,20 +2282,8 @@
           <w:szCs w:val="28"/>
           <w:lang w:eastAsia="en-GB"/>
         </w:rPr>
-        <w:t xml:space="preserve">Main menu (structure) – Andrei, Prajesh &amp; </w:t>
-      </w:r>
-      <w:proofErr w:type="spellStart"/>
-      <w:r>
-        <w:rPr>
-          <w:b/>
-          <w:bCs/>
-          <w:sz w:val="26"/>
-          <w:szCs w:val="28"/>
-          <w:lang w:eastAsia="en-GB"/>
-        </w:rPr>
-        <w:t>Fiyin</w:t>
-      </w:r>
-      <w:proofErr w:type="spellEnd"/>
+        <w:t>Main menu (structure) – Andrei, Prajesh &amp; Fiyin</w:t>
+      </w:r>
     </w:p>
     <w:p>
       <w:pPr>
@@ -2415,27 +2302,7 @@
           <w:lang w:val="en-US"/>
           <w14:ligatures w14:val="none"/>
         </w:rPr>
-        <w:t xml:space="preserve">To create the main menu, Andrei and Prajesh listed out the possible options that the user would like to see, created a variable that stores the user’s input. </w:t>
-      </w:r>
-      <w:proofErr w:type="gramStart"/>
-      <w:r>
-        <w:rPr>
-          <w:rFonts w:eastAsia="Times New Roman" w:cs="Sans Serif Collection"/>
-          <w:kern w:val="0"/>
-          <w:lang w:val="en-US"/>
-          <w14:ligatures w14:val="none"/>
-        </w:rPr>
-        <w:t>And also</w:t>
-      </w:r>
-      <w:proofErr w:type="gramEnd"/>
-      <w:r>
-        <w:rPr>
-          <w:rFonts w:eastAsia="Times New Roman" w:cs="Sans Serif Collection"/>
-          <w:kern w:val="0"/>
-          <w:lang w:val="en-US"/>
-          <w14:ligatures w14:val="none"/>
-        </w:rPr>
-        <w:t xml:space="preserve"> created an if statement to run certain functions based on the user’s choice. The menu also checks if the value entered by the user is in the options. If it isn’t, they are prompted again till they enter a valid input. This loop continues until the user enters (5) which is the option for exiting the program.</w:t>
+        <w:t>To create the main menu, Andrei and Prajesh listed out the possible options that the user would like to see, created a variable that stores the user’s input. And also created an if statement to run certain functions based on the user’s choice. The menu also checks if the value entered by the user is in the options. If it isn’t, they are prompted again till they enter a valid input. This loop continues until the user enters (5) which is the option for exiting the program.</w:t>
       </w:r>
     </w:p>
     <w:p>
@@ -2504,7 +2371,6 @@
           <w14:ligatures w14:val="none"/>
         </w:rPr>
       </w:pPr>
-      <w:proofErr w:type="spellStart"/>
       <w:r>
         <w:rPr>
           <w:rFonts w:eastAsia="Times New Roman" w:cs="Sans Serif Collection"/>
@@ -2512,17 +2378,7 @@
           <w:lang w:val="en-US"/>
           <w14:ligatures w14:val="none"/>
         </w:rPr>
-        <w:t>Fiyin</w:t>
-      </w:r>
-      <w:proofErr w:type="spellEnd"/>
-      <w:r>
-        <w:rPr>
-          <w:rFonts w:eastAsia="Times New Roman" w:cs="Sans Serif Collection"/>
-          <w:kern w:val="0"/>
-          <w:lang w:val="en-US"/>
-          <w14:ligatures w14:val="none"/>
-        </w:rPr>
-        <w:t xml:space="preserve"> modified the menu and replaced the if-else statement with match-case statements. This made the menu more effective and more professional.</w:t>
+        <w:t>Fiyin modified the menu and replaced the if-else statement with match-case statements. This made the menu more effective and more professional.</w:t>
       </w:r>
     </w:p>
     <w:p>
@@ -2594,21 +2450,7 @@
         <w:rPr>
           <w:rFonts w:cs="Sans Serif Collection"/>
         </w:rPr>
-        <w:t xml:space="preserve">Based on the user’s choice, certain functions were called. One of the functions which was created by </w:t>
-      </w:r>
-      <w:proofErr w:type="spellStart"/>
-      <w:r>
-        <w:rPr>
-          <w:rFonts w:cs="Sans Serif Collection"/>
-        </w:rPr>
-        <w:t>Fiyin</w:t>
-      </w:r>
-      <w:proofErr w:type="spellEnd"/>
-      <w:r>
-        <w:rPr>
-          <w:rFonts w:cs="Sans Serif Collection"/>
-        </w:rPr>
-        <w:t>, is called when the user wants to view the available questions on the dataset. The function starts by asking the user to enter the number that they are interested in. After the number has been entered, the function fetches the question and the solution to that question from a file called pandasSolutions.py. The file contains the solution to all the questions. After the solution is extracted, it is then displayed for the user to see.</w:t>
+        <w:t>Based on the user’s choice, certain functions were called. One of the functions which was created by Fiyin, is called when the user wants to view the available questions on the dataset. The function starts by asking the user to enter the number that they are interested in. After the number has been entered, the function fetches the question and the solution to that question from a file called pandasSolutions.py. The file contains the solution to all the questions. After the solution is extracted, it is then displayed for the user to see.</w:t>
       </w:r>
     </w:p>
     <w:p>
@@ -2700,20 +2542,83 @@
         <w:lastRenderedPageBreak/>
         <w:t>Main menu (function) – Jason</w:t>
       </w:r>
-    </w:p>
-    <w:p>
-      <w:pPr>
-        <w:rPr>
-          <w:rFonts w:eastAsia="Microsoft YaHei" w:cs="Sans Serif Collection"/>
-          <w:lang w:eastAsia="en-GB"/>
-        </w:rPr>
-      </w:pPr>
-      <w:r>
-        <w:rPr>
-          <w:rFonts w:eastAsia="Microsoft YaHei" w:cs="Sans Serif Collection"/>
-          <w:lang w:eastAsia="en-GB"/>
-        </w:rPr>
-        <w:t>Once the menu structure was finished including the shells of each function that would be used as menu options, I added the code to make them work. The options that were given to me are: load dataset, view dataset, view column names, view dataset info and choose questions of which I added the code for the first 4.</w:t>
+      <w:r>
+        <w:rPr>
+          <w:b/>
+          <w:bCs/>
+          <w:sz w:val="28"/>
+          <w:szCs w:val="32"/>
+          <w:lang w:eastAsia="en-GB"/>
+        </w:rPr>
+        <w:t xml:space="preserve"> &amp; </w:t>
+      </w:r>
+      <w:r>
+        <w:rPr>
+          <w:b/>
+          <w:bCs/>
+          <w:sz w:val="28"/>
+          <w:szCs w:val="32"/>
+          <w:vertAlign w:val="subscript"/>
+          <w:lang w:eastAsia="en-GB"/>
+        </w:rPr>
+        <w:t>Fiyin</w:t>
+      </w:r>
+    </w:p>
+    <w:p>
+      <w:pPr>
+        <w:rPr>
+          <w:rFonts w:eastAsia="Microsoft YaHei" w:cs="Sans Serif Collection"/>
+          <w:lang w:eastAsia="en-GB"/>
+        </w:rPr>
+      </w:pPr>
+      <w:r>
+        <w:rPr>
+          <w:rFonts w:eastAsia="Microsoft YaHei" w:cs="Sans Serif Collection"/>
+          <w:lang w:eastAsia="en-GB"/>
+        </w:rPr>
+        <w:t xml:space="preserve">Once the menu structure was finished including the shells of each function that would be used as menu options, </w:t>
+      </w:r>
+      <w:r>
+        <w:rPr>
+          <w:rFonts w:eastAsia="Microsoft YaHei" w:cs="Sans Serif Collection"/>
+          <w:lang w:eastAsia="en-GB"/>
+        </w:rPr>
+        <w:t>Jason</w:t>
+      </w:r>
+      <w:r>
+        <w:rPr>
+          <w:rFonts w:eastAsia="Microsoft YaHei" w:cs="Sans Serif Collection"/>
+          <w:lang w:eastAsia="en-GB"/>
+        </w:rPr>
+        <w:t xml:space="preserve"> added the code to make them work. The options that were given to </w:t>
+      </w:r>
+      <w:r>
+        <w:rPr>
+          <w:rFonts w:eastAsia="Microsoft YaHei" w:cs="Sans Serif Collection"/>
+          <w:lang w:eastAsia="en-GB"/>
+        </w:rPr>
+        <w:t>him</w:t>
+      </w:r>
+      <w:r>
+        <w:rPr>
+          <w:rFonts w:eastAsia="Microsoft YaHei" w:cs="Sans Serif Collection"/>
+          <w:lang w:eastAsia="en-GB"/>
+        </w:rPr>
+        <w:t xml:space="preserve"> are: load dataset, view dataset, view column names, view dataset info and choose questions of which </w:t>
+      </w:r>
+      <w:r>
+        <w:rPr>
+          <w:rFonts w:eastAsia="Microsoft YaHei" w:cs="Sans Serif Collection"/>
+          <w:lang w:eastAsia="en-GB"/>
+        </w:rPr>
+        <w:t>he</w:t>
+      </w:r>
+      <w:r>
+        <w:rPr>
+          <w:rFonts w:eastAsia="Microsoft YaHei" w:cs="Sans Serif Collection"/>
+          <w:lang w:eastAsia="en-GB"/>
+        </w:rPr>
+        <w:t xml:space="preserve"> added the code for the first 4.</w:t>
       </w:r>
       <w:r>
         <w:rPr>
@@ -2735,23 +2640,21 @@
           <w:rFonts w:eastAsia="Microsoft YaHei" w:cs="Sans Serif Collection"/>
           <w:lang w:eastAsia="en-GB"/>
         </w:rPr>
-        <w:t xml:space="preserve">Starting with the load dataset function I thought that it made more sense to load it upon running the </w:t>
-      </w:r>
-      <w:proofErr w:type="gramStart"/>
-      <w:r>
-        <w:rPr>
-          <w:rFonts w:eastAsia="Microsoft YaHei" w:cs="Sans Serif Collection"/>
-          <w:lang w:eastAsia="en-GB"/>
-        </w:rPr>
-        <w:t>application</w:t>
-      </w:r>
-      <w:proofErr w:type="gramEnd"/>
-      <w:r>
-        <w:rPr>
-          <w:rFonts w:eastAsia="Microsoft YaHei" w:cs="Sans Serif Collection"/>
-          <w:lang w:eastAsia="en-GB"/>
-        </w:rPr>
-        <w:t xml:space="preserve"> so this option has been removed in favour for doing it upon program start.</w:t>
+        <w:t>Starting with the load dataset function</w:t>
+      </w:r>
+      <w:r>
+        <w:rPr>
+          <w:rFonts w:eastAsia="Microsoft YaHei" w:cs="Sans Serif Collection"/>
+          <w:lang w:eastAsia="en-GB"/>
+        </w:rPr>
+        <w:t>,</w:t>
+      </w:r>
+      <w:r>
+        <w:rPr>
+          <w:rFonts w:eastAsia="Microsoft YaHei" w:cs="Sans Serif Collection"/>
+          <w:lang w:eastAsia="en-GB"/>
+        </w:rPr>
+        <w:t xml:space="preserve"> it made more sense to load it upon running the application so this option has been removed in favour for doing it upon program start.</w:t>
       </w:r>
     </w:p>
     <w:p>
@@ -2900,26 +2803,33 @@
           <w:rFonts w:eastAsia="Microsoft YaHei" w:cs="Sans Serif Collection"/>
           <w:lang w:eastAsia="en-GB"/>
         </w:rPr>
-        <w:t xml:space="preserve"> This code went through no changes.</w:t>
-      </w:r>
-    </w:p>
-    <w:p>
-      <w:pPr>
-        <w:rPr>
-          <w:rFonts w:eastAsia="Microsoft YaHei" w:cs="Sans Serif Collection"/>
-          <w:lang w:eastAsia="en-GB"/>
-        </w:rPr>
-      </w:pPr>
-      <w:r>
-        <w:rPr>
-          <w:rFonts w:cs="Sans Serif Collection"/>
-          <w:noProof/>
+        <w:t xml:space="preserve"> </w:t>
+      </w:r>
+      <w:r>
+        <w:rPr>
+          <w:rFonts w:eastAsia="Microsoft YaHei" w:cs="Sans Serif Collection"/>
+          <w:lang w:eastAsia="en-GB"/>
+        </w:rPr>
+        <w:t xml:space="preserve">While this function had a reasonable output, considering the users that are not familiar with how arrays work, will seem a little confused after looking at this output. </w:t>
+      </w:r>
+    </w:p>
+    <w:p>
+      <w:pPr>
+        <w:rPr>
+          <w:rFonts w:eastAsia="Microsoft YaHei" w:cs="Sans Serif Collection"/>
+          <w:lang w:eastAsia="en-GB"/>
+        </w:rPr>
+      </w:pPr>
+      <w:r>
+        <w:rPr>
+          <w:rFonts w:eastAsia="Microsoft YaHei" w:cs="Sans Serif Collection"/>
+          <w:lang w:eastAsia="en-GB"/>
         </w:rPr>
         <w:drawing>
-          <wp:inline distT="0" distB="0" distL="0" distR="0" wp14:anchorId="1EF44758" wp14:editId="1C61C7B3">
-            <wp:extent cx="3104762" cy="1123810"/>
-            <wp:effectExtent l="0" t="0" r="635" b="635"/>
-            <wp:docPr id="1030617123" name="Picture 1"/>
+          <wp:inline distT="0" distB="0" distL="0" distR="0" wp14:anchorId="4D18F238" wp14:editId="7F26313C">
+            <wp:extent cx="5731510" cy="465455"/>
+            <wp:effectExtent l="0" t="0" r="2540" b="0"/>
+            <wp:docPr id="4" name="Picture 4"/>
             <wp:cNvGraphicFramePr>
               <a:graphicFrameLocks xmlns:a="http://schemas.openxmlformats.org/drawingml/2006/main" noChangeAspect="1"/>
             </wp:cNvGraphicFramePr>
@@ -2927,7 +2837,7 @@
               <a:graphicData uri="http://schemas.openxmlformats.org/drawingml/2006/picture">
                 <pic:pic xmlns:pic="http://schemas.openxmlformats.org/drawingml/2006/picture">
                   <pic:nvPicPr>
-                    <pic:cNvPr id="1030617123" name=""/>
+                    <pic:cNvPr id="1" name=""/>
                     <pic:cNvPicPr/>
                   </pic:nvPicPr>
                   <pic:blipFill>
@@ -2939,7 +2849,7 @@
                   <pic:spPr>
                     <a:xfrm>
                       <a:off x="0" y="0"/>
-                      <a:ext cx="3104762" cy="1123810"/>
+                      <a:ext cx="5731510" cy="465455"/>
                     </a:xfrm>
                     <a:prstGeom prst="rect">
                       <a:avLst/>
@@ -2964,349 +2874,26 @@
           <w:rFonts w:eastAsia="Microsoft YaHei" w:cs="Sans Serif Collection"/>
           <w:lang w:eastAsia="en-GB"/>
         </w:rPr>
-        <w:t xml:space="preserve">The view dataset function went through </w:t>
-      </w:r>
-      <w:r>
-        <w:rPr>
-          <w:rFonts w:eastAsia="Microsoft YaHei" w:cs="Sans Serif Collection"/>
-          <w:lang w:eastAsia="en-GB"/>
-        </w:rPr>
-        <w:t xml:space="preserve">a couple changes as this is the original. It read the file every time the user called the function which isn’t ideal, this was later changed by </w:t>
-      </w:r>
-      <w:proofErr w:type="spellStart"/>
-      <w:r>
-        <w:rPr>
-          <w:rFonts w:eastAsia="Microsoft YaHei" w:cs="Sans Serif Collection"/>
-          <w:lang w:eastAsia="en-GB"/>
-        </w:rPr>
-        <w:t>Fiyin</w:t>
-      </w:r>
-      <w:proofErr w:type="spellEnd"/>
-      <w:r>
-        <w:rPr>
-          <w:rFonts w:eastAsia="Microsoft YaHei" w:cs="Sans Serif Collection"/>
-          <w:lang w:eastAsia="en-GB"/>
-        </w:rPr>
-        <w:t>.</w:t>
-      </w:r>
-    </w:p>
-    <w:p>
-      <w:pPr>
-        <w:pStyle w:val="ListParagraph"/>
-        <w:numPr>
-          <w:ilvl w:val="0"/>
-          <w:numId w:val="21"/>
-        </w:numPr>
-        <w:rPr>
-          <w:rFonts w:eastAsia="Microsoft YaHei" w:cs="Sans Serif Collection"/>
-          <w:b/>
-          <w:bCs/>
-          <w:sz w:val="28"/>
-          <w:szCs w:val="28"/>
-          <w:lang w:eastAsia="en-GB"/>
-        </w:rPr>
-      </w:pPr>
-      <w:r>
-        <w:rPr>
-          <w:rFonts w:eastAsia="Microsoft YaHei" w:cs="Sans Serif Collection"/>
-          <w:b/>
-          <w:bCs/>
-          <w:sz w:val="30"/>
-          <w:szCs w:val="32"/>
-          <w:lang w:eastAsia="en-GB"/>
-        </w:rPr>
-        <w:t>Group member’s questions and Report</w:t>
-      </w:r>
-    </w:p>
-    <w:p>
-      <w:pPr>
-        <w:pStyle w:val="ListParagraph"/>
-        <w:numPr>
-          <w:ilvl w:val="0"/>
-          <w:numId w:val="25"/>
-        </w:numPr>
-        <w:rPr>
-          <w:rFonts w:eastAsia="Microsoft YaHei" w:cs="Sans Serif Collection"/>
-          <w:sz w:val="26"/>
-          <w:szCs w:val="28"/>
-          <w:lang w:eastAsia="en-GB"/>
-        </w:rPr>
-      </w:pPr>
-      <w:r>
-        <w:rPr>
-          <w:rFonts w:eastAsia="Microsoft YaHei" w:cs="Sans Serif Collection"/>
-          <w:sz w:val="26"/>
-          <w:szCs w:val="28"/>
-          <w:lang w:eastAsia="en-GB"/>
-        </w:rPr>
-        <w:t xml:space="preserve">Questions – </w:t>
-      </w:r>
-      <w:proofErr w:type="spellStart"/>
-      <w:r>
-        <w:rPr>
-          <w:rFonts w:eastAsia="Microsoft YaHei" w:cs="Sans Serif Collection"/>
-          <w:sz w:val="26"/>
-          <w:szCs w:val="28"/>
-          <w:lang w:eastAsia="en-GB"/>
-        </w:rPr>
-        <w:t>Fiyin</w:t>
-      </w:r>
-      <w:proofErr w:type="spellEnd"/>
-    </w:p>
-    <w:p>
-      <w:pPr>
-        <w:pStyle w:val="ListParagraph"/>
-        <w:rPr>
-          <w:rFonts w:eastAsia="Microsoft YaHei" w:cs="Sans Serif Collection"/>
-          <w:sz w:val="26"/>
-          <w:szCs w:val="28"/>
-          <w:lang w:eastAsia="en-GB"/>
-        </w:rPr>
-      </w:pPr>
-      <w:r>
-        <w:rPr>
-          <w:rFonts w:eastAsia="Microsoft YaHei" w:cs="Sans Serif Collection"/>
-          <w:sz w:val="26"/>
-          <w:szCs w:val="28"/>
-          <w:lang w:eastAsia="en-GB"/>
-        </w:rPr>
-        <w:t>Questions presented: 1 and 2</w:t>
-      </w:r>
-    </w:p>
-    <w:p>
-      <w:pPr>
-        <w:pStyle w:val="ListParagraph"/>
-        <w:numPr>
-          <w:ilvl w:val="0"/>
-          <w:numId w:val="26"/>
-        </w:numPr>
-        <w:rPr>
-          <w:rFonts w:eastAsia="Microsoft YaHei" w:cs="Sans Serif Collection"/>
-          <w:b/>
-          <w:bCs/>
-          <w:sz w:val="28"/>
-          <w:szCs w:val="32"/>
-          <w:lang w:eastAsia="en-GB"/>
-        </w:rPr>
-      </w:pPr>
-      <w:r>
-        <w:rPr>
-          <w:rFonts w:eastAsia="Microsoft YaHei" w:cs="Sans Serif Collection"/>
-          <w:b/>
-          <w:bCs/>
-          <w:sz w:val="28"/>
-          <w:szCs w:val="32"/>
-          <w:lang w:eastAsia="en-GB"/>
-        </w:rPr>
-        <w:t>Which countries offer the highest salaries for AI professionals?</w:t>
-      </w:r>
-    </w:p>
-    <w:p>
-      <w:pPr>
-        <w:pStyle w:val="ListParagraph"/>
-        <w:rPr>
-          <w:rFonts w:eastAsia="Times New Roman" w:cs="Sans Serif Collection"/>
-          <w:kern w:val="0"/>
-          <w:lang w:val="en-US"/>
-          <w14:ligatures w14:val="none"/>
-        </w:rPr>
-      </w:pPr>
-      <w:r>
-        <w:rPr>
-          <w:rFonts w:eastAsia="Microsoft YaHei" w:cs="Sans Serif Collection"/>
-          <w:lang w:eastAsia="en-GB"/>
-        </w:rPr>
-        <w:t xml:space="preserve">The first step I took in answering this question was to search for the relevant data in the dataset. Since I am looking for which </w:t>
-      </w:r>
-      <w:r>
-        <w:rPr>
-          <w:rFonts w:eastAsia="Microsoft YaHei" w:cs="Sans Serif Collection"/>
-          <w:b/>
-          <w:bCs/>
-          <w:lang w:eastAsia="en-GB"/>
-        </w:rPr>
-        <w:t>countries</w:t>
-      </w:r>
-      <w:r>
-        <w:rPr>
-          <w:rFonts w:eastAsia="Microsoft YaHei" w:cs="Sans Serif Collection"/>
-          <w:b/>
-          <w:bCs/>
-          <w:i/>
-          <w:iCs/>
-          <w:lang w:eastAsia="en-GB"/>
-        </w:rPr>
-        <w:t>(</w:t>
-      </w:r>
-      <w:proofErr w:type="spellStart"/>
-      <w:r>
-        <w:rPr>
-          <w:rFonts w:eastAsia="Microsoft YaHei" w:cs="Sans Serif Collection"/>
-          <w:b/>
-          <w:bCs/>
-          <w:i/>
-          <w:iCs/>
-          <w:lang w:eastAsia="en-GB"/>
-        </w:rPr>
-        <w:t>employee_residence</w:t>
-      </w:r>
-      <w:proofErr w:type="spellEnd"/>
-      <w:r>
-        <w:rPr>
-          <w:rFonts w:eastAsia="Microsoft YaHei" w:cs="Sans Serif Collection"/>
-          <w:b/>
-          <w:bCs/>
-          <w:i/>
-          <w:iCs/>
-          <w:lang w:eastAsia="en-GB"/>
-        </w:rPr>
-        <w:t>)</w:t>
-      </w:r>
-      <w:r>
-        <w:rPr>
-          <w:rFonts w:eastAsia="Microsoft YaHei" w:cs="Sans Serif Collection"/>
-          <w:lang w:eastAsia="en-GB"/>
-        </w:rPr>
-        <w:t xml:space="preserve"> </w:t>
-      </w:r>
-      <w:r>
-        <w:rPr>
-          <w:rFonts w:eastAsia="Microsoft YaHei" w:cs="Sans Serif Collection"/>
-          <w:lang w:eastAsia="en-GB"/>
-        </w:rPr>
-        <w:lastRenderedPageBreak/>
-        <w:t xml:space="preserve">offer the </w:t>
-      </w:r>
-      <w:r>
-        <w:rPr>
-          <w:rFonts w:eastAsia="Microsoft YaHei" w:cs="Sans Serif Collection"/>
-          <w:b/>
-          <w:bCs/>
-          <w:lang w:eastAsia="en-GB"/>
-        </w:rPr>
-        <w:t>highest salaries</w:t>
-      </w:r>
-      <w:r>
-        <w:rPr>
-          <w:rFonts w:eastAsia="Microsoft YaHei" w:cs="Sans Serif Collection"/>
-          <w:lang w:eastAsia="en-GB"/>
-        </w:rPr>
-        <w:t>, I am pretty much interested in only that for this question. Next, I grouped the dataset by the employee residence</w:t>
-      </w:r>
-      <w:r>
-        <w:rPr>
-          <w:rFonts w:eastAsia="Microsoft YaHei" w:cs="Sans Serif Collection"/>
-          <w:lang w:eastAsia="en-GB"/>
-        </w:rPr>
-        <w:t xml:space="preserve"> to represent the country of the employee</w:t>
-      </w:r>
-      <w:r>
-        <w:rPr>
-          <w:rFonts w:eastAsia="Microsoft YaHei" w:cs="Sans Serif Collection"/>
-          <w:lang w:eastAsia="en-GB"/>
-        </w:rPr>
-        <w:t xml:space="preserve">. </w:t>
-      </w:r>
-      <w:r>
-        <w:rPr>
-          <w:rFonts w:eastAsia="Times New Roman" w:cs="Sans Serif Collection"/>
-          <w:kern w:val="0"/>
-          <w:lang w:val="en-US"/>
-          <w14:ligatures w14:val="none"/>
-        </w:rPr>
-        <w:t>Afterwards, I further grouped the grouped data by the salary</w:t>
-      </w:r>
-      <w:r>
-        <w:rPr>
-          <w:rFonts w:eastAsia="Times New Roman" w:cs="Sans Serif Collection"/>
-          <w:kern w:val="0"/>
-          <w:lang w:val="en-US"/>
-          <w14:ligatures w14:val="none"/>
-        </w:rPr>
-        <w:t xml:space="preserve">. </w:t>
-      </w:r>
-      <w:r>
-        <w:rPr>
-          <w:rFonts w:eastAsia="Times New Roman" w:cs="Sans Serif Collection"/>
-          <w:kern w:val="0"/>
-          <w:lang w:val="en-US"/>
-          <w14:ligatures w14:val="none"/>
-        </w:rPr>
-        <w:t xml:space="preserve">After that, I found the average salary based on their country, sorted it, and printed it to the console. </w:t>
-      </w:r>
-      <w:r>
-        <w:rPr>
-          <w:rFonts w:eastAsia="Times New Roman" w:cs="Sans Serif Collection"/>
-          <w:kern w:val="0"/>
-          <w:lang w:val="en-US"/>
-          <w14:ligatures w14:val="none"/>
-        </w:rPr>
-        <w:t>Once I had the average salary per country, I sorted the results in descending order and selected the top 10 highest paying countries. I reset the index of the result and renamed the columns to make the output more presentable.</w:t>
-      </w:r>
-    </w:p>
-    <w:p>
-      <w:pPr>
-        <w:pStyle w:val="ListParagraph"/>
-        <w:rPr>
-          <w:rFonts w:eastAsia="Times New Roman" w:cs="Sans Serif Collection"/>
-          <w:kern w:val="0"/>
-          <w:lang w:val="en-US"/>
-          <w14:ligatures w14:val="none"/>
-        </w:rPr>
-      </w:pPr>
-      <w:r>
-        <w:rPr>
-          <w:rFonts w:eastAsia="Times New Roman" w:cs="Times New Roman"/>
-          <w:kern w:val="0"/>
-          <w:lang w:val="en-US"/>
-          <w14:ligatures w14:val="none"/>
-        </w:rPr>
-        <w:t>Finally, I printed out the formatted results</w:t>
-      </w:r>
-      <w:r>
-        <w:rPr>
-          <w:rFonts w:eastAsia="Times New Roman" w:cs="Times New Roman"/>
-          <w:kern w:val="0"/>
-          <w:lang w:val="en-US"/>
-          <w14:ligatures w14:val="none"/>
-        </w:rPr>
-        <w:t>.</w:t>
-      </w:r>
-    </w:p>
-    <w:p>
-      <w:pPr>
-        <w:pStyle w:val="ListParagraph"/>
-        <w:rPr>
-          <w:rFonts w:eastAsia="Microsoft YaHei" w:cs="Sans Serif Collection"/>
-          <w:lang w:eastAsia="en-GB"/>
-        </w:rPr>
-      </w:pPr>
-    </w:p>
-    <w:p>
-      <w:pPr>
-        <w:pStyle w:val="ListParagraph"/>
-        <w:spacing w:before="100" w:beforeAutospacing="1" w:after="100" w:afterAutospacing="1" w:line="240" w:lineRule="auto"/>
-        <w:jc w:val="center"/>
-        <w:rPr>
-          <w:rFonts w:eastAsia="Times New Roman" w:cs="Sans Serif Collection"/>
-          <w:kern w:val="0"/>
-          <w:lang w:val="en-US"/>
-          <w14:ligatures w14:val="none"/>
-        </w:rPr>
-      </w:pPr>
-      <w:r>
-        <w:rPr>
-          <w:rFonts w:eastAsia="Times New Roman" w:cs="Sans Serif Collection"/>
-          <w:noProof/>
-          <w:kern w:val="0"/>
-          <w:lang w:val="en-US"/>
-          <w14:ligatures w14:val="none"/>
+        <w:t>So, to make the output a bit better, Fiyin decided to take the wheels and make the code a bit better by taking off the list brackets and the unnecessary quotations. Below, is the updated code.</w:t>
+      </w:r>
+    </w:p>
+    <w:p>
+      <w:pPr>
+        <w:rPr>
+          <w:rFonts w:eastAsia="Microsoft YaHei" w:cs="Sans Serif Collection"/>
+          <w:lang w:eastAsia="en-GB"/>
+        </w:rPr>
+      </w:pPr>
+      <w:r>
+        <w:rPr>
+          <w:rFonts w:eastAsia="Microsoft YaHei" w:cs="Sans Serif Collection"/>
+          <w:lang w:eastAsia="en-GB"/>
         </w:rPr>
         <w:drawing>
-          <wp:inline distT="0" distB="0" distL="0" distR="0" wp14:anchorId="63F9525A" wp14:editId="5CE77326">
-            <wp:extent cx="5441315" cy="2736784"/>
-            <wp:effectExtent l="0" t="0" r="6985" b="6985"/>
-            <wp:docPr id="6" name="Picture 6"/>
+          <wp:inline distT="0" distB="0" distL="0" distR="0" wp14:anchorId="36082B48" wp14:editId="769D4370">
+            <wp:extent cx="3883306" cy="1309207"/>
+            <wp:effectExtent l="0" t="0" r="3175" b="5715"/>
+            <wp:docPr id="5" name="Picture 5"/>
             <wp:cNvGraphicFramePr>
               <a:graphicFrameLocks xmlns:a="http://schemas.openxmlformats.org/drawingml/2006/main" noChangeAspect="1"/>
             </wp:cNvGraphicFramePr>
@@ -3326,7 +2913,7 @@
                   <pic:spPr>
                     <a:xfrm>
                       <a:off x="0" y="0"/>
-                      <a:ext cx="5536944" cy="2784882"/>
+                      <a:ext cx="3908284" cy="1317628"/>
                     </a:xfrm>
                     <a:prstGeom prst="rect">
                       <a:avLst/>
@@ -3341,88 +2928,45 @@
     </w:p>
     <w:p>
       <w:pPr>
-        <w:pStyle w:val="ListParagraph"/>
-        <w:spacing w:before="100" w:beforeAutospacing="1" w:after="100" w:afterAutospacing="1" w:line="240" w:lineRule="auto"/>
-        <w:rPr>
-          <w:rFonts w:eastAsia="Times New Roman" w:cs="Sans Serif Collection"/>
-          <w:b/>
-          <w:bCs/>
-          <w:kern w:val="0"/>
-          <w:sz w:val="28"/>
-          <w:szCs w:val="32"/>
-          <w:lang w:val="en-US"/>
-          <w14:ligatures w14:val="none"/>
-        </w:rPr>
-      </w:pPr>
-    </w:p>
-    <w:p>
-      <w:pPr>
-        <w:pStyle w:val="ListParagraph"/>
-        <w:spacing w:before="100" w:beforeAutospacing="1" w:after="100" w:afterAutospacing="1" w:line="240" w:lineRule="auto"/>
-        <w:rPr>
-          <w:rFonts w:eastAsia="Times New Roman" w:cs="Sans Serif Collection"/>
-          <w:kern w:val="0"/>
-          <w:lang w:val="en-US"/>
-          <w14:ligatures w14:val="none"/>
-        </w:rPr>
-      </w:pPr>
-      <w:r>
-        <w:rPr>
-          <w:rFonts w:eastAsia="Times New Roman" w:cs="Sans Serif Collection"/>
-          <w:b/>
-          <w:bCs/>
-          <w:kern w:val="0"/>
-          <w:sz w:val="28"/>
-          <w:szCs w:val="32"/>
-          <w:lang w:val="en-US"/>
-          <w14:ligatures w14:val="none"/>
-        </w:rPr>
-        <w:t>Output</w:t>
-      </w:r>
-      <w:r>
-        <w:rPr>
-          <w:rFonts w:eastAsia="Times New Roman" w:cs="Sans Serif Collection"/>
-          <w:kern w:val="0"/>
-          <w:lang w:val="en-US"/>
-          <w14:ligatures w14:val="none"/>
-        </w:rPr>
-        <w:t>:</w:t>
-      </w:r>
-    </w:p>
-    <w:p>
-      <w:pPr>
-        <w:pStyle w:val="ListParagraph"/>
-        <w:spacing w:before="100" w:beforeAutospacing="1" w:after="100" w:afterAutospacing="1" w:line="240" w:lineRule="auto"/>
-        <w:rPr>
-          <w:rFonts w:eastAsia="Times New Roman" w:cs="Sans Serif Collection"/>
-          <w:kern w:val="0"/>
-          <w:lang w:val="en-US"/>
-          <w14:ligatures w14:val="none"/>
-        </w:rPr>
-      </w:pPr>
-    </w:p>
-    <w:p>
-      <w:pPr>
-        <w:pStyle w:val="ListParagraph"/>
-        <w:spacing w:before="100" w:beforeAutospacing="1" w:after="100" w:afterAutospacing="1" w:line="240" w:lineRule="auto"/>
-        <w:rPr>
-          <w:rFonts w:eastAsia="Times New Roman" w:cs="Sans Serif Collection"/>
-          <w:kern w:val="0"/>
-          <w:lang w:val="en-US"/>
-          <w14:ligatures w14:val="none"/>
-        </w:rPr>
-      </w:pPr>
-      <w:r>
-        <w:rPr>
-          <w:rFonts w:eastAsia="Microsoft YaHei" w:cs="Sans Serif Collection"/>
+        <w:rPr>
+          <w:rFonts w:eastAsia="Microsoft YaHei" w:cs="Sans Serif Collection"/>
+          <w:lang w:eastAsia="en-GB"/>
+        </w:rPr>
+      </w:pPr>
+    </w:p>
+    <w:p>
+      <w:pPr>
+        <w:rPr>
+          <w:rFonts w:eastAsia="Microsoft YaHei" w:cs="Sans Serif Collection"/>
+          <w:lang w:eastAsia="en-GB"/>
+        </w:rPr>
+      </w:pPr>
+      <w:r>
+        <w:rPr>
+          <w:rFonts w:eastAsia="Microsoft YaHei" w:cs="Sans Serif Collection"/>
+          <w:lang w:eastAsia="en-GB"/>
+        </w:rPr>
+        <w:t xml:space="preserve">With this little change, it reduced the stress of looking at the quotes and made the columns more readable. </w:t>
+      </w:r>
+    </w:p>
+    <w:p>
+      <w:pPr>
+        <w:rPr>
+          <w:rFonts w:cs="Sans Serif Collection"/>
           <w:noProof/>
-          <w:lang w:eastAsia="en-GB"/>
-        </w:rPr>
+        </w:rPr>
+      </w:pPr>
+      <w:r>
+        <w:rPr>
+          <w:rFonts w:cs="Sans Serif Collection"/>
+          <w:noProof/>
+        </w:rPr>
+        <w:lastRenderedPageBreak/>
         <w:drawing>
-          <wp:inline distT="0" distB="0" distL="0" distR="0" wp14:anchorId="0F98DE7E" wp14:editId="139E531A">
-            <wp:extent cx="4620260" cy="2279929"/>
-            <wp:effectExtent l="0" t="0" r="8890" b="6350"/>
-            <wp:docPr id="7" name="Picture 7"/>
+          <wp:inline distT="0" distB="0" distL="0" distR="0" wp14:anchorId="6C0E4530" wp14:editId="57D7D7BB">
+            <wp:extent cx="1660967" cy="1584820"/>
+            <wp:effectExtent l="0" t="0" r="0" b="0"/>
+            <wp:docPr id="9" name="Picture 9"/>
             <wp:cNvGraphicFramePr>
               <a:graphicFrameLocks xmlns:a="http://schemas.openxmlformats.org/drawingml/2006/main" noChangeAspect="1"/>
             </wp:cNvGraphicFramePr>
@@ -3442,7 +2986,7 @@
                   <pic:spPr>
                     <a:xfrm>
                       <a:off x="0" y="0"/>
-                      <a:ext cx="4623260" cy="2281409"/>
+                      <a:ext cx="1666165" cy="1589780"/>
                     </a:xfrm>
                     <a:prstGeom prst="rect">
                       <a:avLst/>
@@ -3457,151 +3001,36 @@
     </w:p>
     <w:p>
       <w:pPr>
-        <w:pStyle w:val="ListParagraph"/>
-        <w:spacing w:before="100" w:beforeAutospacing="1" w:after="100" w:afterAutospacing="1" w:line="240" w:lineRule="auto"/>
-        <w:rPr>
-          <w:rFonts w:eastAsia="Times New Roman" w:cs="Sans Serif Collection"/>
-          <w:kern w:val="0"/>
-          <w:lang w:val="en-US"/>
-          <w14:ligatures w14:val="none"/>
-        </w:rPr>
-      </w:pPr>
-    </w:p>
-    <w:p>
-      <w:pPr>
-        <w:spacing w:before="100" w:beforeAutospacing="1" w:after="100" w:afterAutospacing="1"/>
-        <w:rPr>
-          <w:rFonts w:eastAsia="Times New Roman" w:cs="Sans Serif Collection"/>
-          <w:kern w:val="0"/>
-          <w:lang w:val="en-US"/>
-          <w14:ligatures w14:val="none"/>
-        </w:rPr>
-      </w:pPr>
-      <w:r>
-        <w:rPr>
-          <w:rFonts w:eastAsia="Times New Roman" w:cs="Sans Serif Collection"/>
-          <w:kern w:val="0"/>
-          <w:lang w:val="en-US"/>
-          <w14:ligatures w14:val="none"/>
-        </w:rPr>
-        <w:t>From this dataset, it shows that Qatar, Morocco and Venezuela pay the most for AI/ML Software engineers</w:t>
-      </w:r>
-    </w:p>
-    <w:p>
-      <w:pPr>
-        <w:pStyle w:val="ListParagraph"/>
-        <w:numPr>
-          <w:ilvl w:val="0"/>
-          <w:numId w:val="26"/>
-        </w:numPr>
-        <w:spacing w:before="100" w:beforeAutospacing="1" w:after="100" w:afterAutospacing="1" w:line="240" w:lineRule="auto"/>
-        <w:rPr>
-          <w:rFonts w:eastAsia="Times New Roman" w:cs="Sans Serif Collection"/>
-          <w:b/>
-          <w:bCs/>
-          <w:kern w:val="0"/>
-          <w:sz w:val="28"/>
-          <w:szCs w:val="32"/>
-          <w:lang w:val="en-US"/>
-          <w14:ligatures w14:val="none"/>
-        </w:rPr>
-      </w:pPr>
-      <w:r>
-        <w:rPr>
-          <w:rFonts w:eastAsia="Times New Roman" w:cs="Sans Serif Collection"/>
-          <w:b/>
-          <w:bCs/>
-          <w:kern w:val="0"/>
-          <w:sz w:val="28"/>
-          <w:szCs w:val="32"/>
-          <w:lang w:val="en-US"/>
-          <w14:ligatures w14:val="none"/>
-        </w:rPr>
-        <w:lastRenderedPageBreak/>
-        <w:t>What are the highest-paying AI job titles?</w:t>
-      </w:r>
-    </w:p>
-    <w:p>
-      <w:pPr>
         <w:rPr>
           <w:rFonts w:cs="Sans Serif Collection"/>
+          <w:noProof/>
         </w:rPr>
       </w:pPr>
       <w:r>
         <w:rPr>
           <w:rFonts w:cs="Sans Serif Collection"/>
-        </w:rPr>
-        <w:t xml:space="preserve">Somewhat related to question </w:t>
-      </w:r>
+          <w:noProof/>
+        </w:rPr>
+        <w:t xml:space="preserve">So, instead of it being in an array, with weird quotes, this is more readable and acceptable. </w:t>
+      </w:r>
+    </w:p>
+    <w:p>
+      <w:pPr>
+        <w:rPr>
+          <w:rFonts w:eastAsia="Microsoft YaHei" w:cs="Sans Serif Collection"/>
+          <w:lang w:eastAsia="en-GB"/>
+        </w:rPr>
+      </w:pPr>
       <w:r>
         <w:rPr>
           <w:rFonts w:cs="Sans Serif Collection"/>
-        </w:rPr>
-        <w:t>1</w:t>
-      </w:r>
-      <w:r>
-        <w:rPr>
-          <w:rFonts w:cs="Sans Serif Collection"/>
-        </w:rPr>
-        <w:t>. T</w:t>
-      </w:r>
-      <w:r>
-        <w:rPr>
-          <w:rFonts w:cs="Sans Serif Collection"/>
-        </w:rPr>
-        <w:t>his time, I analy</w:t>
-      </w:r>
-      <w:r>
-        <w:rPr>
-          <w:rFonts w:cs="Sans Serif Collection"/>
-        </w:rPr>
-        <w:t>s</w:t>
-      </w:r>
-      <w:r>
-        <w:rPr>
-          <w:rFonts w:cs="Sans Serif Collection"/>
-        </w:rPr>
-        <w:t xml:space="preserve">ed the dataset to identify the highest-paying AI job titles. To achieve this, I grouped the data by </w:t>
-      </w:r>
-      <w:proofErr w:type="spellStart"/>
-      <w:r>
-        <w:rPr>
-          <w:rFonts w:cs="Sans Serif Collection"/>
-        </w:rPr>
-        <w:t>job_title</w:t>
-      </w:r>
-      <w:proofErr w:type="spellEnd"/>
-      <w:r>
-        <w:rPr>
-          <w:rFonts w:cs="Sans Serif Collection"/>
-        </w:rPr>
-        <w:t xml:space="preserve"> and calculated the average salary in USD for each title. After getting the averages, I sorted them in descending order to identify the top-paying jobs. I limited the output to the top 8 highest average salaries and rounded the values for clearer presentation. I added the last output with renamed columns to make it cleaner and more readable</w:t>
-      </w:r>
-    </w:p>
-    <w:p>
-      <w:pPr>
-        <w:pStyle w:val="ListParagraph"/>
-        <w:spacing w:before="100" w:beforeAutospacing="1" w:after="100" w:afterAutospacing="1" w:line="240" w:lineRule="auto"/>
-        <w:rPr>
-          <w:rFonts w:eastAsia="Times New Roman" w:cs="Sans Serif Collection"/>
-          <w:kern w:val="0"/>
-          <w:lang w:val="en-US"/>
-          <w14:ligatures w14:val="none"/>
-        </w:rPr>
-      </w:pPr>
-      <w:r>
-        <w:rPr>
-          <w:rFonts w:eastAsia="Times New Roman" w:cs="Sans Serif Collection"/>
           <w:noProof/>
-          <w:kern w:val="0"/>
-          <w:lang w:val="en-US"/>
-          <w14:ligatures w14:val="none"/>
         </w:rPr>
         <w:drawing>
-          <wp:inline distT="0" distB="0" distL="0" distR="0" wp14:anchorId="5F426244" wp14:editId="39442919">
-            <wp:extent cx="5731510" cy="3221355"/>
-            <wp:effectExtent l="0" t="0" r="2540" b="0"/>
-            <wp:docPr id="12" name="Picture 12"/>
+          <wp:inline distT="0" distB="0" distL="0" distR="0" wp14:anchorId="6E96274C" wp14:editId="116E8C58">
+            <wp:extent cx="3104762" cy="1123810"/>
+            <wp:effectExtent l="0" t="0" r="635" b="635"/>
+            <wp:docPr id="1030617123" name="Picture 1"/>
             <wp:cNvGraphicFramePr>
               <a:graphicFrameLocks xmlns:a="http://schemas.openxmlformats.org/drawingml/2006/main" noChangeAspect="1"/>
             </wp:cNvGraphicFramePr>
@@ -3609,7 +3038,7 @@
               <a:graphicData uri="http://schemas.openxmlformats.org/drawingml/2006/picture">
                 <pic:pic xmlns:pic="http://schemas.openxmlformats.org/drawingml/2006/picture">
                   <pic:nvPicPr>
-                    <pic:cNvPr id="1" name=""/>
+                    <pic:cNvPr id="1030617123" name=""/>
                     <pic:cNvPicPr/>
                   </pic:nvPicPr>
                   <pic:blipFill>
@@ -3621,7 +3050,7 @@
                   <pic:spPr>
                     <a:xfrm>
                       <a:off x="0" y="0"/>
-                      <a:ext cx="5731510" cy="3221355"/>
+                      <a:ext cx="3104762" cy="1123810"/>
                     </a:xfrm>
                     <a:prstGeom prst="rect">
                       <a:avLst/>
@@ -3636,79 +3065,382 @@
     </w:p>
     <w:p>
       <w:pPr>
+        <w:rPr>
+          <w:rFonts w:eastAsia="Microsoft YaHei" w:cs="Sans Serif Collection"/>
+          <w:lang w:eastAsia="en-GB"/>
+        </w:rPr>
+      </w:pPr>
+      <w:r>
+        <w:rPr>
+          <w:rFonts w:eastAsia="Microsoft YaHei" w:cs="Sans Serif Collection"/>
+          <w:lang w:eastAsia="en-GB"/>
+        </w:rPr>
+        <w:t xml:space="preserve">The view dataset function went through </w:t>
+      </w:r>
+      <w:r>
+        <w:rPr>
+          <w:rFonts w:eastAsia="Microsoft YaHei" w:cs="Sans Serif Collection"/>
+          <w:lang w:eastAsia="en-GB"/>
+        </w:rPr>
+        <w:t xml:space="preserve">a couple changes as this is the original. It read the file every time the user called the function which isn’t ideal, this was later changed by </w:t>
+      </w:r>
+      <w:r>
+        <w:rPr>
+          <w:rFonts w:eastAsia="Microsoft YaHei" w:cs="Sans Serif Collection"/>
+          <w:lang w:eastAsia="en-GB"/>
+        </w:rPr>
+        <w:t>Fiyin</w:t>
+      </w:r>
+      <w:r>
+        <w:rPr>
+          <w:rFonts w:eastAsia="Microsoft YaHei" w:cs="Sans Serif Collection"/>
+          <w:lang w:eastAsia="en-GB"/>
+        </w:rPr>
+        <w:t>.</w:t>
+      </w:r>
+    </w:p>
+    <w:p>
+      <w:pPr>
+        <w:rPr>
+          <w:rFonts w:eastAsia="Microsoft YaHei" w:cs="Sans Serif Collection"/>
+          <w:lang w:eastAsia="en-GB"/>
+        </w:rPr>
+      </w:pPr>
+    </w:p>
+    <w:p>
+      <w:pPr>
         <w:pStyle w:val="ListParagraph"/>
-        <w:spacing w:before="100" w:beforeAutospacing="1" w:after="100" w:afterAutospacing="1" w:line="240" w:lineRule="auto"/>
+        <w:numPr>
+          <w:ilvl w:val="0"/>
+          <w:numId w:val="21"/>
+        </w:numPr>
+        <w:rPr>
+          <w:rFonts w:eastAsia="Microsoft YaHei" w:cs="Sans Serif Collection"/>
+          <w:b/>
+          <w:bCs/>
+          <w:sz w:val="28"/>
+          <w:szCs w:val="28"/>
+          <w:lang w:eastAsia="en-GB"/>
+        </w:rPr>
+      </w:pPr>
+      <w:r>
+        <w:rPr>
+          <w:rFonts w:eastAsia="Microsoft YaHei" w:cs="Sans Serif Collection"/>
+          <w:b/>
+          <w:bCs/>
+          <w:sz w:val="30"/>
+          <w:szCs w:val="32"/>
+          <w:lang w:eastAsia="en-GB"/>
+        </w:rPr>
+        <w:t>Group member’s questions and Report</w:t>
+      </w:r>
+    </w:p>
+    <w:p>
+      <w:pPr>
+        <w:pStyle w:val="ListParagraph"/>
+        <w:numPr>
+          <w:ilvl w:val="0"/>
+          <w:numId w:val="25"/>
+        </w:numPr>
+        <w:rPr>
+          <w:rFonts w:eastAsia="Microsoft YaHei" w:cs="Sans Serif Collection"/>
+          <w:sz w:val="26"/>
+          <w:szCs w:val="28"/>
+          <w:lang w:eastAsia="en-GB"/>
+        </w:rPr>
+      </w:pPr>
+      <w:r>
+        <w:rPr>
+          <w:rFonts w:eastAsia="Microsoft YaHei" w:cs="Sans Serif Collection"/>
+          <w:sz w:val="26"/>
+          <w:szCs w:val="28"/>
+          <w:lang w:eastAsia="en-GB"/>
+        </w:rPr>
+        <w:t>Questions – Fiyin</w:t>
+      </w:r>
+    </w:p>
+    <w:p>
+      <w:pPr>
+        <w:pStyle w:val="ListParagraph"/>
+        <w:rPr>
+          <w:rFonts w:eastAsia="Microsoft YaHei" w:cs="Sans Serif Collection"/>
+          <w:sz w:val="26"/>
+          <w:szCs w:val="28"/>
+          <w:lang w:eastAsia="en-GB"/>
+        </w:rPr>
+      </w:pPr>
+      <w:r>
+        <w:rPr>
+          <w:rFonts w:eastAsia="Microsoft YaHei" w:cs="Sans Serif Collection"/>
+          <w:sz w:val="26"/>
+          <w:szCs w:val="28"/>
+          <w:lang w:eastAsia="en-GB"/>
+        </w:rPr>
+        <w:t>Questions presented: 1 and 2</w:t>
+      </w:r>
+    </w:p>
+    <w:p>
+      <w:pPr>
+        <w:pStyle w:val="ListParagraph"/>
+        <w:numPr>
+          <w:ilvl w:val="0"/>
+          <w:numId w:val="26"/>
+        </w:numPr>
+        <w:rPr>
+          <w:rFonts w:eastAsia="Microsoft YaHei" w:cs="Sans Serif Collection"/>
+          <w:b/>
+          <w:bCs/>
+          <w:sz w:val="28"/>
+          <w:szCs w:val="32"/>
+          <w:lang w:eastAsia="en-GB"/>
+        </w:rPr>
+      </w:pPr>
+      <w:r>
+        <w:rPr>
+          <w:rFonts w:eastAsia="Microsoft YaHei" w:cs="Sans Serif Collection"/>
+          <w:b/>
+          <w:bCs/>
+          <w:sz w:val="28"/>
+          <w:szCs w:val="32"/>
+          <w:lang w:eastAsia="en-GB"/>
+        </w:rPr>
+        <w:t>Which countries offer the highest salaries for AI professionals?</w:t>
+      </w:r>
+    </w:p>
+    <w:p>
+      <w:pPr>
+        <w:pStyle w:val="ListParagraph"/>
+        <w:rPr>
+          <w:rFonts w:eastAsia="Microsoft YaHei" w:cs="Sans Serif Collection"/>
+          <w:lang w:eastAsia="en-GB"/>
+        </w:rPr>
+      </w:pPr>
+      <w:r>
+        <w:rPr>
+          <w:rFonts w:eastAsia="Microsoft YaHei" w:cs="Sans Serif Collection"/>
+          <w:lang w:eastAsia="en-GB"/>
+        </w:rPr>
+        <w:t xml:space="preserve">The first step I took in answering this question was to search for the relevant data in the dataset. Since I am looking for which </w:t>
+      </w:r>
+      <w:r>
+        <w:rPr>
+          <w:rFonts w:eastAsia="Microsoft YaHei" w:cs="Sans Serif Collection"/>
+          <w:lang w:eastAsia="en-GB"/>
+        </w:rPr>
+        <w:t>countries</w:t>
+      </w:r>
+      <w:r>
+        <w:rPr>
+          <w:rFonts w:eastAsia="Microsoft YaHei" w:cs="Sans Serif Collection"/>
+          <w:b/>
+          <w:bCs/>
+          <w:i/>
+          <w:iCs/>
+          <w:lang w:eastAsia="en-GB"/>
+        </w:rPr>
+        <w:t>(</w:t>
+      </w:r>
+      <w:proofErr w:type="spellStart"/>
+      <w:r>
+        <w:rPr>
+          <w:rFonts w:eastAsia="Microsoft YaHei" w:cs="Sans Serif Collection"/>
+          <w:b/>
+          <w:bCs/>
+          <w:i/>
+          <w:iCs/>
+          <w:lang w:eastAsia="en-GB"/>
+        </w:rPr>
+        <w:t>employee_residence</w:t>
+      </w:r>
+      <w:proofErr w:type="spellEnd"/>
+      <w:r>
+        <w:rPr>
+          <w:rFonts w:eastAsia="Microsoft YaHei" w:cs="Sans Serif Collection"/>
+          <w:b/>
+          <w:bCs/>
+          <w:i/>
+          <w:iCs/>
+          <w:lang w:eastAsia="en-GB"/>
+        </w:rPr>
+        <w:t>)</w:t>
+      </w:r>
+      <w:r>
+        <w:rPr>
+          <w:rFonts w:eastAsia="Microsoft YaHei" w:cs="Sans Serif Collection"/>
+          <w:lang w:eastAsia="en-GB"/>
+        </w:rPr>
+        <w:t xml:space="preserve"> offer the </w:t>
+      </w:r>
+      <w:r>
+        <w:rPr>
+          <w:rFonts w:eastAsia="Microsoft YaHei" w:cs="Sans Serif Collection"/>
+          <w:lang w:eastAsia="en-GB"/>
+        </w:rPr>
+        <w:t>highest salaries</w:t>
+      </w:r>
+      <w:r>
+        <w:rPr>
+          <w:rFonts w:eastAsia="Microsoft YaHei" w:cs="Sans Serif Collection"/>
+          <w:lang w:eastAsia="en-GB"/>
+        </w:rPr>
+        <w:t xml:space="preserve">, I am pretty much interested in only that for this question. </w:t>
+      </w:r>
+    </w:p>
+    <w:p>
+      <w:pPr>
+        <w:pStyle w:val="ListParagraph"/>
+      </w:pPr>
+      <w:r>
+        <w:t>Before proceeding with the analysis, I added a filter to improve the reliability of the results. I counted the number of entries for each country and filtered out countries with fewer than 10 records. This was done to avoid skewed averages from countries with very few data points.</w:t>
+      </w:r>
+    </w:p>
+    <w:p>
+      <w:pPr>
+        <w:pStyle w:val="ListParagraph"/>
+        <w:rPr>
+          <w:rFonts w:eastAsia="Microsoft YaHei" w:cs="Sans Serif Collection"/>
+          <w:lang w:eastAsia="en-GB"/>
+        </w:rPr>
+      </w:pPr>
+      <w:r>
+        <w:rPr>
+          <w:rFonts w:eastAsia="Microsoft YaHei" w:cs="Sans Serif Collection"/>
+          <w:lang w:eastAsia="en-GB"/>
+        </w:rPr>
+        <w:t>Next, I grouped the dataset by the employee residence</w:t>
+      </w:r>
+      <w:r>
+        <w:rPr>
+          <w:rFonts w:eastAsia="Microsoft YaHei" w:cs="Sans Serif Collection"/>
+          <w:lang w:eastAsia="en-GB"/>
+        </w:rPr>
+        <w:t xml:space="preserve"> to represent the country of the employee</w:t>
+      </w:r>
+      <w:r>
+        <w:rPr>
+          <w:rFonts w:eastAsia="Microsoft YaHei" w:cs="Sans Serif Collection"/>
+          <w:lang w:eastAsia="en-GB"/>
+        </w:rPr>
+        <w:t xml:space="preserve">. </w:t>
+      </w:r>
+      <w:r>
         <w:rPr>
           <w:rFonts w:eastAsia="Times New Roman" w:cs="Sans Serif Collection"/>
           <w:kern w:val="0"/>
           <w:lang w:val="en-US"/>
           <w14:ligatures w14:val="none"/>
         </w:rPr>
-      </w:pPr>
+        <w:t>Afterwards, I further grouped the grouped data by the salary</w:t>
+      </w:r>
+      <w:r>
+        <w:rPr>
+          <w:rFonts w:eastAsia="Times New Roman" w:cs="Sans Serif Collection"/>
+          <w:kern w:val="0"/>
+          <w:lang w:val="en-US"/>
+          <w14:ligatures w14:val="none"/>
+        </w:rPr>
+        <w:t xml:space="preserve">. </w:t>
+      </w:r>
+      <w:r>
+        <w:rPr>
+          <w:rFonts w:eastAsia="Times New Roman" w:cs="Sans Serif Collection"/>
+          <w:kern w:val="0"/>
+          <w:lang w:val="en-US"/>
+          <w14:ligatures w14:val="none"/>
+        </w:rPr>
+        <w:t xml:space="preserve">After that, I found the average salary based on their country, sorted it, and printed it to the console. </w:t>
+      </w:r>
+      <w:r>
+        <w:rPr>
+          <w:rFonts w:eastAsia="Times New Roman" w:cs="Sans Serif Collection"/>
+          <w:kern w:val="0"/>
+          <w:lang w:val="en-US"/>
+          <w14:ligatures w14:val="none"/>
+        </w:rPr>
+        <w:t xml:space="preserve">Once I had the average salary per country, I sorted the results in descending order and selected the top </w:t>
+      </w:r>
+      <w:r>
+        <w:rPr>
+          <w:rFonts w:eastAsia="Times New Roman" w:cs="Sans Serif Collection"/>
+          <w:kern w:val="0"/>
+          <w:lang w:val="en-US"/>
+          <w14:ligatures w14:val="none"/>
+        </w:rPr>
+        <w:t>5</w:t>
+      </w:r>
+      <w:r>
+        <w:rPr>
+          <w:rFonts w:eastAsia="Times New Roman" w:cs="Sans Serif Collection"/>
+          <w:kern w:val="0"/>
+          <w:lang w:val="en-US"/>
+          <w14:ligatures w14:val="none"/>
+        </w:rPr>
+        <w:t xml:space="preserve"> highest paying countries. I reset the index of the result and renamed the columns to make the output more presentable.</w:t>
+      </w:r>
     </w:p>
     <w:p>
       <w:pPr>
         <w:pStyle w:val="ListParagraph"/>
         <w:rPr>
-          <w:rFonts w:eastAsia="Microsoft YaHei" w:cs="Sans Serif Collection"/>
-          <w:b/>
-          <w:bCs/>
-          <w:u w:val="single"/>
-          <w:lang w:eastAsia="en-GB"/>
-        </w:rPr>
-      </w:pPr>
+          <w:rFonts w:eastAsia="Times New Roman" w:cs="Sans Serif Collection"/>
+          <w:kern w:val="0"/>
+          <w:lang w:val="en-US"/>
+          <w14:ligatures w14:val="none"/>
+        </w:rPr>
+      </w:pPr>
+      <w:r>
+        <w:rPr>
+          <w:rFonts w:eastAsia="Times New Roman" w:cs="Times New Roman"/>
+          <w:kern w:val="0"/>
+          <w:lang w:val="en-US"/>
+          <w14:ligatures w14:val="none"/>
+        </w:rPr>
+        <w:t>Finally, I printed out the formatted results</w:t>
+      </w:r>
+      <w:r>
+        <w:rPr>
+          <w:rFonts w:eastAsia="Times New Roman" w:cs="Times New Roman"/>
+          <w:kern w:val="0"/>
+          <w:lang w:val="en-US"/>
+          <w14:ligatures w14:val="none"/>
+        </w:rPr>
+        <w:t>.</w:t>
+      </w:r>
     </w:p>
     <w:p>
       <w:pPr>
         <w:pStyle w:val="ListParagraph"/>
         <w:rPr>
           <w:rFonts w:eastAsia="Microsoft YaHei" w:cs="Sans Serif Collection"/>
-          <w:b/>
-          <w:bCs/>
-          <w:sz w:val="28"/>
-          <w:szCs w:val="28"/>
-          <w:lang w:eastAsia="en-GB"/>
-        </w:rPr>
-      </w:pPr>
-      <w:r>
-        <w:rPr>
-          <w:rFonts w:eastAsia="Microsoft YaHei" w:cs="Sans Serif Collection"/>
-          <w:b/>
-          <w:bCs/>
-          <w:sz w:val="28"/>
-          <w:szCs w:val="28"/>
-          <w:lang w:eastAsia="en-GB"/>
-        </w:rPr>
-        <w:t>Output:</w:t>
-      </w:r>
+          <w:lang w:eastAsia="en-GB"/>
+        </w:rPr>
+      </w:pPr>
     </w:p>
     <w:p>
       <w:pPr>
         <w:pStyle w:val="ListParagraph"/>
-        <w:rPr>
-          <w:rFonts w:eastAsia="Microsoft YaHei" w:cs="Sans Serif Collection"/>
-          <w:b/>
-          <w:bCs/>
-          <w:sz w:val="28"/>
-          <w:szCs w:val="28"/>
-          <w:lang w:eastAsia="en-GB"/>
-        </w:rPr>
-      </w:pPr>
-      <w:r>
-        <w:rPr>
-          <w:rFonts w:eastAsia="Microsoft YaHei" w:cs="Sans Serif Collection"/>
-          <w:b/>
-          <w:bCs/>
-          <w:noProof/>
-          <w:sz w:val="28"/>
-          <w:szCs w:val="28"/>
-          <w:lang w:eastAsia="en-GB"/>
-        </w:rPr>
+        <w:spacing w:before="100" w:beforeAutospacing="1" w:after="100" w:afterAutospacing="1" w:line="240" w:lineRule="auto"/>
+        <w:jc w:val="center"/>
+        <w:rPr>
+          <w:rFonts w:eastAsia="Times New Roman" w:cs="Sans Serif Collection"/>
+          <w:kern w:val="0"/>
+          <w:lang w:val="en-US"/>
+          <w14:ligatures w14:val="none"/>
+        </w:rPr>
+      </w:pPr>
+      <w:r>
+        <w:rPr>
+          <w:rFonts w:eastAsia="Times New Roman" w:cs="Sans Serif Collection"/>
+          <w:kern w:val="0"/>
+          <w:lang w:val="en-US"/>
+          <w14:ligatures w14:val="none"/>
+        </w:rPr>
+        <w:lastRenderedPageBreak/>
         <w:drawing>
-          <wp:inline distT="0" distB="0" distL="0" distR="0" wp14:anchorId="077111B4" wp14:editId="0E05266C">
-            <wp:extent cx="3795103" cy="1828800"/>
-            <wp:effectExtent l="0" t="0" r="0" b="0"/>
-            <wp:docPr id="13" name="Picture 13"/>
+          <wp:inline distT="0" distB="0" distL="0" distR="0" wp14:anchorId="6BE800BD" wp14:editId="55C7068C">
+            <wp:extent cx="5459255" cy="3593939"/>
+            <wp:effectExtent l="0" t="0" r="8255" b="6985"/>
+            <wp:docPr id="20" name="Picture 20"/>
             <wp:cNvGraphicFramePr>
               <a:graphicFrameLocks xmlns:a="http://schemas.openxmlformats.org/drawingml/2006/main" noChangeAspect="1"/>
             </wp:cNvGraphicFramePr>
@@ -3728,7 +3460,7 @@
                   <pic:spPr>
                     <a:xfrm>
                       <a:off x="0" y="0"/>
-                      <a:ext cx="3803915" cy="1833046"/>
+                      <a:ext cx="5469428" cy="3600636"/>
                     </a:xfrm>
                     <a:prstGeom prst="rect">
                       <a:avLst/>
@@ -3744,6 +3476,443 @@
     <w:p>
       <w:pPr>
         <w:pStyle w:val="ListParagraph"/>
+        <w:spacing w:before="100" w:beforeAutospacing="1" w:after="100" w:afterAutospacing="1" w:line="240" w:lineRule="auto"/>
+        <w:rPr>
+          <w:rFonts w:eastAsia="Times New Roman" w:cs="Sans Serif Collection"/>
+          <w:b/>
+          <w:bCs/>
+          <w:kern w:val="0"/>
+          <w:sz w:val="28"/>
+          <w:szCs w:val="32"/>
+          <w:lang w:val="en-US"/>
+          <w14:ligatures w14:val="none"/>
+        </w:rPr>
+      </w:pPr>
+    </w:p>
+    <w:p>
+      <w:pPr>
+        <w:pStyle w:val="ListParagraph"/>
+        <w:spacing w:before="100" w:beforeAutospacing="1" w:after="100" w:afterAutospacing="1" w:line="240" w:lineRule="auto"/>
+        <w:rPr>
+          <w:rFonts w:eastAsia="Times New Roman" w:cs="Sans Serif Collection"/>
+          <w:kern w:val="0"/>
+          <w:lang w:val="en-US"/>
+          <w14:ligatures w14:val="none"/>
+        </w:rPr>
+      </w:pPr>
+      <w:r>
+        <w:rPr>
+          <w:rFonts w:eastAsia="Times New Roman" w:cs="Sans Serif Collection"/>
+          <w:b/>
+          <w:bCs/>
+          <w:kern w:val="0"/>
+          <w:sz w:val="28"/>
+          <w:szCs w:val="32"/>
+          <w:lang w:val="en-US"/>
+          <w14:ligatures w14:val="none"/>
+        </w:rPr>
+        <w:t>Output</w:t>
+      </w:r>
+      <w:r>
+        <w:rPr>
+          <w:rFonts w:eastAsia="Times New Roman" w:cs="Sans Serif Collection"/>
+          <w:kern w:val="0"/>
+          <w:lang w:val="en-US"/>
+          <w14:ligatures w14:val="none"/>
+        </w:rPr>
+        <w:t>:</w:t>
+      </w:r>
+    </w:p>
+    <w:p>
+      <w:pPr>
+        <w:pStyle w:val="ListParagraph"/>
+        <w:spacing w:before="100" w:beforeAutospacing="1" w:after="100" w:afterAutospacing="1" w:line="240" w:lineRule="auto"/>
+        <w:rPr>
+          <w:rFonts w:eastAsia="Times New Roman" w:cs="Sans Serif Collection"/>
+          <w:kern w:val="0"/>
+          <w:lang w:val="en-US"/>
+          <w14:ligatures w14:val="none"/>
+        </w:rPr>
+      </w:pPr>
+    </w:p>
+    <w:p>
+      <w:pPr>
+        <w:pStyle w:val="ListParagraph"/>
+        <w:spacing w:before="100" w:beforeAutospacing="1" w:after="100" w:afterAutospacing="1" w:line="240" w:lineRule="auto"/>
+        <w:rPr>
+          <w:rFonts w:eastAsia="Times New Roman" w:cs="Sans Serif Collection"/>
+          <w:kern w:val="0"/>
+          <w:lang w:val="en-US"/>
+          <w14:ligatures w14:val="none"/>
+        </w:rPr>
+      </w:pPr>
+      <w:r>
+        <w:rPr>
+          <w:rFonts w:eastAsia="Times New Roman" w:cs="Sans Serif Collection"/>
+          <w:kern w:val="0"/>
+          <w:lang w:val="en-US"/>
+          <w14:ligatures w14:val="none"/>
+        </w:rPr>
+        <w:drawing>
+          <wp:inline distT="0" distB="0" distL="0" distR="0" wp14:anchorId="0D606885" wp14:editId="07E99B81">
+            <wp:extent cx="4519914" cy="1435195"/>
+            <wp:effectExtent l="0" t="0" r="0" b="0"/>
+            <wp:docPr id="21" name="Picture 21"/>
+            <wp:cNvGraphicFramePr>
+              <a:graphicFrameLocks xmlns:a="http://schemas.openxmlformats.org/drawingml/2006/main" noChangeAspect="1"/>
+            </wp:cNvGraphicFramePr>
+            <a:graphic xmlns:a="http://schemas.openxmlformats.org/drawingml/2006/main">
+              <a:graphicData uri="http://schemas.openxmlformats.org/drawingml/2006/picture">
+                <pic:pic xmlns:pic="http://schemas.openxmlformats.org/drawingml/2006/picture">
+                  <pic:nvPicPr>
+                    <pic:cNvPr id="1" name=""/>
+                    <pic:cNvPicPr/>
+                  </pic:nvPicPr>
+                  <pic:blipFill>
+                    <a:blip r:embed="rId22"/>
+                    <a:stretch>
+                      <a:fillRect/>
+                    </a:stretch>
+                  </pic:blipFill>
+                  <pic:spPr>
+                    <a:xfrm>
+                      <a:off x="0" y="0"/>
+                      <a:ext cx="4531729" cy="1438946"/>
+                    </a:xfrm>
+                    <a:prstGeom prst="rect">
+                      <a:avLst/>
+                    </a:prstGeom>
+                  </pic:spPr>
+                </pic:pic>
+              </a:graphicData>
+            </a:graphic>
+          </wp:inline>
+        </w:drawing>
+      </w:r>
+    </w:p>
+    <w:p>
+      <w:pPr>
+        <w:pStyle w:val="ListParagraph"/>
+        <w:spacing w:before="100" w:beforeAutospacing="1" w:after="100" w:afterAutospacing="1" w:line="240" w:lineRule="auto"/>
+        <w:rPr>
+          <w:rFonts w:eastAsia="Times New Roman" w:cs="Sans Serif Collection"/>
+          <w:kern w:val="0"/>
+          <w:lang w:val="en-US"/>
+          <w14:ligatures w14:val="none"/>
+        </w:rPr>
+      </w:pPr>
+    </w:p>
+    <w:p>
+      <w:pPr>
+        <w:spacing w:before="100" w:beforeAutospacing="1" w:after="100" w:afterAutospacing="1"/>
+        <w:rPr>
+          <w:rFonts w:eastAsia="Times New Roman" w:cs="Times New Roman"/>
+          <w:kern w:val="0"/>
+          <w:lang w:val="en-US"/>
+          <w14:ligatures w14:val="none"/>
+        </w:rPr>
+      </w:pPr>
+      <w:r>
+        <w:rPr>
+          <w:rFonts w:eastAsia="Times New Roman" w:cs="Sans Serif Collection"/>
+          <w:kern w:val="0"/>
+          <w:lang w:val="en-US"/>
+          <w14:ligatures w14:val="none"/>
+        </w:rPr>
+        <w:t xml:space="preserve">From this dataset, it shows that </w:t>
+      </w:r>
+      <w:r>
+        <w:rPr>
+          <w:rFonts w:eastAsia="Times New Roman" w:cs="Times New Roman"/>
+          <w:kern w:val="0"/>
+          <w:lang w:val="en-US"/>
+          <w14:ligatures w14:val="none"/>
+        </w:rPr>
+        <w:t>Czech Republic</w:t>
+      </w:r>
+      <w:r>
+        <w:rPr>
+          <w:rFonts w:eastAsia="Times New Roman" w:cs="Times New Roman"/>
+          <w:kern w:val="0"/>
+          <w:lang w:val="en-US"/>
+          <w14:ligatures w14:val="none"/>
+        </w:rPr>
+        <w:t xml:space="preserve">, </w:t>
+      </w:r>
+      <w:r>
+        <w:rPr>
+          <w:rFonts w:eastAsia="Times New Roman" w:cs="Times New Roman"/>
+          <w:kern w:val="0"/>
+          <w:lang w:val="en-US"/>
+          <w14:ligatures w14:val="none"/>
+        </w:rPr>
+        <w:t>United States</w:t>
+      </w:r>
+      <w:r>
+        <w:rPr>
+          <w:rFonts w:eastAsia="Times New Roman" w:cs="Times New Roman"/>
+          <w:kern w:val="0"/>
+          <w:lang w:val="en-US"/>
+          <w14:ligatures w14:val="none"/>
+        </w:rPr>
+        <w:t>,</w:t>
+      </w:r>
+      <w:r>
+        <w:rPr>
+          <w:rFonts w:eastAsia="Times New Roman" w:cs="Times New Roman"/>
+          <w:kern w:val="0"/>
+          <w:lang w:val="en-US"/>
+          <w14:ligatures w14:val="none"/>
+        </w:rPr>
+        <w:t xml:space="preserve"> Puerto Rico</w:t>
+      </w:r>
+      <w:r>
+        <w:rPr>
+          <w:rFonts w:eastAsia="Times New Roman" w:cs="Times New Roman"/>
+          <w:kern w:val="0"/>
+          <w:lang w:val="en-US"/>
+          <w14:ligatures w14:val="none"/>
+        </w:rPr>
+        <w:t>,</w:t>
+      </w:r>
+      <w:r>
+        <w:rPr>
+          <w:rFonts w:eastAsia="Times New Roman" w:cs="Times New Roman"/>
+          <w:kern w:val="0"/>
+          <w:lang w:val="en-US"/>
+          <w14:ligatures w14:val="none"/>
+        </w:rPr>
+        <w:t xml:space="preserve"> Israel</w:t>
+      </w:r>
+      <w:r>
+        <w:rPr>
+          <w:rFonts w:eastAsia="Times New Roman" w:cs="Times New Roman"/>
+          <w:kern w:val="0"/>
+          <w:lang w:val="en-US"/>
+          <w14:ligatures w14:val="none"/>
+        </w:rPr>
+        <w:t xml:space="preserve">, </w:t>
+      </w:r>
+      <w:r>
+        <w:rPr>
+          <w:rFonts w:eastAsia="Times New Roman" w:cs="Times New Roman"/>
+          <w:kern w:val="0"/>
+          <w:lang w:val="en-US"/>
+          <w14:ligatures w14:val="none"/>
+        </w:rPr>
+        <w:t>Canada</w:t>
+      </w:r>
+      <w:r>
+        <w:rPr>
+          <w:rFonts w:eastAsia="Times New Roman" w:cs="Times New Roman"/>
+          <w:kern w:val="0"/>
+          <w:lang w:val="en-US"/>
+          <w14:ligatures w14:val="none"/>
+        </w:rPr>
+        <w:t xml:space="preserve">, </w:t>
+      </w:r>
+      <w:r>
+        <w:rPr>
+          <w:rFonts w:eastAsia="Times New Roman" w:cs="Sans Serif Collection"/>
+          <w:kern w:val="0"/>
+          <w:lang w:val="en-US"/>
+          <w14:ligatures w14:val="none"/>
+        </w:rPr>
+        <w:t>pay the most for AI/ML Software engineers</w:t>
+      </w:r>
+    </w:p>
+    <w:p>
+      <w:pPr>
+        <w:pStyle w:val="ListParagraph"/>
+        <w:numPr>
+          <w:ilvl w:val="0"/>
+          <w:numId w:val="26"/>
+        </w:numPr>
+        <w:spacing w:before="100" w:beforeAutospacing="1" w:after="100" w:afterAutospacing="1" w:line="240" w:lineRule="auto"/>
+        <w:rPr>
+          <w:rFonts w:eastAsia="Times New Roman" w:cs="Sans Serif Collection"/>
+          <w:b/>
+          <w:bCs/>
+          <w:kern w:val="0"/>
+          <w:sz w:val="28"/>
+          <w:szCs w:val="32"/>
+          <w:lang w:val="en-US"/>
+          <w14:ligatures w14:val="none"/>
+        </w:rPr>
+      </w:pPr>
+      <w:r>
+        <w:rPr>
+          <w:rFonts w:eastAsia="Times New Roman" w:cs="Sans Serif Collection"/>
+          <w:b/>
+          <w:bCs/>
+          <w:kern w:val="0"/>
+          <w:sz w:val="28"/>
+          <w:szCs w:val="32"/>
+          <w:lang w:val="en-US"/>
+          <w14:ligatures w14:val="none"/>
+        </w:rPr>
+        <w:t>What are the highest-paying AI job titles?</w:t>
+      </w:r>
+    </w:p>
+    <w:p>
+      <w:pPr>
+        <w:rPr>
+          <w:rFonts w:cs="Sans Serif Collection"/>
+        </w:rPr>
+      </w:pPr>
+      <w:r>
+        <w:rPr>
+          <w:rFonts w:cs="Sans Serif Collection"/>
+        </w:rPr>
+        <w:t xml:space="preserve">Somewhat related to question </w:t>
+      </w:r>
+      <w:r>
+        <w:rPr>
+          <w:rFonts w:cs="Sans Serif Collection"/>
+        </w:rPr>
+        <w:t>1</w:t>
+      </w:r>
+      <w:r>
+        <w:rPr>
+          <w:rFonts w:cs="Sans Serif Collection"/>
+        </w:rPr>
+        <w:t>. T</w:t>
+      </w:r>
+      <w:r>
+        <w:rPr>
+          <w:rFonts w:cs="Sans Serif Collection"/>
+        </w:rPr>
+        <w:t>his time, I analy</w:t>
+      </w:r>
+      <w:r>
+        <w:rPr>
+          <w:rFonts w:cs="Sans Serif Collection"/>
+        </w:rPr>
+        <w:t>s</w:t>
+      </w:r>
+      <w:r>
+        <w:rPr>
+          <w:rFonts w:cs="Sans Serif Collection"/>
+        </w:rPr>
+        <w:t xml:space="preserve">ed the dataset to identify the highest-paying AI job titles. To achieve this, I grouped the data by </w:t>
+      </w:r>
+      <w:proofErr w:type="spellStart"/>
+      <w:r>
+        <w:rPr>
+          <w:rFonts w:cs="Sans Serif Collection"/>
+          <w:i/>
+          <w:iCs/>
+        </w:rPr>
+        <w:t>job_title</w:t>
+      </w:r>
+      <w:proofErr w:type="spellEnd"/>
+      <w:r>
+        <w:rPr>
+          <w:rFonts w:cs="Sans Serif Collection"/>
+        </w:rPr>
+        <w:t xml:space="preserve"> and calculated the average salary in USD for each title. After getting the averages, I sorted them in descending order to identify the top-paying jobs. I limited the output to the top </w:t>
+      </w:r>
+      <w:r>
+        <w:rPr>
+          <w:rFonts w:cs="Sans Serif Collection"/>
+        </w:rPr>
+        <w:t>5</w:t>
+      </w:r>
+      <w:r>
+        <w:rPr>
+          <w:rFonts w:cs="Sans Serif Collection"/>
+        </w:rPr>
+        <w:t xml:space="preserve"> highest average salaries and rounded the values for clearer presentation. I added the last output with renamed columns to make it cleaner and more readable</w:t>
+      </w:r>
+      <w:r>
+        <w:rPr>
+          <w:rFonts w:cs="Sans Serif Collection"/>
+        </w:rPr>
+        <w:t>.</w:t>
+      </w:r>
+    </w:p>
+    <w:p>
+      <w:pPr>
+        <w:rPr>
+          <w:rFonts w:cs="Sans Serif Collection"/>
+        </w:rPr>
+      </w:pPr>
+    </w:p>
+    <w:p>
+      <w:pPr>
+        <w:rPr>
+          <w:rFonts w:cs="Sans Serif Collection"/>
+        </w:rPr>
+      </w:pPr>
+      <w:r>
+        <w:rPr>
+          <w:rFonts w:cs="Sans Serif Collection"/>
+        </w:rPr>
+        <w:lastRenderedPageBreak/>
+        <w:drawing>
+          <wp:inline distT="0" distB="0" distL="0" distR="0" wp14:anchorId="3F44B26A" wp14:editId="1D5D00E8">
+            <wp:extent cx="5731510" cy="2484120"/>
+            <wp:effectExtent l="0" t="0" r="2540" b="0"/>
+            <wp:docPr id="22" name="Picture 22"/>
+            <wp:cNvGraphicFramePr>
+              <a:graphicFrameLocks xmlns:a="http://schemas.openxmlformats.org/drawingml/2006/main" noChangeAspect="1"/>
+            </wp:cNvGraphicFramePr>
+            <a:graphic xmlns:a="http://schemas.openxmlformats.org/drawingml/2006/main">
+              <a:graphicData uri="http://schemas.openxmlformats.org/drawingml/2006/picture">
+                <pic:pic xmlns:pic="http://schemas.openxmlformats.org/drawingml/2006/picture">
+                  <pic:nvPicPr>
+                    <pic:cNvPr id="1" name=""/>
+                    <pic:cNvPicPr/>
+                  </pic:nvPicPr>
+                  <pic:blipFill>
+                    <a:blip r:embed="rId23"/>
+                    <a:stretch>
+                      <a:fillRect/>
+                    </a:stretch>
+                  </pic:blipFill>
+                  <pic:spPr>
+                    <a:xfrm>
+                      <a:off x="0" y="0"/>
+                      <a:ext cx="5731510" cy="2484120"/>
+                    </a:xfrm>
+                    <a:prstGeom prst="rect">
+                      <a:avLst/>
+                    </a:prstGeom>
+                  </pic:spPr>
+                </pic:pic>
+              </a:graphicData>
+            </a:graphic>
+          </wp:inline>
+        </w:drawing>
+      </w:r>
+    </w:p>
+    <w:p>
+      <w:pPr>
+        <w:pStyle w:val="ListParagraph"/>
+        <w:spacing w:before="100" w:beforeAutospacing="1" w:after="100" w:afterAutospacing="1" w:line="240" w:lineRule="auto"/>
+        <w:rPr>
+          <w:rFonts w:eastAsia="Times New Roman" w:cs="Sans Serif Collection"/>
+          <w:kern w:val="0"/>
+          <w:lang w:val="en-US"/>
+          <w14:ligatures w14:val="none"/>
+        </w:rPr>
+      </w:pPr>
+    </w:p>
+    <w:p>
+      <w:pPr>
+        <w:pStyle w:val="ListParagraph"/>
+        <w:spacing w:before="100" w:beforeAutospacing="1" w:after="100" w:afterAutospacing="1" w:line="240" w:lineRule="auto"/>
+        <w:rPr>
+          <w:rFonts w:eastAsia="Times New Roman" w:cs="Sans Serif Collection"/>
+          <w:kern w:val="0"/>
+          <w:lang w:val="en-US"/>
+          <w14:ligatures w14:val="none"/>
+        </w:rPr>
+      </w:pPr>
+    </w:p>
+    <w:p>
+      <w:pPr>
+        <w:pStyle w:val="ListParagraph"/>
         <w:rPr>
           <w:rFonts w:eastAsia="Microsoft YaHei" w:cs="Sans Serif Collection"/>
           <w:b/>
@@ -3758,6 +3927,100 @@
         <w:pStyle w:val="ListParagraph"/>
         <w:rPr>
           <w:rFonts w:eastAsia="Microsoft YaHei" w:cs="Sans Serif Collection"/>
+          <w:b/>
+          <w:bCs/>
+          <w:sz w:val="28"/>
+          <w:szCs w:val="28"/>
+          <w:lang w:eastAsia="en-GB"/>
+        </w:rPr>
+      </w:pPr>
+      <w:r>
+        <w:rPr>
+          <w:rFonts w:eastAsia="Microsoft YaHei" w:cs="Sans Serif Collection"/>
+          <w:b/>
+          <w:bCs/>
+          <w:sz w:val="28"/>
+          <w:szCs w:val="28"/>
+          <w:lang w:eastAsia="en-GB"/>
+        </w:rPr>
+        <w:t>Output:</w:t>
+      </w:r>
+    </w:p>
+    <w:p>
+      <w:pPr>
+        <w:pStyle w:val="ListParagraph"/>
+        <w:rPr>
+          <w:rFonts w:eastAsia="Microsoft YaHei" w:cs="Sans Serif Collection"/>
+          <w:b/>
+          <w:bCs/>
+          <w:sz w:val="28"/>
+          <w:szCs w:val="28"/>
+          <w:lang w:eastAsia="en-GB"/>
+        </w:rPr>
+      </w:pPr>
+      <w:r>
+        <w:rPr>
+          <w:rFonts w:eastAsia="Microsoft YaHei" w:cs="Sans Serif Collection"/>
+          <w:b/>
+          <w:bCs/>
+          <w:sz w:val="28"/>
+          <w:szCs w:val="28"/>
+          <w:lang w:eastAsia="en-GB"/>
+        </w:rPr>
+        <w:drawing>
+          <wp:inline distT="0" distB="0" distL="0" distR="0" wp14:anchorId="0C3A8CA0" wp14:editId="6DDB8626">
+            <wp:extent cx="4120587" cy="1333507"/>
+            <wp:effectExtent l="0" t="0" r="0" b="0"/>
+            <wp:docPr id="23" name="Picture 23"/>
+            <wp:cNvGraphicFramePr>
+              <a:graphicFrameLocks xmlns:a="http://schemas.openxmlformats.org/drawingml/2006/main" noChangeAspect="1"/>
+            </wp:cNvGraphicFramePr>
+            <a:graphic xmlns:a="http://schemas.openxmlformats.org/drawingml/2006/main">
+              <a:graphicData uri="http://schemas.openxmlformats.org/drawingml/2006/picture">
+                <pic:pic xmlns:pic="http://schemas.openxmlformats.org/drawingml/2006/picture">
+                  <pic:nvPicPr>
+                    <pic:cNvPr id="1" name=""/>
+                    <pic:cNvPicPr/>
+                  </pic:nvPicPr>
+                  <pic:blipFill>
+                    <a:blip r:embed="rId24"/>
+                    <a:stretch>
+                      <a:fillRect/>
+                    </a:stretch>
+                  </pic:blipFill>
+                  <pic:spPr>
+                    <a:xfrm>
+                      <a:off x="0" y="0"/>
+                      <a:ext cx="4137253" cy="1338901"/>
+                    </a:xfrm>
+                    <a:prstGeom prst="rect">
+                      <a:avLst/>
+                    </a:prstGeom>
+                  </pic:spPr>
+                </pic:pic>
+              </a:graphicData>
+            </a:graphic>
+          </wp:inline>
+        </w:drawing>
+      </w:r>
+    </w:p>
+    <w:p>
+      <w:pPr>
+        <w:pStyle w:val="ListParagraph"/>
+        <w:rPr>
+          <w:rFonts w:eastAsia="Microsoft YaHei" w:cs="Sans Serif Collection"/>
+          <w:b/>
+          <w:bCs/>
+          <w:u w:val="single"/>
+          <w:lang w:eastAsia="en-GB"/>
+        </w:rPr>
+      </w:pPr>
+    </w:p>
+    <w:p>
+      <w:pPr>
+        <w:pStyle w:val="ListParagraph"/>
+        <w:rPr>
+          <w:rFonts w:eastAsia="Microsoft YaHei" w:cs="Sans Serif Collection"/>
           <w:lang w:eastAsia="en-GB"/>
         </w:rPr>
       </w:pPr>
@@ -3780,7 +4043,21 @@
           <w:rFonts w:eastAsia="Microsoft YaHei" w:cs="Sans Serif Collection"/>
           <w:lang w:eastAsia="en-GB"/>
         </w:rPr>
-        <w:t>399880</w:t>
+        <w:t>399</w:t>
+      </w:r>
+      <w:r>
+        <w:rPr>
+          <w:rFonts w:eastAsia="Microsoft YaHei" w:cs="Sans Serif Collection"/>
+          <w:lang w:eastAsia="en-GB"/>
+        </w:rPr>
+        <w:t>,</w:t>
+      </w:r>
+      <w:r>
+        <w:rPr>
+          <w:rFonts w:eastAsia="Microsoft YaHei" w:cs="Sans Serif Collection"/>
+          <w:lang w:eastAsia="en-GB"/>
+        </w:rPr>
+        <w:t>880</w:t>
       </w:r>
     </w:p>
     <w:p>
@@ -3846,72 +4123,72 @@
           <w:szCs w:val="32"/>
           <w:lang w:eastAsia="en-GB"/>
         </w:rPr>
+        <w:t>5. what is the difference in average salary between companies with 100% remote work and 0% remote work</w:t>
+      </w:r>
+    </w:p>
+    <w:p>
+      <w:pPr>
+        <w:ind w:left="360"/>
+        <w:rPr>
+          <w:rFonts w:eastAsia="Microsoft YaHei" w:cs="Sans Serif Collection"/>
+          <w:lang w:eastAsia="en-GB"/>
+        </w:rPr>
+      </w:pPr>
+      <w:r>
+        <w:rPr>
+          <w:rFonts w:eastAsia="Microsoft YaHei" w:cs="Sans Serif Collection"/>
+          <w:lang w:eastAsia="en-GB"/>
+        </w:rPr>
+        <w:t>Both questions required similar code to calculate so there will be clear similarities when showing both pieces of code used for each.</w:t>
+      </w:r>
+    </w:p>
+    <w:p>
+      <w:pPr>
+        <w:jc w:val="center"/>
+        <w:rPr>
+          <w:rFonts w:eastAsia="Microsoft YaHei" w:cs="Sans Serif Collection"/>
+          <w:lang w:eastAsia="en-GB"/>
+        </w:rPr>
+      </w:pPr>
+    </w:p>
+    <w:p>
+      <w:pPr>
+        <w:ind w:left="720"/>
+        <w:rPr>
+          <w:rFonts w:eastAsia="Microsoft YaHei" w:cs="Sans Serif Collection"/>
+          <w:lang w:eastAsia="en-GB"/>
+        </w:rPr>
+      </w:pPr>
+      <w:r>
+        <w:rPr>
+          <w:rFonts w:eastAsia="Microsoft YaHei" w:cs="Sans Serif Collection"/>
+          <w:lang w:eastAsia="en-GB"/>
+        </w:rPr>
+        <w:t>The code for the first question being the difference between full remote work and no remote work first retrieves the file from the dataset then extracts both the positions with 100% remote work and 0% remote work</w:t>
+      </w:r>
+      <w:r>
+        <w:rPr>
+          <w:rFonts w:eastAsia="Microsoft YaHei" w:cs="Sans Serif Collection"/>
+          <w:lang w:eastAsia="en-GB"/>
+        </w:rPr>
+        <w:t xml:space="preserve"> and calculates the mean of each respective salary. Finally, the code calculates the difference between the 2 averages before printing the results out in a clear way.</w:t>
+      </w:r>
+    </w:p>
+    <w:p>
+      <w:pPr>
+        <w:jc w:val="center"/>
+        <w:rPr>
+          <w:rFonts w:eastAsia="Microsoft YaHei" w:cs="Sans Serif Collection"/>
+          <w:lang w:eastAsia="en-GB"/>
+        </w:rPr>
+      </w:pPr>
+      <w:r>
+        <w:rPr>
+          <w:rFonts w:eastAsia="Microsoft YaHei" w:cs="Sans Serif Collection"/>
+          <w:noProof/>
+          <w:lang w:eastAsia="en-GB"/>
+        </w:rPr>
         <w:lastRenderedPageBreak/>
-        <w:t>5. what is the difference in average salary between companies with 100% remote work and 0% remote work</w:t>
-      </w:r>
-    </w:p>
-    <w:p>
-      <w:pPr>
-        <w:ind w:left="360"/>
-        <w:rPr>
-          <w:rFonts w:eastAsia="Microsoft YaHei" w:cs="Sans Serif Collection"/>
-          <w:lang w:eastAsia="en-GB"/>
-        </w:rPr>
-      </w:pPr>
-      <w:r>
-        <w:rPr>
-          <w:rFonts w:eastAsia="Microsoft YaHei" w:cs="Sans Serif Collection"/>
-          <w:lang w:eastAsia="en-GB"/>
-        </w:rPr>
-        <w:t>Both questions required similar code to calculate so there will be clear similarities when showing both pieces of code used for each.</w:t>
-      </w:r>
-    </w:p>
-    <w:p>
-      <w:pPr>
-        <w:jc w:val="center"/>
-        <w:rPr>
-          <w:rFonts w:eastAsia="Microsoft YaHei" w:cs="Sans Serif Collection"/>
-          <w:lang w:eastAsia="en-GB"/>
-        </w:rPr>
-      </w:pPr>
-    </w:p>
-    <w:p>
-      <w:pPr>
-        <w:ind w:left="720"/>
-        <w:rPr>
-          <w:rFonts w:eastAsia="Microsoft YaHei" w:cs="Sans Serif Collection"/>
-          <w:lang w:eastAsia="en-GB"/>
-        </w:rPr>
-      </w:pPr>
-      <w:r>
-        <w:rPr>
-          <w:rFonts w:eastAsia="Microsoft YaHei" w:cs="Sans Serif Collection"/>
-          <w:lang w:eastAsia="en-GB"/>
-        </w:rPr>
-        <w:t>The code for the first question being the difference between full remote work and no remote work first retrieves the file from the dataset then extracts both the positions with 100% remote work and 0% remote work</w:t>
-      </w:r>
-      <w:r>
-        <w:rPr>
-          <w:rFonts w:eastAsia="Microsoft YaHei" w:cs="Sans Serif Collection"/>
-          <w:lang w:eastAsia="en-GB"/>
-        </w:rPr>
-        <w:t xml:space="preserve"> and calculates the mean of each respective salary. Finally, the code calculates the difference between the 2 averages before printing the results out in a clear way.</w:t>
-      </w:r>
-    </w:p>
-    <w:p>
-      <w:pPr>
-        <w:jc w:val="center"/>
-        <w:rPr>
-          <w:rFonts w:eastAsia="Microsoft YaHei" w:cs="Sans Serif Collection"/>
-          <w:lang w:eastAsia="en-GB"/>
-        </w:rPr>
-      </w:pPr>
-      <w:r>
-        <w:rPr>
-          <w:rFonts w:eastAsia="Microsoft YaHei" w:cs="Sans Serif Collection"/>
-          <w:noProof/>
-          <w:lang w:eastAsia="en-GB"/>
-        </w:rPr>
         <w:drawing>
           <wp:inline distT="0" distB="0" distL="0" distR="0" wp14:anchorId="727ABEB3" wp14:editId="69F2D734">
             <wp:extent cx="5030470" cy="1911350"/>
@@ -3942,7 +4219,7 @@
                     </pic:cNvPicPr>
                   </pic:nvPicPr>
                   <pic:blipFill>
-                    <a:blip r:embed="rId22"/>
+                    <a:blip r:embed="rId25"/>
                     <a:stretch>
                       <a:fillRect/>
                     </a:stretch>
@@ -4035,7 +4312,7 @@
                     <pic:cNvPicPr/>
                   </pic:nvPicPr>
                   <pic:blipFill>
-                    <a:blip r:embed="rId23"/>
+                    <a:blip r:embed="rId26"/>
                     <a:stretch>
                       <a:fillRect/>
                     </a:stretch>
@@ -4092,7 +4369,6 @@
           <w:noProof/>
           <w:lang w:eastAsia="en-GB"/>
         </w:rPr>
-        <w:lastRenderedPageBreak/>
         <w:drawing>
           <wp:inline distT="0" distB="0" distL="0" distR="0" wp14:anchorId="55A6475C" wp14:editId="0D590F13">
             <wp:extent cx="5731510" cy="1731645"/>
@@ -4123,7 +4399,7 @@
                     </pic:cNvPicPr>
                   </pic:nvPicPr>
                   <pic:blipFill>
-                    <a:blip r:embed="rId24"/>
+                    <a:blip r:embed="rId27"/>
                     <a:stretch>
                       <a:fillRect/>
                     </a:stretch>
@@ -4190,7 +4466,7 @@
                     <pic:cNvPicPr/>
                   </pic:nvPicPr>
                   <pic:blipFill>
-                    <a:blip r:embed="rId25"/>
+                    <a:blip r:embed="rId28"/>
                     <a:stretch>
                       <a:fillRect/>
                     </a:stretch>
@@ -4428,7 +4704,6 @@
           <w:noProof/>
           <w:lang w:eastAsia="en-GB"/>
         </w:rPr>
-        <w:lastRenderedPageBreak/>
         <w:drawing>
           <wp:inline distT="0" distB="0" distL="0" distR="0" wp14:anchorId="323E46D8" wp14:editId="23B7C51B">
             <wp:extent cx="5731510" cy="3247390"/>
@@ -4445,7 +4720,7 @@
                     <pic:cNvPicPr/>
                   </pic:nvPicPr>
                   <pic:blipFill>
-                    <a:blip r:embed="rId26"/>
+                    <a:blip r:embed="rId29"/>
                     <a:stretch>
                       <a:fillRect/>
                     </a:stretch>
@@ -4636,7 +4911,7 @@
                     <pic:cNvPicPr/>
                   </pic:nvPicPr>
                   <pic:blipFill>
-                    <a:blip r:embed="rId27"/>
+                    <a:blip r:embed="rId30"/>
                     <a:stretch>
                       <a:fillRect/>
                     </a:stretch>
@@ -4669,6 +4944,7 @@
           <w:rFonts w:eastAsia="Microsoft YaHei" w:cs="Sans Serif Collection"/>
           <w:lang w:eastAsia="en-GB"/>
         </w:rPr>
+        <w:lastRenderedPageBreak/>
         <w:t>As we can see an analytics analyst is on paper the lowest paying job you can have followed by ai software development engineer and so forth.</w:t>
       </w:r>
     </w:p>
@@ -4730,7 +5006,6 @@
           <w:noProof/>
           <w:lang w:eastAsia="en-GB"/>
         </w:rPr>
-        <w:lastRenderedPageBreak/>
         <w:drawing>
           <wp:inline distT="0" distB="0" distL="0" distR="0" wp14:anchorId="394F9FC0" wp14:editId="031E01DB">
             <wp:extent cx="5731510" cy="3905250"/>
@@ -4747,7 +5022,7 @@
                     <pic:cNvPicPr/>
                   </pic:nvPicPr>
                   <pic:blipFill>
-                    <a:blip r:embed="rId28"/>
+                    <a:blip r:embed="rId31"/>
                     <a:stretch>
                       <a:fillRect/>
                     </a:stretch>
@@ -4885,7 +5160,7 @@
                     <pic:cNvPicPr/>
                   </pic:nvPicPr>
                   <pic:blipFill>
-                    <a:blip r:embed="rId29"/>
+                    <a:blip r:embed="rId32"/>
                     <a:stretch>
                       <a:fillRect/>
                     </a:stretch>
@@ -4965,7 +5240,7 @@
                     <pic:cNvPicPr/>
                   </pic:nvPicPr>
                   <pic:blipFill>
-                    <a:blip r:embed="rId30"/>
+                    <a:blip r:embed="rId33"/>
                     <a:stretch>
                       <a:fillRect/>
                     </a:stretch>
@@ -5258,7 +5533,7 @@
                     <pic:cNvPicPr/>
                   </pic:nvPicPr>
                   <pic:blipFill>
-                    <a:blip r:embed="rId31"/>
+                    <a:blip r:embed="rId34"/>
                     <a:stretch>
                       <a:fillRect/>
                     </a:stretch>
@@ -5331,7 +5606,7 @@
                     <pic:cNvPicPr/>
                   </pic:nvPicPr>
                   <pic:blipFill>
-                    <a:blip r:embed="rId32"/>
+                    <a:blip r:embed="rId35"/>
                     <a:stretch>
                       <a:fillRect/>
                     </a:stretch>
@@ -5418,7 +5693,7 @@
                     <pic:cNvPicPr/>
                   </pic:nvPicPr>
                   <pic:blipFill>
-                    <a:blip r:embed="rId33"/>
+                    <a:blip r:embed="rId36"/>
                     <a:stretch>
                       <a:fillRect/>
                     </a:stretch>
@@ -5487,7 +5762,7 @@
                     <pic:cNvPicPr/>
                   </pic:nvPicPr>
                   <pic:blipFill>
-                    <a:blip r:embed="rId34"/>
+                    <a:blip r:embed="rId37"/>
                     <a:stretch>
                       <a:fillRect/>
                     </a:stretch>
@@ -5552,7 +5827,7 @@
                     <pic:cNvPicPr/>
                   </pic:nvPicPr>
                   <pic:blipFill>
-                    <a:blip r:embed="rId35"/>
+                    <a:blip r:embed="rId38"/>
                     <a:stretch>
                       <a:fillRect/>
                     </a:stretch>
@@ -5585,23 +5860,7 @@
           <w:rFonts w:eastAsia="Microsoft YaHei" w:cs="Sans Serif Collection"/>
           <w:lang w:eastAsia="en-GB"/>
         </w:rPr>
-        <w:t xml:space="preserve">This shows that medium companies and large companies don’t have a large difference in </w:t>
-      </w:r>
-      <w:proofErr w:type="gramStart"/>
-      <w:r>
-        <w:rPr>
-          <w:rFonts w:eastAsia="Microsoft YaHei" w:cs="Sans Serif Collection"/>
-          <w:lang w:eastAsia="en-GB"/>
-        </w:rPr>
-        <w:t>pay</w:t>
-      </w:r>
-      <w:proofErr w:type="gramEnd"/>
-      <w:r>
-        <w:rPr>
-          <w:rFonts w:eastAsia="Microsoft YaHei" w:cs="Sans Serif Collection"/>
-          <w:lang w:eastAsia="en-GB"/>
-        </w:rPr>
-        <w:t xml:space="preserve"> but the smaller companies probably don’t have funds to pay their employees as much meaning that large and medium companies probably have more employees and more skilled employees.</w:t>
+        <w:t>This shows that medium companies and large companies don’t have a large difference in pay but the smaller companies probably don’t have funds to pay their employees as much meaning that large and medium companies probably have more employees and more skilled employees.</w:t>
       </w:r>
     </w:p>
     <w:p>
@@ -5730,7 +5989,7 @@
                     <pic:cNvPicPr/>
                   </pic:nvPicPr>
                   <pic:blipFill>
-                    <a:blip r:embed="rId36"/>
+                    <a:blip r:embed="rId39"/>
                     <a:stretch>
                       <a:fillRect/>
                     </a:stretch>
@@ -5802,7 +6061,7 @@
                     <pic:cNvPicPr/>
                   </pic:nvPicPr>
                   <pic:blipFill>
-                    <a:blip r:embed="rId37"/>
+                    <a:blip r:embed="rId40"/>
                     <a:stretch>
                       <a:fillRect/>
                     </a:stretch>
@@ -5867,7 +6126,7 @@
                     <pic:cNvPicPr/>
                   </pic:nvPicPr>
                   <pic:blipFill>
-                    <a:blip r:embed="rId38"/>
+                    <a:blip r:embed="rId41"/>
                     <a:stretch>
                       <a:fillRect/>
                     </a:stretch>
@@ -5979,7 +6238,7 @@
                     <pic:cNvPicPr/>
                   </pic:nvPicPr>
                   <pic:blipFill>
-                    <a:blip r:embed="rId39"/>
+                    <a:blip r:embed="rId42"/>
                     <a:stretch>
                       <a:fillRect/>
                     </a:stretch>
@@ -6044,7 +6303,7 @@
                     <pic:cNvPicPr/>
                   </pic:nvPicPr>
                   <pic:blipFill>
-                    <a:blip r:embed="rId40"/>
+                    <a:blip r:embed="rId43"/>
                     <a:stretch>
                       <a:fillRect/>
                     </a:stretch>
@@ -6116,7 +6375,7 @@
                     <pic:cNvPicPr/>
                   </pic:nvPicPr>
                   <pic:blipFill>
-                    <a:blip r:embed="rId41"/>
+                    <a:blip r:embed="rId44"/>
                     <a:stretch>
                       <a:fillRect/>
                     </a:stretch>
@@ -6230,7 +6489,7 @@
                     <pic:cNvPicPr/>
                   </pic:nvPicPr>
                   <pic:blipFill>
-                    <a:blip r:embed="rId42"/>
+                    <a:blip r:embed="rId45"/>
                     <a:stretch>
                       <a:fillRect/>
                     </a:stretch>
@@ -6311,7 +6570,7 @@
                     <pic:cNvPicPr/>
                   </pic:nvPicPr>
                   <pic:blipFill>
-                    <a:blip r:embed="rId43"/>
+                    <a:blip r:embed="rId46"/>
                     <a:stretch>
                       <a:fillRect/>
                     </a:stretch>
@@ -6376,7 +6635,7 @@
                     <pic:cNvPicPr/>
                   </pic:nvPicPr>
                   <pic:blipFill>
-                    <a:blip r:embed="rId44"/>
+                    <a:blip r:embed="rId47"/>
                     <a:stretch>
                       <a:fillRect/>
                     </a:stretch>
@@ -6561,7 +6820,7 @@
                     <pic:cNvPicPr/>
                   </pic:nvPicPr>
                   <pic:blipFill>
-                    <a:blip r:embed="rId45"/>
+                    <a:blip r:embed="rId48"/>
                     <a:stretch>
                       <a:fillRect/>
                     </a:stretch>
@@ -6679,7 +6938,7 @@
                     <pic:cNvPicPr/>
                   </pic:nvPicPr>
                   <pic:blipFill>
-                    <a:blip r:embed="rId46"/>
+                    <a:blip r:embed="rId49"/>
                     <a:stretch>
                       <a:fillRect/>
                     </a:stretch>
@@ -6760,7 +7019,7 @@
                     <pic:cNvPicPr/>
                   </pic:nvPicPr>
                   <pic:blipFill>
-                    <a:blip r:embed="rId47"/>
+                    <a:blip r:embed="rId50"/>
                     <a:stretch>
                       <a:fillRect/>
                     </a:stretch>
@@ -6825,7 +7084,7 @@
                     <pic:cNvPicPr/>
                   </pic:nvPicPr>
                   <pic:blipFill>
-                    <a:blip r:embed="rId48"/>
+                    <a:blip r:embed="rId51"/>
                     <a:stretch>
                       <a:fillRect/>
                     </a:stretch>
@@ -6927,23 +7186,7 @@
           <w:rFonts w:eastAsia="Microsoft YaHei" w:cs="Sans Serif Collection"/>
           <w:lang w:eastAsia="en-GB"/>
         </w:rPr>
-        <w:t xml:space="preserve"> </w:t>
-      </w:r>
-      <w:proofErr w:type="gramStart"/>
-      <w:r>
-        <w:rPr>
-          <w:rFonts w:eastAsia="Microsoft YaHei" w:cs="Sans Serif Collection"/>
-          <w:lang w:eastAsia="en-GB"/>
-        </w:rPr>
-        <w:t>exactly the same</w:t>
-      </w:r>
-      <w:proofErr w:type="gramEnd"/>
-      <w:r>
-        <w:rPr>
-          <w:rFonts w:eastAsia="Microsoft YaHei" w:cs="Sans Serif Collection"/>
-          <w:lang w:eastAsia="en-GB"/>
-        </w:rPr>
-        <w:t xml:space="preserve"> until I needed to make a bar chart which I used the function I used on my first question.</w:t>
+        <w:t xml:space="preserve"> exactly the same until I needed to make a bar chart which I used the function I used on my first question.</w:t>
       </w:r>
     </w:p>
     <w:p>
@@ -6975,7 +7218,7 @@
                     <pic:cNvPicPr/>
                   </pic:nvPicPr>
                   <pic:blipFill>
-                    <a:blip r:embed="rId49"/>
+                    <a:blip r:embed="rId52"/>
                     <a:stretch>
                       <a:fillRect/>
                     </a:stretch>
@@ -7040,7 +7283,7 @@
                     <pic:cNvPicPr/>
                   </pic:nvPicPr>
                   <pic:blipFill>
-                    <a:blip r:embed="rId50"/>
+                    <a:blip r:embed="rId53"/>
                     <a:stretch>
                       <a:fillRect/>
                     </a:stretch>
@@ -7105,7 +7348,7 @@
                     <pic:cNvPicPr/>
                   </pic:nvPicPr>
                   <pic:blipFill>
-                    <a:blip r:embed="rId51"/>
+                    <a:blip r:embed="rId54"/>
                     <a:stretch>
                       <a:fillRect/>
                     </a:stretch>
@@ -7138,28 +7381,28 @@
           <w:rFonts w:eastAsia="Microsoft YaHei" w:cs="Sans Serif Collection"/>
           <w:lang w:eastAsia="en-GB"/>
         </w:rPr>
+        <w:t>I chose to keep only 1 colour since there were too many bars to do them all with different colours.</w:t>
+      </w:r>
+    </w:p>
+    <w:p>
+      <w:pPr>
+        <w:rPr>
+          <w:rFonts w:eastAsia="Microsoft YaHei" w:cs="Sans Serif Collection"/>
+          <w:b/>
+          <w:bCs/>
+          <w:u w:val="single"/>
+          <w:lang w:eastAsia="en-GB"/>
+        </w:rPr>
+      </w:pPr>
+      <w:r>
+        <w:rPr>
+          <w:rFonts w:eastAsia="Microsoft YaHei" w:cs="Sans Serif Collection"/>
+          <w:b/>
+          <w:bCs/>
+          <w:u w:val="single"/>
+          <w:lang w:eastAsia="en-GB"/>
+        </w:rPr>
         <w:lastRenderedPageBreak/>
-        <w:t>I chose to keep only 1 colour since there were too many bars to do them all with different colours.</w:t>
-      </w:r>
-    </w:p>
-    <w:p>
-      <w:pPr>
-        <w:rPr>
-          <w:rFonts w:eastAsia="Microsoft YaHei" w:cs="Sans Serif Collection"/>
-          <w:b/>
-          <w:bCs/>
-          <w:u w:val="single"/>
-          <w:lang w:eastAsia="en-GB"/>
-        </w:rPr>
-      </w:pPr>
-      <w:r>
-        <w:rPr>
-          <w:rFonts w:eastAsia="Microsoft YaHei" w:cs="Sans Serif Collection"/>
-          <w:b/>
-          <w:bCs/>
-          <w:u w:val="single"/>
-          <w:lang w:eastAsia="en-GB"/>
-        </w:rPr>
         <w:t xml:space="preserve">Questions - </w:t>
       </w:r>
       <w:r>
@@ -7275,27 +7518,7 @@
           <w:szCs w:val="28"/>
           <w:lang w:eastAsia="en-GB"/>
         </w:rPr>
-        <w:t xml:space="preserve">is required. </w:t>
-      </w:r>
-      <w:proofErr w:type="gramStart"/>
-      <w:r>
-        <w:rPr>
-          <w:rFonts w:eastAsia="Microsoft YaHei" w:cs="Sans Serif Collection"/>
-          <w:sz w:val="28"/>
-          <w:szCs w:val="28"/>
-          <w:lang w:eastAsia="en-GB"/>
-        </w:rPr>
-        <w:t>In order to</w:t>
-      </w:r>
-      <w:proofErr w:type="gramEnd"/>
-      <w:r>
-        <w:rPr>
-          <w:rFonts w:eastAsia="Microsoft YaHei" w:cs="Sans Serif Collection"/>
-          <w:sz w:val="28"/>
-          <w:szCs w:val="28"/>
-          <w:lang w:eastAsia="en-GB"/>
-        </w:rPr>
-        <w:t xml:space="preserve"> make sure the code doesn’t stop at unexpected points many pieces of validation have been included starting with in the main menu:</w:t>
+        <w:t>is required. In order to make sure the code doesn’t stop at unexpected points many pieces of validation have been included starting with in the main menu:</w:t>
       </w:r>
       <w:r>
         <w:rPr>
@@ -7336,7 +7559,7 @@
                     <pic:cNvPicPr/>
                   </pic:nvPicPr>
                   <pic:blipFill>
-                    <a:blip r:embed="rId52"/>
+                    <a:blip r:embed="rId55"/>
                     <a:stretch>
                       <a:fillRect/>
                     </a:stretch>
@@ -7423,7 +7646,7 @@
                     <pic:cNvPicPr/>
                   </pic:nvPicPr>
                   <pic:blipFill>
-                    <a:blip r:embed="rId53"/>
+                    <a:blip r:embed="rId56"/>
                     <a:stretch>
                       <a:fillRect/>
                     </a:stretch>
@@ -7510,7 +7733,7 @@
                     <pic:cNvPicPr/>
                   </pic:nvPicPr>
                   <pic:blipFill>
-                    <a:blip r:embed="rId54"/>
+                    <a:blip r:embed="rId57"/>
                     <a:stretch>
                       <a:fillRect/>
                     </a:stretch>
@@ -7580,7 +7803,7 @@
                     <pic:cNvPicPr/>
                   </pic:nvPicPr>
                   <pic:blipFill>
-                    <a:blip r:embed="rId55"/>
+                    <a:blip r:embed="rId58"/>
                     <a:stretch>
                       <a:fillRect/>
                     </a:stretch>
@@ -7677,7 +7900,7 @@
                     <pic:cNvPicPr/>
                   </pic:nvPicPr>
                   <pic:blipFill>
-                    <a:blip r:embed="rId56"/>
+                    <a:blip r:embed="rId59"/>
                     <a:stretch>
                       <a:fillRect/>
                     </a:stretch>
@@ -7714,7 +7937,6 @@
         <w:rPr>
           <w:noProof/>
         </w:rPr>
-        <w:lastRenderedPageBreak/>
         <w:drawing>
           <wp:inline distT="0" distB="0" distL="0" distR="0" wp14:anchorId="209423AF" wp14:editId="6E29C491">
             <wp:extent cx="4010025" cy="866775"/>
@@ -7731,7 +7953,7 @@
                     <pic:cNvPicPr/>
                   </pic:nvPicPr>
                   <pic:blipFill>
-                    <a:blip r:embed="rId57"/>
+                    <a:blip r:embed="rId60"/>
                     <a:stretch>
                       <a:fillRect/>
                     </a:stretch>
@@ -7768,6 +7990,7 @@
           <w:szCs w:val="28"/>
           <w:lang w:eastAsia="en-GB"/>
         </w:rPr>
+        <w:lastRenderedPageBreak/>
         <w:t xml:space="preserve">If a number entered isn’t present within the </w:t>
       </w:r>
       <w:r>
@@ -7812,7 +8035,7 @@
                     <pic:cNvPicPr/>
                   </pic:nvPicPr>
                   <pic:blipFill>
-                    <a:blip r:embed="rId58"/>
+                    <a:blip r:embed="rId61"/>
                     <a:stretch>
                       <a:fillRect/>
                     </a:stretch>
@@ -7985,7 +8208,7 @@
                     <pic:cNvPicPr/>
                   </pic:nvPicPr>
                   <pic:blipFill>
-                    <a:blip r:embed="rId59"/>
+                    <a:blip r:embed="rId62"/>
                     <a:stretch>
                       <a:fillRect/>
                     </a:stretch>
@@ -8027,7 +8250,7 @@
                     <pic:cNvPicPr/>
                   </pic:nvPicPr>
                   <pic:blipFill>
-                    <a:blip r:embed="rId60"/>
+                    <a:blip r:embed="rId63"/>
                     <a:stretch>
                       <a:fillRect/>
                     </a:stretch>
@@ -8069,7 +8292,7 @@
                     <pic:cNvPicPr/>
                   </pic:nvPicPr>
                   <pic:blipFill>
-                    <a:blip r:embed="rId61"/>
+                    <a:blip r:embed="rId64"/>
                     <a:stretch>
                       <a:fillRect/>
                     </a:stretch>
@@ -8122,7 +8345,7 @@
                     <pic:cNvPicPr/>
                   </pic:nvPicPr>
                   <pic:blipFill>
-                    <a:blip r:embed="rId62"/>
+                    <a:blip r:embed="rId65"/>
                     <a:stretch>
                       <a:fillRect/>
                     </a:stretch>
@@ -8175,7 +8398,7 @@
                     <pic:cNvPicPr/>
                   </pic:nvPicPr>
                   <pic:blipFill>
-                    <a:blip r:embed="rId63"/>
+                    <a:blip r:embed="rId66"/>
                     <a:stretch>
                       <a:fillRect/>
                     </a:stretch>
@@ -8222,7 +8445,7 @@
                     <pic:cNvPicPr/>
                   </pic:nvPicPr>
                   <pic:blipFill>
-                    <a:blip r:embed="rId64"/>
+                    <a:blip r:embed="rId67"/>
                     <a:stretch>
                       <a:fillRect/>
                     </a:stretch>
@@ -8269,7 +8492,7 @@
                     <pic:cNvPicPr/>
                   </pic:nvPicPr>
                   <pic:blipFill>
-                    <a:blip r:embed="rId65"/>
+                    <a:blip r:embed="rId68"/>
                     <a:stretch>
                       <a:fillRect/>
                     </a:stretch>
@@ -8414,7 +8637,7 @@
 </file>
 
 <file path=word/numbering.xml><?xml version="1.0" encoding="utf-8"?>
-<w:numbering xmlns:wpc="http://schemas.microsoft.com/office/word/2010/wordprocessingCanvas" xmlns:cx="http://schemas.microsoft.com/office/drawing/2014/chartex" xmlns:cx1="http://schemas.microsoft.com/office/drawing/2015/9/8/chartex" xmlns:cx2="http://schemas.microsoft.com/office/drawing/2015/10/21/chartex" xmlns:cx3="http://schemas.microsoft.com/office/drawing/2016/5/9/chartex" xmlns:cx4="http://schemas.microsoft.com/office/drawing/2016/5/10/chartex" xmlns:cx5="http://schemas.microsoft.com/office/drawing/2016/5/11/chartex" xmlns:cx6="http://schemas.microsoft.com/office/drawing/2016/5/12/chartex" xmlns:cx7="http://schemas.microsoft.com/office/drawing/2016/5/13/chartex" xmlns:cx8="http://schemas.microsoft.com/office/drawing/2016/5/14/chartex" xmlns:mc="http://schemas.openxmlformats.org/markup-compatibility/2006" xmlns:aink="http://schemas.microsoft.com/office/drawing/2016/ink" xmlns:am3d="http://schemas.microsoft.com/office/drawing/2017/model3d" xmlns:o="urn:schemas-microsoft-com:office:office" xmlns:oel="http://schemas.microsoft.com/office/2019/extlst" xmlns:r="http://schemas.openxmlformats.org/officeDocument/2006/relationships" xmlns:m="http://schemas.openxmlformats.org/officeDocument/2006/math" xmlns:v="urn:schemas-microsoft-com:vml" xmlns:wp14="http://schemas.microsoft.com/office/word/2010/wordprocessingDrawing" xmlns:wp="http://schemas.openxmlformats.org/drawingml/2006/wordprocessingDrawing" xmlns:w10="urn:schemas-microsoft-com:office:word" xmlns:w="http://schemas.openxmlformats.org/wordprocessingml/2006/main" xmlns:w14="http://schemas.microsoft.com/office/word/2010/wordml" xmlns:w15="http://schemas.microsoft.com/office/word/2012/wordml" xmlns:w16cex="http://schemas.microsoft.com/office/word/2018/wordml/cex" xmlns:w16cid="http://schemas.microsoft.com/office/word/2016/wordml/cid" xmlns:w16="http://schemas.microsoft.com/office/word/2018/wordml" xmlns:w16du="http://schemas.microsoft.com/office/word/2023/wordml/word16du" xmlns:w16sdtdh="http://schemas.microsoft.com/office/word/2020/wordml/sdtdatahash" xmlns:w16sdtfl="http://schemas.microsoft.com/office/word/2024/wordml/sdtformatlock" xmlns:w16se="http://schemas.microsoft.com/office/word/2015/wordml/symex" xmlns:wpg="http://schemas.microsoft.com/office/word/2010/wordprocessingGroup" xmlns:wpi="http://schemas.microsoft.com/office/word/2010/wordprocessingInk" xmlns:wne="http://schemas.microsoft.com/office/word/2006/wordml" xmlns:wps="http://schemas.microsoft.com/office/word/2010/wordprocessingShape" mc:Ignorable="w14 w15 w16se w16cid w16 w16cex w16sdtdh w16sdtfl w16du wp14">
+<w:numbering xmlns:wpc="http://schemas.microsoft.com/office/word/2010/wordprocessingCanvas" xmlns:cx="http://schemas.microsoft.com/office/drawing/2014/chartex" xmlns:cx1="http://schemas.microsoft.com/office/drawing/2015/9/8/chartex" xmlns:cx2="http://schemas.microsoft.com/office/drawing/2015/10/21/chartex" xmlns:cx3="http://schemas.microsoft.com/office/drawing/2016/5/9/chartex" xmlns:cx4="http://schemas.microsoft.com/office/drawing/2016/5/10/chartex" xmlns:cx5="http://schemas.microsoft.com/office/drawing/2016/5/11/chartex" xmlns:cx6="http://schemas.microsoft.com/office/drawing/2016/5/12/chartex" xmlns:cx7="http://schemas.microsoft.com/office/drawing/2016/5/13/chartex" xmlns:cx8="http://schemas.microsoft.com/office/drawing/2016/5/14/chartex" xmlns:mc="http://schemas.openxmlformats.org/markup-compatibility/2006" xmlns:aink="http://schemas.microsoft.com/office/drawing/2016/ink" xmlns:am3d="http://schemas.microsoft.com/office/drawing/2017/model3d" xmlns:o="urn:schemas-microsoft-com:office:office" xmlns:r="http://schemas.openxmlformats.org/officeDocument/2006/relationships" xmlns:m="http://schemas.openxmlformats.org/officeDocument/2006/math" xmlns:v="urn:schemas-microsoft-com:vml" xmlns:wp14="http://schemas.microsoft.com/office/word/2010/wordprocessingDrawing" xmlns:wp="http://schemas.openxmlformats.org/drawingml/2006/wordprocessingDrawing" xmlns:w10="urn:schemas-microsoft-com:office:word" xmlns:w="http://schemas.openxmlformats.org/wordprocessingml/2006/main" xmlns:w14="http://schemas.microsoft.com/office/word/2010/wordml" xmlns:w15="http://schemas.microsoft.com/office/word/2012/wordml" xmlns:w16cex="http://schemas.microsoft.com/office/word/2018/wordml/cex" xmlns:w16cid="http://schemas.microsoft.com/office/word/2016/wordml/cid" xmlns:w16="http://schemas.microsoft.com/office/word/2018/wordml" xmlns:w16sdtdh="http://schemas.microsoft.com/office/word/2020/wordml/sdtdatahash" xmlns:w16se="http://schemas.microsoft.com/office/word/2015/wordml/symex" xmlns:wpg="http://schemas.microsoft.com/office/word/2010/wordprocessingGroup" xmlns:wpi="http://schemas.microsoft.com/office/word/2010/wordprocessingInk" xmlns:wne="http://schemas.microsoft.com/office/word/2006/wordml" xmlns:wps="http://schemas.microsoft.com/office/word/2010/wordprocessingShape" mc:Ignorable="w14 w15 w16se w16cid w16 w16cex w16sdtdh wp14">
   <w:abstractNum w:abstractNumId="0" w15:restartNumberingAfterBreak="0">
     <w:nsid w:val="0355102A"/>
     <w:multiLevelType w:val="hybridMultilevel"/>
@@ -11885,101 +12108,101 @@
       </w:rPr>
     </w:lvl>
   </w:abstractNum>
-  <w:num w:numId="1" w16cid:durableId="368653955">
+  <w:num w:numId="1">
     <w:abstractNumId w:val="7"/>
   </w:num>
-  <w:num w:numId="2" w16cid:durableId="346639782">
+  <w:num w:numId="2">
     <w:abstractNumId w:val="6"/>
   </w:num>
-  <w:num w:numId="3" w16cid:durableId="1990282841">
+  <w:num w:numId="3">
     <w:abstractNumId w:val="23"/>
   </w:num>
-  <w:num w:numId="4" w16cid:durableId="551775100">
+  <w:num w:numId="4">
     <w:abstractNumId w:val="26"/>
   </w:num>
-  <w:num w:numId="5" w16cid:durableId="2026443313">
+  <w:num w:numId="5">
     <w:abstractNumId w:val="15"/>
   </w:num>
-  <w:num w:numId="6" w16cid:durableId="129902447">
+  <w:num w:numId="6">
     <w:abstractNumId w:val="0"/>
   </w:num>
-  <w:num w:numId="7" w16cid:durableId="691230537">
+  <w:num w:numId="7">
     <w:abstractNumId w:val="18"/>
   </w:num>
-  <w:num w:numId="8" w16cid:durableId="1483430891">
+  <w:num w:numId="8">
     <w:abstractNumId w:val="11"/>
   </w:num>
-  <w:num w:numId="9" w16cid:durableId="260843273">
+  <w:num w:numId="9">
     <w:abstractNumId w:val="4"/>
   </w:num>
-  <w:num w:numId="10" w16cid:durableId="1614165845">
+  <w:num w:numId="10">
     <w:abstractNumId w:val="28"/>
   </w:num>
-  <w:num w:numId="11" w16cid:durableId="759836486">
+  <w:num w:numId="11">
     <w:abstractNumId w:val="5"/>
   </w:num>
-  <w:num w:numId="12" w16cid:durableId="2110393384">
+  <w:num w:numId="12">
     <w:abstractNumId w:val="27"/>
   </w:num>
-  <w:num w:numId="13" w16cid:durableId="885918709">
+  <w:num w:numId="13">
     <w:abstractNumId w:val="1"/>
   </w:num>
-  <w:num w:numId="14" w16cid:durableId="1515192601">
+  <w:num w:numId="14">
     <w:abstractNumId w:val="13"/>
   </w:num>
-  <w:num w:numId="15" w16cid:durableId="1667633141">
+  <w:num w:numId="15">
     <w:abstractNumId w:val="29"/>
   </w:num>
-  <w:num w:numId="16" w16cid:durableId="1249315968">
+  <w:num w:numId="16">
     <w:abstractNumId w:val="9"/>
   </w:num>
-  <w:num w:numId="17" w16cid:durableId="1704865381">
+  <w:num w:numId="17">
     <w:abstractNumId w:val="21"/>
   </w:num>
-  <w:num w:numId="18" w16cid:durableId="1377075186">
+  <w:num w:numId="18">
     <w:abstractNumId w:val="24"/>
   </w:num>
-  <w:num w:numId="19" w16cid:durableId="976181627">
+  <w:num w:numId="19">
     <w:abstractNumId w:val="2"/>
   </w:num>
-  <w:num w:numId="20" w16cid:durableId="262349773">
+  <w:num w:numId="20">
     <w:abstractNumId w:val="14"/>
   </w:num>
-  <w:num w:numId="21" w16cid:durableId="170872712">
+  <w:num w:numId="21">
     <w:abstractNumId w:val="20"/>
   </w:num>
-  <w:num w:numId="22" w16cid:durableId="2123525554">
+  <w:num w:numId="22">
     <w:abstractNumId w:val="3"/>
   </w:num>
-  <w:num w:numId="23" w16cid:durableId="178393514">
+  <w:num w:numId="23">
     <w:abstractNumId w:val="8"/>
   </w:num>
-  <w:num w:numId="24" w16cid:durableId="80949181">
+  <w:num w:numId="24">
     <w:abstractNumId w:val="25"/>
   </w:num>
-  <w:num w:numId="25" w16cid:durableId="1748573924">
+  <w:num w:numId="25">
     <w:abstractNumId w:val="16"/>
   </w:num>
-  <w:num w:numId="26" w16cid:durableId="1037655449">
+  <w:num w:numId="26">
     <w:abstractNumId w:val="12"/>
   </w:num>
-  <w:num w:numId="27" w16cid:durableId="1702634284">
+  <w:num w:numId="27">
     <w:abstractNumId w:val="19"/>
   </w:num>
-  <w:num w:numId="28" w16cid:durableId="1417438172">
+  <w:num w:numId="28">
     <w:abstractNumId w:val="22"/>
   </w:num>
-  <w:num w:numId="29" w16cid:durableId="245310424">
+  <w:num w:numId="29">
     <w:abstractNumId w:val="17"/>
   </w:num>
-  <w:num w:numId="30" w16cid:durableId="1516336197">
+  <w:num w:numId="30">
     <w:abstractNumId w:val="10"/>
   </w:num>
 </w:numbering>
 </file>
 
 <file path=word/styles.xml><?xml version="1.0" encoding="utf-8"?>
-<w:styles xmlns:mc="http://schemas.openxmlformats.org/markup-compatibility/2006" xmlns:r="http://schemas.openxmlformats.org/officeDocument/2006/relationships" xmlns:w="http://schemas.openxmlformats.org/wordprocessingml/2006/main" xmlns:w14="http://schemas.microsoft.com/office/word/2010/wordml" xmlns:w15="http://schemas.microsoft.com/office/word/2012/wordml" xmlns:w16cex="http://schemas.microsoft.com/office/word/2018/wordml/cex" xmlns:w16cid="http://schemas.microsoft.com/office/word/2016/wordml/cid" xmlns:w16="http://schemas.microsoft.com/office/word/2018/wordml" xmlns:w16du="http://schemas.microsoft.com/office/word/2023/wordml/word16du" xmlns:w16sdtdh="http://schemas.microsoft.com/office/word/2020/wordml/sdtdatahash" xmlns:w16sdtfl="http://schemas.microsoft.com/office/word/2024/wordml/sdtformatlock" xmlns:w16se="http://schemas.microsoft.com/office/word/2015/wordml/symex" mc:Ignorable="w14 w15 w16se w16cid w16 w16cex w16sdtdh w16sdtfl w16du">
+<w:styles xmlns:mc="http://schemas.openxmlformats.org/markup-compatibility/2006" xmlns:r="http://schemas.openxmlformats.org/officeDocument/2006/relationships" xmlns:w="http://schemas.openxmlformats.org/wordprocessingml/2006/main" xmlns:w14="http://schemas.microsoft.com/office/word/2010/wordml" xmlns:w15="http://schemas.microsoft.com/office/word/2012/wordml" xmlns:w16cex="http://schemas.microsoft.com/office/word/2018/wordml/cex" xmlns:w16cid="http://schemas.microsoft.com/office/word/2016/wordml/cid" xmlns:w16="http://schemas.microsoft.com/office/word/2018/wordml" xmlns:w16sdtdh="http://schemas.microsoft.com/office/word/2020/wordml/sdtdatahash" xmlns:w16se="http://schemas.microsoft.com/office/word/2015/wordml/symex" mc:Ignorable="w14 w15 w16se w16cid w16 w16cex w16sdtdh">
   <w:docDefaults>
     <w:rPrDefault>
       <w:rPr>

</xml_diff>